<commit_message>
Update Add SSIM and PSNR calculation
</commit_message>
<xml_diff>
--- a/Pascasarjana_PC Kantor/Thesis/Journal/Jurnal2/Journal2 Generative Representation of Aggregate Brain Activity-FINAL DRAFT.docx
+++ b/Pascasarjana_PC Kantor/Thesis/Journal/Jurnal2/Journal2 Generative Representation of Aggregate Brain Activity-FINAL DRAFT.docx
@@ -68,6 +68,7 @@
         <w:t xml:space="preserve">Tobias Mikha </w:t>
       </w:r>
       <w:proofErr w:type="spellStart"/>
+      <w:proofErr w:type="gramStart"/>
       <w:r>
         <w:rPr>
           <w:sz w:val="22"/>
@@ -82,29 +83,38 @@
           <w:szCs w:val="22"/>
           <w:vertAlign w:val="superscript"/>
         </w:rPr>
-        <w:t>[1]</w:t>
-      </w:r>
-      <w:r>
-        <w:rPr>
-          <w:sz w:val="22"/>
-          <w:szCs w:val="22"/>
-        </w:rPr>
-        <w:t xml:space="preserve">, </w:t>
-      </w:r>
-      <w:r>
-        <w:rPr>
-          <w:sz w:val="22"/>
-          <w:szCs w:val="22"/>
-        </w:rPr>
-        <w:t>Karel Octavianus Bachri</w:t>
-      </w:r>
+        <w:t>[</w:t>
+      </w:r>
+      <w:proofErr w:type="gramEnd"/>
       <w:r>
         <w:rPr>
           <w:sz w:val="22"/>
           <w:szCs w:val="22"/>
           <w:vertAlign w:val="superscript"/>
         </w:rPr>
-        <w:t>[2</w:t>
+        <w:t>1]</w:t>
+      </w:r>
+      <w:r>
+        <w:rPr>
+          <w:sz w:val="22"/>
+          <w:szCs w:val="22"/>
+        </w:rPr>
+        <w:t xml:space="preserve">, </w:t>
+      </w:r>
+      <w:r>
+        <w:rPr>
+          <w:sz w:val="22"/>
+          <w:szCs w:val="22"/>
+        </w:rPr>
+        <w:t xml:space="preserve">Karel Octavianus </w:t>
+      </w:r>
+      <w:proofErr w:type="gramStart"/>
+      <w:r>
+        <w:rPr>
+          <w:sz w:val="22"/>
+          <w:szCs w:val="22"/>
+        </w:rPr>
+        <w:t>Bachri</w:t>
       </w:r>
       <w:r>
         <w:rPr>
@@ -112,7 +122,7 @@
           <w:szCs w:val="22"/>
           <w:vertAlign w:val="superscript"/>
         </w:rPr>
-        <w:t>]</w:t>
+        <w:t>[2</w:t>
       </w:r>
       <w:r>
         <w:rPr>
@@ -120,8 +130,17 @@
           <w:szCs w:val="22"/>
           <w:vertAlign w:val="superscript"/>
         </w:rPr>
+        <w:t>]</w:t>
+      </w:r>
+      <w:r>
+        <w:rPr>
+          <w:sz w:val="22"/>
+          <w:szCs w:val="22"/>
+          <w:vertAlign w:val="superscript"/>
+        </w:rPr>
         <w:t>*</w:t>
       </w:r>
+      <w:proofErr w:type="gramEnd"/>
     </w:p>
     <w:p>
       <w:r>
@@ -133,13 +152,24 @@
         <w:t>Atma Jaya Catholic University of Indonesia</w:t>
       </w:r>
       <w:r>
-        <w:t>, Jakarta, Indonesia</w:t>
+        <w:t xml:space="preserve">, Jakarta, </w:t>
+      </w:r>
+      <w:proofErr w:type="gramStart"/>
+      <w:r>
+        <w:t>Indonesia</w:t>
       </w:r>
       <w:r>
         <w:rPr>
           <w:vertAlign w:val="superscript"/>
         </w:rPr>
-        <w:t>[1], [2]</w:t>
+        <w:t>[</w:t>
+      </w:r>
+      <w:proofErr w:type="gramEnd"/>
+      <w:r>
+        <w:rPr>
+          <w:vertAlign w:val="superscript"/>
+        </w:rPr>
+        <w:t>1], [2]</w:t>
       </w:r>
     </w:p>
     <w:p>
@@ -151,6 +181,7 @@
           <w:cols w:space="720"/>
         </w:sectPr>
       </w:pPr>
+      <w:proofErr w:type="gramStart"/>
       <w:r>
         <w:t>tobias.12024002503@student.atmajya.ac.id</w:t>
       </w:r>
@@ -158,7 +189,14 @@
         <w:rPr>
           <w:vertAlign w:val="superscript"/>
         </w:rPr>
-        <w:t>[1]</w:t>
+        <w:t>[</w:t>
+      </w:r>
+      <w:proofErr w:type="gramEnd"/>
+      <w:r>
+        <w:rPr>
+          <w:vertAlign w:val="superscript"/>
+        </w:rPr>
+        <w:t>1]</w:t>
       </w:r>
       <w:r>
         <w:t>, karel.bachri@atmajaya.ac.id</w:t>
@@ -225,7 +263,7 @@
           <w:sz w:val="18"/>
           <w:szCs w:val="18"/>
         </w:rPr>
-        <w:t xml:space="preserve">EEG </w:t>
+        <w:t xml:space="preserve">EEG visualization is essential for identifying brain activity spatial patterns; however, conventional pixel-wise averaging of two-dimensional EEG </w:t>
       </w:r>
       <w:proofErr w:type="spellStart"/>
       <w:r>
@@ -234,7 +272,7 @@
           <w:sz w:val="18"/>
           <w:szCs w:val="18"/>
         </w:rPr>
-        <w:t>Visualisation</w:t>
+        <w:t>topoplots</w:t>
       </w:r>
       <w:proofErr w:type="spellEnd"/>
       <w:r>
@@ -243,7 +281,7 @@
           <w:sz w:val="18"/>
           <w:szCs w:val="18"/>
         </w:rPr>
-        <w:t xml:space="preserve"> is needed to know cognitive and activity of each areas brain. Basically, on the EEG </w:t>
+        <w:t xml:space="preserve"> is vulnerable to distortion from baseline noise and inter-subject variability. We propose a Deep Convolutional Autoencoder (CAE) with latent space aggregation for generating representative EEG </w:t>
       </w:r>
       <w:proofErr w:type="spellStart"/>
       <w:r>
@@ -252,7 +290,7 @@
           <w:sz w:val="18"/>
           <w:szCs w:val="18"/>
         </w:rPr>
-        <w:t>topoplots</w:t>
+        <w:t>topoplot</w:t>
       </w:r>
       <w:proofErr w:type="spellEnd"/>
       <w:r>
@@ -261,23 +299,25 @@
           <w:sz w:val="18"/>
           <w:szCs w:val="18"/>
         </w:rPr>
-        <w:t xml:space="preserve"> has noise baseline which show in black line. To gain the activity of each </w:t>
-      </w:r>
+        <w:t xml:space="preserve"> summaries while preserving crucial spatial characteristics. EEG </w:t>
+      </w:r>
+      <w:proofErr w:type="spellStart"/>
       <w:r>
         <w:rPr>
           <w:b/>
           <w:sz w:val="18"/>
           <w:szCs w:val="18"/>
         </w:rPr>
-        <w:t>group</w:t>
-      </w:r>
+        <w:t>topoplots</w:t>
+      </w:r>
+      <w:proofErr w:type="spellEnd"/>
       <w:r>
         <w:rPr>
           <w:b/>
           <w:sz w:val="18"/>
           <w:szCs w:val="18"/>
         </w:rPr>
-        <w:t xml:space="preserve"> the average method of each pixel is not recommended. Deep Convolutional Autoencoder (CAE) using Latent Space Aggregation is solution to represented two-dimensional EEG </w:t>
+        <w:t xml:space="preserve"> are streamlined into latent representations mimicking baseline artifacts before implementing group-level aggregation and image reconstruction. Our approach was implemented on an adolescent EEG dataset collected during a Go/No-Go Association Task involving addiction stimuli. Distinct activation patterns underly normal respondents’ frontal–temporal predominance and at-risk respondents’ pronounced temporal–occipital activation, predominantly in those with slower responses, associatively aroused by attentional and memory bias. These findings validate the utilization of CAE-based latent space aggregation for secure EEG </w:t>
       </w:r>
       <w:proofErr w:type="spellStart"/>
       <w:r>
@@ -286,7 +326,7 @@
           <w:sz w:val="18"/>
           <w:szCs w:val="18"/>
         </w:rPr>
-        <w:t>topoplots</w:t>
+        <w:t>topoplot</w:t>
       </w:r>
       <w:proofErr w:type="spellEnd"/>
       <w:r>
@@ -295,115 +335,7 @@
           <w:sz w:val="18"/>
           <w:szCs w:val="18"/>
         </w:rPr>
-        <w:t xml:space="preserve">. CAE compressed EEG’s </w:t>
-      </w:r>
-      <w:proofErr w:type="spellStart"/>
-      <w:r>
-        <w:rPr>
-          <w:b/>
-          <w:sz w:val="18"/>
-          <w:szCs w:val="18"/>
-        </w:rPr>
-        <w:t>topoplots</w:t>
-      </w:r>
-      <w:proofErr w:type="spellEnd"/>
-      <w:r>
-        <w:rPr>
-          <w:b/>
-          <w:sz w:val="18"/>
-          <w:szCs w:val="18"/>
-        </w:rPr>
-        <w:t xml:space="preserve"> into lowest pixel to remove the baseline then latent space worked to average EEG </w:t>
-      </w:r>
-      <w:proofErr w:type="spellStart"/>
-      <w:r>
-        <w:rPr>
-          <w:b/>
-          <w:sz w:val="18"/>
-          <w:szCs w:val="18"/>
-        </w:rPr>
-        <w:t>topoplots</w:t>
-      </w:r>
-      <w:proofErr w:type="spellEnd"/>
-      <w:r>
-        <w:rPr>
-          <w:b/>
-          <w:sz w:val="18"/>
-          <w:szCs w:val="18"/>
-        </w:rPr>
-        <w:t xml:space="preserve">. These methods using datasets teenagers that </w:t>
-      </w:r>
-      <w:r>
-        <w:rPr>
-          <w:b/>
-          <w:sz w:val="18"/>
-          <w:szCs w:val="18"/>
-        </w:rPr>
-        <w:t>do</w:t>
-      </w:r>
-      <w:r>
-        <w:rPr>
-          <w:b/>
-          <w:sz w:val="18"/>
-          <w:szCs w:val="18"/>
-        </w:rPr>
-        <w:t xml:space="preserve"> GNAT task relate to narcotics addiction words. These respondent groups split according to their risk and response. The result of these models could average on each category respondent. While the normal respondent group display activity in frontal – temporal that indicates of impulsivity. In </w:t>
-      </w:r>
-      <w:r>
-        <w:rPr>
-          <w:b/>
-          <w:sz w:val="18"/>
-          <w:szCs w:val="18"/>
-        </w:rPr>
-        <w:t>contrast</w:t>
-      </w:r>
-      <w:r>
-        <w:rPr>
-          <w:b/>
-          <w:sz w:val="18"/>
-          <w:szCs w:val="18"/>
-        </w:rPr>
-        <w:t xml:space="preserve"> </w:t>
-      </w:r>
-      <w:r>
-        <w:rPr>
-          <w:b/>
-          <w:sz w:val="18"/>
-          <w:szCs w:val="18"/>
-        </w:rPr>
-        <w:t xml:space="preserve">at-risk </w:t>
-      </w:r>
-      <w:r>
-        <w:rPr>
-          <w:b/>
-          <w:sz w:val="18"/>
-          <w:szCs w:val="18"/>
-        </w:rPr>
-        <w:t>category,</w:t>
-      </w:r>
-      <w:r>
-        <w:rPr>
-          <w:b/>
-          <w:sz w:val="18"/>
-          <w:szCs w:val="18"/>
-        </w:rPr>
-        <w:t xml:space="preserve"> especially in slow respond displayed dominant in temporal-occipital areas which show attentional and memory bias. These results support the CAE method as a reliable methodology to suppress artifacts and preserve high fidelity </w:t>
-      </w:r>
-      <w:r>
-        <w:rPr>
-          <w:b/>
-          <w:sz w:val="18"/>
-          <w:szCs w:val="18"/>
-        </w:rPr>
-        <w:t>signals and</w:t>
-      </w:r>
-      <w:r>
-        <w:rPr>
-          <w:b/>
-          <w:sz w:val="18"/>
-          <w:szCs w:val="18"/>
-        </w:rPr>
-        <w:t xml:space="preserve"> present a new way to interpret the complex neural dynamics in the field of addiction research.</w:t>
+        <w:t xml:space="preserve"> summarization in addiction research.</w:t>
       </w:r>
     </w:p>
     <w:p>
@@ -495,7 +427,13 @@
         <w:t xml:space="preserve">Visualizing EEG signals in two dimensions is one way to represent EEG signals for easier analysis. </w:t>
       </w:r>
       <w:r>
-        <w:t>Two-dimensional EEG visualization techniques provide a clearer picture of activity within brain regions</w:t>
+        <w:t xml:space="preserve">Two-dimensional EEG visualization techniques provide a clearer </w:t>
+      </w:r>
+      <w:r>
+        <w:t>images</w:t>
+      </w:r>
+      <w:r>
+        <w:t xml:space="preserve"> of activity within brain regions</w:t>
       </w:r>
       <w:r>
         <w:t xml:space="preserve"> </w:t>
@@ -522,7 +460,23 @@
         <w:t xml:space="preserve">. </w:t>
       </w:r>
       <w:r>
-        <w:t>Employing two-dimensional EEG displays in medical practice and scientific inquiry improves our comprehension of EEG signals at particular moments in time. Nonetheless, a major hurdle in examining two-dimensional EEG information is the immense quantity of data obtained at every moment, making it harder to pinpoint activity inside particular clusters. To gain a clear understanding of the actions happening at these particular moments and inside specific collections, integrating data for each collection is vital</w:t>
+        <w:t xml:space="preserve">Employing two-dimensional EEG displays in medical practice and scientific inquiry improves our comprehension of EEG signals at </w:t>
+      </w:r>
+      <w:proofErr w:type="gramStart"/>
+      <w:r>
+        <w:t>particular moments</w:t>
+      </w:r>
+      <w:proofErr w:type="gramEnd"/>
+      <w:r>
+        <w:t xml:space="preserve"> in time. Nonetheless, a major hurdle in examining two-dimensional EEG information is the immense quantity of data obtained at every moment, making it harder to pinpoint activity inside </w:t>
+      </w:r>
+      <w:proofErr w:type="gramStart"/>
+      <w:r>
+        <w:t>particular clusters</w:t>
+      </w:r>
+      <w:proofErr w:type="gramEnd"/>
+      <w:r>
+        <w:t>. To gain a clear understanding of the actions happening at these particular moments and inside specific collections, integrating data for each collection is vital</w:t>
       </w:r>
       <w:r>
         <w:t xml:space="preserve"> </w:t>
@@ -586,10 +540,10 @@
         <w:jc w:val="both"/>
       </w:pPr>
       <w:r>
-        <w:t xml:space="preserve">A problem that is often not considered with the use of averaging approaches is that it does not work well to find the average of the EEG data at each separate point because there is a starting point in the two-dimensional EEG information. </w:t>
-      </w:r>
-      <w:r>
-        <w:t xml:space="preserve">Because this starting point is there, the average amount at each point is not the same, and this causes changes in the designs over the length of the time periods studied. </w:t>
+        <w:t xml:space="preserve">A problem that is often not considered with the use of averaging approaches is that it does not work well to find the average of the EEG data at each separate point because there is a starting point in the two-dimensional EEG information. Because this starting point is there, the average amount at each </w:t>
+      </w:r>
+      <w:r>
+        <w:t xml:space="preserve">point is not the same, and this causes changes in the designs over the length of the time periods studied. </w:t>
       </w:r>
       <w:r>
         <w:t>This can potentially compromise results for certain groups of subjects</w:t>
@@ -619,7 +573,13 @@
         <w:t xml:space="preserve">. </w:t>
       </w:r>
       <w:r>
-        <w:t>When gathering a lot of EEG data, common underlying patterns are often mistaken for real brain signals. Since these underlying patterns change from person to person, the amounts of brain activity found also vary between different brain areas. Adding these background patterns into the usual activity measurements for each person would distort the results, leading to an inaccurate picture of true brain activity</w:t>
+        <w:t xml:space="preserve">When gathering a lot of EEG data, common underlying patterns are often mistaken for real brain signals. Since these underlying patterns change from person to person, the amounts of brain activity found also vary between different brain areas. Adding these background patterns into the usual activity measurements for each person would distort the results, leading to an </w:t>
+      </w:r>
+      <w:r>
+        <w:t xml:space="preserve">inaccurate </w:t>
+      </w:r>
+      <w:r>
+        <w:t>image of true brain activity</w:t>
       </w:r>
       <w:r>
         <w:t>.</w:t>
@@ -638,13 +598,22 @@
         <w:jc w:val="both"/>
       </w:pPr>
       <w:r>
-        <w:t>New ways to look at pictures better have shown different methods to get past the limits of gather</w:t>
+        <w:t xml:space="preserve">New ways to look at </w:t>
+      </w:r>
+      <w:r>
+        <w:t>images</w:t>
+      </w:r>
+      <w:r>
+        <w:t xml:space="preserve"> better have shown different methods to get past the limits of gather</w:t>
       </w:r>
       <w:r>
         <w:t>ing</w:t>
       </w:r>
       <w:r>
-        <w:t xml:space="preserve"> statistics. Using Convolutional Autoencoders, has been better at finding the average of images than simply adding up the values of each little part of the picture</w:t>
+        <w:t xml:space="preserve"> statistics. Using Convolutional Autoencoders, has been better at finding the average of images than simply adding up the values of each little part of the </w:t>
+      </w:r>
+      <w:r>
+        <w:t>image</w:t>
       </w:r>
       <w:r>
         <w:t xml:space="preserve"> </w:t>
@@ -804,11 +773,7 @@
         <w:fldChar w:fldCharType="end"/>
       </w:r>
       <w:r>
-        <w:t xml:space="preserve">. on the same dataset, which previously explored one-dimensional and two-dimensional EEG characteristics in adolescents exposed to addiction-related cues. The dataset comprises respondents classified into normal and at-risk categories, with response variables represented by fast and slow patterns. By applying this deep learning–based generative framework, the study contributes methodological novelty in both EEG visualization </w:t>
-      </w:r>
-      <w:r>
-        <w:lastRenderedPageBreak/>
-        <w:t>and signal interpretation.</w:t>
+        <w:t>. on the same dataset, which previously explored one-dimensional and two-dimensional EEG characteristics in adolescents exposed to addiction-related cues. The dataset comprises respondents classified into normal and at-risk categories, with response variables represented by fast and slow patterns. By applying this deep learning–based generative framework, the study contributes methodological novelty in both EEG visualization and signal interpretation.</w:t>
       </w:r>
     </w:p>
     <w:p>
@@ -821,6 +786,7 @@
         <w:jc w:val="both"/>
       </w:pPr>
       <w:r>
+        <w:lastRenderedPageBreak/>
         <w:t xml:space="preserve">More specifically, this study contributes to the development of a Latent-Space Aggregation approach for representing the average patterns of brain activity. </w:t>
       </w:r>
       <w:r>
@@ -936,7 +902,15 @@
         <w:t xml:space="preserve"> </w:t>
       </w:r>
       <w:r>
-        <w:t>The main focus of the study was a two-dimensional EEG analysis, of the average responses for fast and slow conditions across both categories of respondents</w:t>
+        <w:t xml:space="preserve">The </w:t>
+      </w:r>
+      <w:proofErr w:type="gramStart"/>
+      <w:r>
+        <w:t>main focus</w:t>
+      </w:r>
+      <w:proofErr w:type="gramEnd"/>
+      <w:r>
+        <w:t xml:space="preserve"> of the study was a two-dimensional EEG analysis, of the average responses for fast and slow conditions across both categories of respondents</w:t>
       </w:r>
       <w:r>
         <w:t xml:space="preserve">. </w:t>
@@ -948,7 +922,13 @@
         <w:t>fair</w:t>
       </w:r>
       <w:r>
-        <w:t xml:space="preserve"> picture of the activation patterns of each group in relation to different response speeds.</w:t>
+        <w:t xml:space="preserve"> </w:t>
+      </w:r>
+      <w:r>
+        <w:t>image</w:t>
+      </w:r>
+      <w:r>
+        <w:t xml:space="preserve"> of the activation patterns of each group in relation to different response speeds.</w:t>
       </w:r>
       <w:r>
         <w:t xml:space="preserve"> </w:t>
@@ -1052,7 +1032,15 @@
         <w:jc w:val="both"/>
       </w:pPr>
       <w:r>
-        <w:t>The encoding process acts as input and transforms it through a number of convolution operations. Each convolution process is calculated using the following equation</w:t>
+        <w:t xml:space="preserve">The encoding process acts as input and transforms it through </w:t>
+      </w:r>
+      <w:proofErr w:type="gramStart"/>
+      <w:r>
+        <w:t>a number of</w:t>
+      </w:r>
+      <w:proofErr w:type="gramEnd"/>
+      <w:r>
+        <w:t xml:space="preserve"> convolution operations. Each convolution process is calculated using the following equation</w:t>
       </w:r>
       <w:r>
         <w:t>:</w:t>
@@ -1362,7 +1350,10 @@
         <w:t xml:space="preserve"> </w:t>
       </w:r>
       <w:r>
-        <w:t>is the input feature map</w:t>
+        <w:t xml:space="preserve">is the input feature </w:t>
+      </w:r>
+      <w:r>
+        <w:t>map</w:t>
       </w:r>
       <w:r>
         <w:t xml:space="preserve"> </w:t>
@@ -1457,27 +1448,14 @@
       <w:r>
         <w:t xml:space="preserve">Figure </w:t>
       </w:r>
-      <w:r>
-        <w:fldChar w:fldCharType="begin"/>
-      </w:r>
-      <w:r>
-        <w:instrText xml:space="preserve"> SEQ Figure \* ARABIC </w:instrText>
-      </w:r>
-      <w:r>
-        <w:fldChar w:fldCharType="separate"/>
-      </w:r>
-      <w:r>
-        <w:rPr>
-          <w:noProof/>
-        </w:rPr>
-        <w:t>1</w:t>
-      </w:r>
-      <w:r>
-        <w:rPr>
-          <w:noProof/>
-        </w:rPr>
-        <w:fldChar w:fldCharType="end"/>
-      </w:r>
+      <w:fldSimple w:instr=" SEQ Figure \* ARABIC ">
+        <w:r>
+          <w:rPr>
+            <w:noProof/>
+          </w:rPr>
+          <w:t>1</w:t>
+        </w:r>
+      </w:fldSimple>
       <w:r>
         <w:t xml:space="preserve">. </w:t>
       </w:r>
@@ -1868,28 +1846,28 @@
         <w:t xml:space="preserve"> visuals altogether. The division of these images depended on the time taken to react, which was noted while carrying out the GNAT evaluation, leading to 260 examples being placed in the 'quick' section (reaction time was less than 0.5 s) and 232 being placed in the 'delayed' section (reaction time was more than 0.5 s). </w:t>
       </w:r>
       <w:r>
-        <w:t xml:space="preserve">Past studies seem to back </w:t>
+        <w:t>Past studies seem to back up this way of sorting things, showing that really fast actions</w:t>
+      </w:r>
+      <w:r>
+        <w:t xml:space="preserve"> </w:t>
+      </w:r>
+      <w:r>
+        <w:t>those done in only a small part of a second</w:t>
+      </w:r>
+      <w:r>
+        <w:t xml:space="preserve"> </w:t>
+      </w:r>
+      <w:r>
+        <w:t xml:space="preserve">usually point to real </w:t>
       </w:r>
       <w:r>
         <w:lastRenderedPageBreak/>
-        <w:t>up this way of sorting things, showing that really fast actions</w:t>
+        <w:t>or built-in thinking processes</w:t>
       </w:r>
       <w:r>
         <w:t xml:space="preserve"> </w:t>
       </w:r>
       <w:r>
-        <w:t>those done in only a small part of a second</w:t>
-      </w:r>
-      <w:r>
-        <w:t xml:space="preserve"> </w:t>
-      </w:r>
-      <w:r>
-        <w:t>usually point to real or built-in thinking processes</w:t>
-      </w:r>
-      <w:r>
-        <w:t xml:space="preserve"> </w:t>
-      </w:r>
-      <w:r>
         <w:fldChar w:fldCharType="begin" w:fldLock="1"/>
       </w:r>
       <w:r>
@@ -1913,8 +1891,13 @@
       <w:r>
         <w:t xml:space="preserve">So, using GNAT is a very good way to find real brain signals when </w:t>
       </w:r>
-      <w:r>
-        <w:t>conduct research on neural responses</w:t>
+      <w:proofErr w:type="gramStart"/>
+      <w:r>
+        <w:t>conduct</w:t>
+      </w:r>
+      <w:proofErr w:type="gramEnd"/>
+      <w:r>
+        <w:t xml:space="preserve"> research on neural responses</w:t>
       </w:r>
       <w:r>
         <w:t>.</w:t>
@@ -2083,27 +2066,14 @@
       <w:r>
         <w:t xml:space="preserve">Figure </w:t>
       </w:r>
-      <w:r>
-        <w:fldChar w:fldCharType="begin"/>
-      </w:r>
-      <w:r>
-        <w:instrText xml:space="preserve"> SEQ Figure \* ARABIC </w:instrText>
-      </w:r>
-      <w:r>
-        <w:fldChar w:fldCharType="separate"/>
-      </w:r>
-      <w:r>
-        <w:rPr>
-          <w:noProof/>
-        </w:rPr>
-        <w:t>2</w:t>
-      </w:r>
-      <w:r>
-        <w:rPr>
-          <w:noProof/>
-        </w:rPr>
-        <w:fldChar w:fldCharType="end"/>
-      </w:r>
+      <w:fldSimple w:instr=" SEQ Figure \* ARABIC ">
+        <w:r>
+          <w:rPr>
+            <w:noProof/>
+          </w:rPr>
+          <w:t>2</w:t>
+        </w:r>
+      </w:fldSimple>
       <w:r>
         <w:t xml:space="preserve">. </w:t>
       </w:r>
@@ -2137,7 +2107,21 @@
         <w:t xml:space="preserve"> </w:t>
       </w:r>
       <w:r>
-        <w:t>These examples demonstrate that unique activation high do not consistently appear in the first recordings. A noticeable shadowy imperfection furthermore constantly appears across the foundation of these pictures. Removing this undesirable static before the averaging procedure starts is vital to prevent it from impacting the end result.</w:t>
+        <w:t xml:space="preserve">These examples demonstrate that unique activation high do not consistently appear in the first recordings. A noticeable shadowy imperfection furthermore constantly appears across the foundation of these </w:t>
+      </w:r>
+      <w:r>
+        <w:t>images</w:t>
+      </w:r>
+      <w:r>
+        <w:t xml:space="preserve">. Removing this undesirable static before the averaging procedure starts is vital to prevent it from impacting </w:t>
+      </w:r>
+      <w:proofErr w:type="gramStart"/>
+      <w:r>
+        <w:t>the end result</w:t>
+      </w:r>
+      <w:proofErr w:type="gramEnd"/>
+      <w:r>
+        <w:t>.</w:t>
       </w:r>
     </w:p>
     <w:p>
@@ -2209,27 +2193,14 @@
       <w:r>
         <w:t xml:space="preserve">Figure </w:t>
       </w:r>
-      <w:r>
-        <w:fldChar w:fldCharType="begin"/>
-      </w:r>
-      <w:r>
-        <w:instrText xml:space="preserve"> SEQ Figure \* ARABIC </w:instrText>
-      </w:r>
-      <w:r>
-        <w:fldChar w:fldCharType="separate"/>
-      </w:r>
-      <w:r>
-        <w:rPr>
-          <w:noProof/>
-        </w:rPr>
-        <w:t>3</w:t>
-      </w:r>
-      <w:r>
-        <w:rPr>
-          <w:noProof/>
-        </w:rPr>
-        <w:fldChar w:fldCharType="end"/>
-      </w:r>
+      <w:fldSimple w:instr=" SEQ Figure \* ARABIC ">
+        <w:r>
+          <w:rPr>
+            <w:noProof/>
+          </w:rPr>
+          <w:t>3</w:t>
+        </w:r>
+      </w:fldSimple>
       <w:r>
         <w:t xml:space="preserve">. Reconstruction models error over epoch for </w:t>
       </w:r>
@@ -2252,7 +2223,13 @@
         <w:jc w:val="both"/>
       </w:pPr>
       <w:r>
-        <w:t>To get a good picture back, the tool that changes the image needs to put the data into a smaller, secret shape. Figure 3 shows how steady this learning is, by showing how the error gets smaller over time.</w:t>
+        <w:t xml:space="preserve">To get a good </w:t>
+      </w:r>
+      <w:r>
+        <w:t>image</w:t>
+      </w:r>
+      <w:r>
+        <w:t xml:space="preserve"> back, the tool that changes the image needs to put the data into a smaller, secret shape. Figure 3 shows how steady this learning is, by showing how the error gets smaller over time.</w:t>
       </w:r>
       <w:r>
         <w:t xml:space="preserve"> </w:t>
@@ -2329,27 +2306,14 @@
       <w:r>
         <w:t xml:space="preserve">Figure </w:t>
       </w:r>
-      <w:r>
-        <w:fldChar w:fldCharType="begin"/>
-      </w:r>
-      <w:r>
-        <w:instrText xml:space="preserve"> SEQ Figure \* ARABIC </w:instrText>
-      </w:r>
-      <w:r>
-        <w:fldChar w:fldCharType="separate"/>
-      </w:r>
-      <w:r>
-        <w:rPr>
-          <w:noProof/>
-        </w:rPr>
-        <w:t>4</w:t>
-      </w:r>
-      <w:r>
-        <w:rPr>
-          <w:noProof/>
-        </w:rPr>
-        <w:fldChar w:fldCharType="end"/>
-      </w:r>
+      <w:fldSimple w:instr=" SEQ Figure \* ARABIC ">
+        <w:r>
+          <w:rPr>
+            <w:noProof/>
+          </w:rPr>
+          <w:t>4</w:t>
+        </w:r>
+      </w:fldSimple>
       <w:r>
         <w:t xml:space="preserve">. </w:t>
       </w:r>
@@ -2422,27 +2386,14 @@
       <w:r>
         <w:t xml:space="preserve">Figure </w:t>
       </w:r>
-      <w:r>
-        <w:fldChar w:fldCharType="begin"/>
-      </w:r>
-      <w:r>
-        <w:instrText xml:space="preserve"> SEQ Figure \* ARABIC </w:instrText>
-      </w:r>
-      <w:r>
-        <w:fldChar w:fldCharType="separate"/>
-      </w:r>
-      <w:r>
-        <w:rPr>
-          <w:noProof/>
-        </w:rPr>
-        <w:t>5</w:t>
-      </w:r>
-      <w:r>
-        <w:rPr>
-          <w:noProof/>
-        </w:rPr>
-        <w:fldChar w:fldCharType="end"/>
-      </w:r>
+      <w:fldSimple w:instr=" SEQ Figure \* ARABIC ">
+        <w:r>
+          <w:rPr>
+            <w:noProof/>
+          </w:rPr>
+          <w:t>5</w:t>
+        </w:r>
+      </w:fldSimple>
       <w:r>
         <w:t xml:space="preserve">. </w:t>
       </w:r>
@@ -2515,27 +2466,14 @@
       <w:r>
         <w:t xml:space="preserve">Figure </w:t>
       </w:r>
-      <w:r>
-        <w:fldChar w:fldCharType="begin"/>
-      </w:r>
-      <w:r>
-        <w:instrText xml:space="preserve"> SEQ Figure \* ARABIC </w:instrText>
-      </w:r>
-      <w:r>
-        <w:fldChar w:fldCharType="separate"/>
-      </w:r>
-      <w:r>
-        <w:rPr>
-          <w:noProof/>
-        </w:rPr>
-        <w:t>6</w:t>
-      </w:r>
-      <w:r>
-        <w:rPr>
-          <w:noProof/>
-        </w:rPr>
-        <w:fldChar w:fldCharType="end"/>
-      </w:r>
+      <w:fldSimple w:instr=" SEQ Figure \* ARABIC ">
+        <w:r>
+          <w:rPr>
+            <w:noProof/>
+          </w:rPr>
+          <w:t>6</w:t>
+        </w:r>
+      </w:fldSimple>
       <w:r>
         <w:t xml:space="preserve">. </w:t>
       </w:r>
@@ -2578,7 +2516,13 @@
         <w:t xml:space="preserve"> </w:t>
       </w:r>
       <w:r>
-        <w:t>After this, these neat brain maps were put through a combining step. To be exact, for the 'Fast' answer type, the combining was done using the hidden pattern form instead of the plain picture parts to find similar shape traits. The finished combined result from using this way is shown in Figure 7.</w:t>
+        <w:t xml:space="preserve">After this, these neat brain maps were put through a combining step. To be exact, for the 'Fast' answer type, the combining was done using the hidden pattern form instead of the plain </w:t>
+      </w:r>
+      <w:r>
+        <w:t>image</w:t>
+      </w:r>
+      <w:r>
+        <w:t xml:space="preserve"> parts to find similar shape traits. The finished combined result from using this way is shown in Figure 7.</w:t>
       </w:r>
     </w:p>
     <w:p>
@@ -2636,27 +2580,14 @@
       <w:r>
         <w:t xml:space="preserve">Figure </w:t>
       </w:r>
-      <w:r>
-        <w:fldChar w:fldCharType="begin"/>
-      </w:r>
-      <w:r>
-        <w:instrText xml:space="preserve"> SEQ Figure \* ARABIC </w:instrText>
-      </w:r>
-      <w:r>
-        <w:fldChar w:fldCharType="separate"/>
-      </w:r>
-      <w:r>
-        <w:rPr>
-          <w:noProof/>
-        </w:rPr>
-        <w:t>7</w:t>
-      </w:r>
-      <w:r>
-        <w:rPr>
-          <w:noProof/>
-        </w:rPr>
-        <w:fldChar w:fldCharType="end"/>
-      </w:r>
+      <w:fldSimple w:instr=" SEQ Figure \* ARABIC ">
+        <w:r>
+          <w:rPr>
+            <w:noProof/>
+          </w:rPr>
+          <w:t>7</w:t>
+        </w:r>
+      </w:fldSimple>
       <w:r>
         <w:t xml:space="preserve">. </w:t>
       </w:r>
@@ -2984,27 +2915,14 @@
       <w:r>
         <w:t xml:space="preserve">Figure </w:t>
       </w:r>
-      <w:r>
-        <w:fldChar w:fldCharType="begin"/>
-      </w:r>
-      <w:r>
-        <w:instrText xml:space="preserve"> SEQ Figure \* ARABIC </w:instrText>
-      </w:r>
-      <w:r>
-        <w:fldChar w:fldCharType="separate"/>
-      </w:r>
-      <w:r>
-        <w:rPr>
-          <w:noProof/>
-        </w:rPr>
-        <w:t>8</w:t>
-      </w:r>
-      <w:r>
-        <w:rPr>
-          <w:noProof/>
-        </w:rPr>
-        <w:fldChar w:fldCharType="end"/>
-      </w:r>
+      <w:fldSimple w:instr=" SEQ Figure \* ARABIC ">
+        <w:r>
+          <w:rPr>
+            <w:noProof/>
+          </w:rPr>
+          <w:t>8</w:t>
+        </w:r>
+      </w:fldSimple>
       <w:r>
         <w:t xml:space="preserve">. </w:t>
       </w:r>
@@ -3117,27 +3035,14 @@
       <w:r>
         <w:t xml:space="preserve">Figure </w:t>
       </w:r>
-      <w:r>
-        <w:fldChar w:fldCharType="begin"/>
-      </w:r>
-      <w:r>
-        <w:instrText xml:space="preserve"> SEQ Figure \* ARABIC </w:instrText>
-      </w:r>
-      <w:r>
-        <w:fldChar w:fldCharType="separate"/>
-      </w:r>
-      <w:r>
-        <w:rPr>
-          <w:noProof/>
-        </w:rPr>
-        <w:t>9</w:t>
-      </w:r>
-      <w:r>
-        <w:rPr>
-          <w:noProof/>
-        </w:rPr>
-        <w:fldChar w:fldCharType="end"/>
-      </w:r>
+      <w:fldSimple w:instr=" SEQ Figure \* ARABIC ">
+        <w:r>
+          <w:rPr>
+            <w:noProof/>
+          </w:rPr>
+          <w:t>9</w:t>
+        </w:r>
+      </w:fldSimple>
       <w:r>
         <w:t xml:space="preserve">. </w:t>
       </w:r>
@@ -3169,7 +3074,15 @@
         <w:t xml:space="preserve"> </w:t>
       </w:r>
       <w:r>
-        <w:t>Interestingly, although this dataset had higher variability the loss pattern is actually consistent with the one in the Normal-Fast category. Which indicates that the autoencoder works well without being overfitted on the noisy responses of the slow responders. The generated outputs for the Normal-Slow category are shown below.</w:t>
+        <w:t xml:space="preserve">Interestingly, although this dataset had higher variability the loss pattern is </w:t>
+      </w:r>
+      <w:proofErr w:type="gramStart"/>
+      <w:r>
+        <w:t>actually consistent</w:t>
+      </w:r>
+      <w:proofErr w:type="gramEnd"/>
+      <w:r>
+        <w:t xml:space="preserve"> with the one in the Normal-Fast category. Which indicates that the autoencoder works well without being overfitted on the noisy responses of the slow responders. The generated outputs for the Normal-Slow category are shown below.</w:t>
       </w:r>
     </w:p>
     <w:p>
@@ -3184,7 +3097,7 @@
           <w:noProof/>
         </w:rPr>
         <w:drawing>
-          <wp:inline distT="0" distB="0" distL="0" distR="0" wp14:anchorId="1478DFB2" wp14:editId="5DF8C0D2">
+          <wp:inline distT="0" distB="0" distL="0" distR="0" wp14:anchorId="1478DFB2" wp14:editId="5CAB9134">
             <wp:extent cx="2805768" cy="1455420"/>
             <wp:effectExtent l="0" t="0" r="0" b="0"/>
             <wp:docPr id="752572057" name="Picture 8" descr="A comparison of a model of a model&#10;&#10;AI-generated content may be incorrect."/>
@@ -3246,27 +3159,14 @@
       <w:r>
         <w:t xml:space="preserve">Figure </w:t>
       </w:r>
-      <w:r>
-        <w:fldChar w:fldCharType="begin"/>
-      </w:r>
-      <w:r>
-        <w:instrText xml:space="preserve"> SEQ Figure \* ARABIC </w:instrText>
-      </w:r>
-      <w:r>
-        <w:fldChar w:fldCharType="separate"/>
-      </w:r>
-      <w:r>
-        <w:rPr>
-          <w:noProof/>
-        </w:rPr>
-        <w:t>10</w:t>
-      </w:r>
-      <w:r>
-        <w:rPr>
-          <w:noProof/>
-        </w:rPr>
-        <w:fldChar w:fldCharType="end"/>
-      </w:r>
+      <w:fldSimple w:instr=" SEQ Figure \* ARABIC ">
+        <w:r>
+          <w:rPr>
+            <w:noProof/>
+          </w:rPr>
+          <w:t>10</w:t>
+        </w:r>
+      </w:fldSimple>
       <w:r>
         <w:t xml:space="preserve">. </w:t>
       </w:r>
@@ -3302,7 +3202,7 @@
           <w:noProof/>
         </w:rPr>
         <w:drawing>
-          <wp:inline distT="0" distB="0" distL="0" distR="0" wp14:anchorId="094DBD10" wp14:editId="7C302497">
+          <wp:inline distT="0" distB="0" distL="0" distR="0" wp14:anchorId="094DBD10" wp14:editId="5346C2CA">
             <wp:extent cx="2758440" cy="1430870"/>
             <wp:effectExtent l="0" t="0" r="3810" b="0"/>
             <wp:docPr id="1464357331" name="Picture 6" descr="A comparison of a model of a solar system&#10;&#10;AI-generated content may be incorrect."/>
@@ -3358,27 +3258,14 @@
       <w:r>
         <w:t xml:space="preserve">Figure </w:t>
       </w:r>
-      <w:r>
-        <w:fldChar w:fldCharType="begin"/>
-      </w:r>
-      <w:r>
-        <w:instrText xml:space="preserve"> SEQ Figure \* ARABIC </w:instrText>
-      </w:r>
-      <w:r>
-        <w:fldChar w:fldCharType="separate"/>
-      </w:r>
-      <w:r>
-        <w:rPr>
-          <w:noProof/>
-        </w:rPr>
-        <w:t>11</w:t>
-      </w:r>
-      <w:r>
-        <w:rPr>
-          <w:noProof/>
-        </w:rPr>
-        <w:fldChar w:fldCharType="end"/>
-      </w:r>
+      <w:fldSimple w:instr=" SEQ Figure \* ARABIC ">
+        <w:r>
+          <w:rPr>
+            <w:noProof/>
+          </w:rPr>
+          <w:t>11</w:t>
+        </w:r>
+      </w:fldSimple>
       <w:r>
         <w:t xml:space="preserve">. </w:t>
       </w:r>
@@ -3416,7 +3303,7 @@
           <w:noProof/>
         </w:rPr>
         <w:drawing>
-          <wp:inline distT="0" distB="0" distL="0" distR="0" wp14:anchorId="59410356" wp14:editId="3E848005">
+          <wp:inline distT="0" distB="0" distL="0" distR="0" wp14:anchorId="59410356" wp14:editId="1A6C996E">
             <wp:extent cx="2782570" cy="1443387"/>
             <wp:effectExtent l="0" t="0" r="0" b="4445"/>
             <wp:docPr id="500235666" name="Picture 7" descr="A diagram of a model of a brain&#10;&#10;AI-generated content may be incorrect."/>
@@ -3472,27 +3359,14 @@
       <w:r>
         <w:t xml:space="preserve">Figure </w:t>
       </w:r>
-      <w:r>
-        <w:fldChar w:fldCharType="begin"/>
-      </w:r>
-      <w:r>
-        <w:instrText xml:space="preserve"> SEQ Figure \* ARABIC </w:instrText>
-      </w:r>
-      <w:r>
-        <w:fldChar w:fldCharType="separate"/>
-      </w:r>
-      <w:r>
-        <w:rPr>
-          <w:noProof/>
-        </w:rPr>
-        <w:t>12</w:t>
-      </w:r>
-      <w:r>
-        <w:rPr>
-          <w:noProof/>
-        </w:rPr>
-        <w:fldChar w:fldCharType="end"/>
-      </w:r>
+      <w:fldSimple w:instr=" SEQ Figure \* ARABIC ">
+        <w:r>
+          <w:rPr>
+            <w:noProof/>
+          </w:rPr>
+          <w:t>12</w:t>
+        </w:r>
+      </w:fldSimple>
       <w:r>
         <w:t xml:space="preserve">. </w:t>
       </w:r>
@@ -3595,27 +3469,14 @@
       <w:r>
         <w:t xml:space="preserve">Figure </w:t>
       </w:r>
-      <w:r>
-        <w:fldChar w:fldCharType="begin"/>
-      </w:r>
-      <w:r>
-        <w:instrText xml:space="preserve"> SEQ Figure \* ARABIC </w:instrText>
-      </w:r>
-      <w:r>
-        <w:fldChar w:fldCharType="separate"/>
-      </w:r>
-      <w:r>
-        <w:rPr>
-          <w:noProof/>
-        </w:rPr>
-        <w:t>13</w:t>
-      </w:r>
-      <w:r>
-        <w:rPr>
-          <w:noProof/>
-        </w:rPr>
-        <w:fldChar w:fldCharType="end"/>
-      </w:r>
+      <w:fldSimple w:instr=" SEQ Figure \* ARABIC ">
+        <w:r>
+          <w:rPr>
+            <w:noProof/>
+          </w:rPr>
+          <w:t>13</w:t>
+        </w:r>
+      </w:fldSimple>
       <w:r>
         <w:t xml:space="preserve">. </w:t>
       </w:r>
@@ -3722,7 +3583,15 @@
       </w:r>
       <w:proofErr w:type="spellEnd"/>
       <w:r>
-        <w:t>. Employing an identical methodology to that which was used for the Normal cohort, an assortment of unprocessed samples were compiled for an initial review by visual inspection, as depicted in Figure 14.</w:t>
+        <w:t xml:space="preserve">. Employing an identical methodology to that which was used for the Normal cohort, an assortment of unprocessed samples </w:t>
+      </w:r>
+      <w:proofErr w:type="gramStart"/>
+      <w:r>
+        <w:t>were</w:t>
+      </w:r>
+      <w:proofErr w:type="gramEnd"/>
+      <w:r>
+        <w:t xml:space="preserve"> compiled for an initial review by visual inspection, as depicted in Figure 14.</w:t>
       </w:r>
       <w:r>
         <w:t xml:space="preserve"> These representative examples are essential for characterizing the baseline signal patterns, highlighting the inherent spatial variability in the data before the application of any generative processing or noise suppression techniques</w:t>
@@ -3912,27 +3781,14 @@
       <w:r>
         <w:t xml:space="preserve">Figure </w:t>
       </w:r>
-      <w:r>
-        <w:fldChar w:fldCharType="begin"/>
-      </w:r>
-      <w:r>
-        <w:instrText xml:space="preserve"> SEQ Figure \* ARABIC </w:instrText>
-      </w:r>
-      <w:r>
-        <w:fldChar w:fldCharType="separate"/>
-      </w:r>
-      <w:r>
-        <w:rPr>
-          <w:noProof/>
-        </w:rPr>
-        <w:t>14</w:t>
-      </w:r>
-      <w:r>
-        <w:rPr>
-          <w:noProof/>
-        </w:rPr>
-        <w:fldChar w:fldCharType="end"/>
-      </w:r>
+      <w:fldSimple w:instr=" SEQ Figure \* ARABIC ">
+        <w:r>
+          <w:rPr>
+            <w:noProof/>
+          </w:rPr>
+          <w:t>14</w:t>
+        </w:r>
+      </w:fldSimple>
       <w:r>
         <w:t xml:space="preserve">. </w:t>
       </w:r>
@@ -3987,8 +3843,13 @@
         <w:t xml:space="preserve">performance, </w:t>
       </w:r>
       <w:r>
-        <w:t>particularly its capacity to capture these dense features</w:t>
-      </w:r>
+        <w:t xml:space="preserve">particularly its capacity to capture these dense </w:t>
+      </w:r>
+      <w:proofErr w:type="gramStart"/>
+      <w:r>
+        <w:t>features</w:t>
+      </w:r>
+      <w:proofErr w:type="gramEnd"/>
       <w:r>
         <w:t xml:space="preserve"> </w:t>
       </w:r>
@@ -4065,27 +3926,14 @@
       <w:r>
         <w:t xml:space="preserve">Figure </w:t>
       </w:r>
-      <w:r>
-        <w:fldChar w:fldCharType="begin"/>
-      </w:r>
-      <w:r>
-        <w:instrText xml:space="preserve"> SEQ Figure \* ARABIC </w:instrText>
-      </w:r>
-      <w:r>
-        <w:fldChar w:fldCharType="separate"/>
-      </w:r>
-      <w:r>
-        <w:rPr>
-          <w:noProof/>
-        </w:rPr>
-        <w:t>15</w:t>
-      </w:r>
-      <w:r>
-        <w:rPr>
-          <w:noProof/>
-        </w:rPr>
-        <w:fldChar w:fldCharType="end"/>
-      </w:r>
+      <w:fldSimple w:instr=" SEQ Figure \* ARABIC ">
+        <w:r>
+          <w:rPr>
+            <w:noProof/>
+          </w:rPr>
+          <w:t>15</w:t>
+        </w:r>
+      </w:fldSimple>
       <w:r>
         <w:t xml:space="preserve">. </w:t>
       </w:r>
@@ -4149,7 +3997,7 @@
           <w:noProof/>
         </w:rPr>
         <w:drawing>
-          <wp:inline distT="0" distB="0" distL="0" distR="0" wp14:anchorId="3A45B9A4" wp14:editId="3B2CBE12">
+          <wp:inline distT="0" distB="0" distL="0" distR="0" wp14:anchorId="3A45B9A4" wp14:editId="071DB9C6">
             <wp:extent cx="2614800" cy="1356360"/>
             <wp:effectExtent l="0" t="0" r="0" b="0"/>
             <wp:docPr id="2001573729" name="Picture 8" descr="A comparison of a red and yellow sphere&#10;&#10;AI-generated content may be incorrect."/>
@@ -4205,27 +4053,14 @@
       <w:r>
         <w:t xml:space="preserve">Figure </w:t>
       </w:r>
-      <w:r>
-        <w:fldChar w:fldCharType="begin"/>
-      </w:r>
-      <w:r>
-        <w:instrText xml:space="preserve"> SEQ Figure \* ARABIC </w:instrText>
-      </w:r>
-      <w:r>
-        <w:fldChar w:fldCharType="separate"/>
-      </w:r>
-      <w:r>
-        <w:rPr>
-          <w:noProof/>
-        </w:rPr>
-        <w:t>16</w:t>
-      </w:r>
-      <w:r>
-        <w:rPr>
-          <w:noProof/>
-        </w:rPr>
-        <w:fldChar w:fldCharType="end"/>
-      </w:r>
+      <w:fldSimple w:instr=" SEQ Figure \* ARABIC ">
+        <w:r>
+          <w:rPr>
+            <w:noProof/>
+          </w:rPr>
+          <w:t>16</w:t>
+        </w:r>
+      </w:fldSimple>
       <w:r>
         <w:t xml:space="preserve">. </w:t>
       </w:r>
@@ -4251,7 +4086,7 @@
           <w:noProof/>
         </w:rPr>
         <w:drawing>
-          <wp:inline distT="0" distB="0" distL="0" distR="0" wp14:anchorId="4593076D" wp14:editId="511F5C82">
+          <wp:inline distT="0" distB="0" distL="0" distR="0" wp14:anchorId="4593076D" wp14:editId="247A6913">
             <wp:extent cx="2476500" cy="1284621"/>
             <wp:effectExtent l="0" t="0" r="0" b="0"/>
             <wp:docPr id="1099664078" name="Picture 6" descr="A yellow and red sphere with black text&#10;&#10;AI-generated content may be incorrect."/>
@@ -4307,27 +4142,14 @@
       <w:r>
         <w:t xml:space="preserve">Figure </w:t>
       </w:r>
-      <w:r>
-        <w:fldChar w:fldCharType="begin"/>
-      </w:r>
-      <w:r>
-        <w:instrText xml:space="preserve"> SEQ Figure \* ARABIC </w:instrText>
-      </w:r>
-      <w:r>
-        <w:fldChar w:fldCharType="separate"/>
-      </w:r>
-      <w:r>
-        <w:rPr>
-          <w:noProof/>
-        </w:rPr>
-        <w:t>17</w:t>
-      </w:r>
-      <w:r>
-        <w:rPr>
-          <w:noProof/>
-        </w:rPr>
-        <w:fldChar w:fldCharType="end"/>
-      </w:r>
+      <w:fldSimple w:instr=" SEQ Figure \* ARABIC ">
+        <w:r>
+          <w:rPr>
+            <w:noProof/>
+          </w:rPr>
+          <w:t>17</w:t>
+        </w:r>
+      </w:fldSimple>
       <w:r>
         <w:t xml:space="preserve">. </w:t>
       </w:r>
@@ -4359,7 +4181,7 @@
           <w:noProof/>
         </w:rPr>
         <w:drawing>
-          <wp:inline distT="0" distB="0" distL="0" distR="0" wp14:anchorId="5D4C5E49" wp14:editId="7E1D9D10">
+          <wp:inline distT="0" distB="0" distL="0" distR="0" wp14:anchorId="5D4C5E49" wp14:editId="799000C4">
             <wp:extent cx="2651760" cy="1375532"/>
             <wp:effectExtent l="0" t="0" r="0" b="0"/>
             <wp:docPr id="376252153" name="Picture 7" descr="A red and yellow spheres&#10;&#10;AI-generated content may be incorrect."/>
@@ -4415,27 +4237,14 @@
       <w:r>
         <w:t xml:space="preserve">Figure </w:t>
       </w:r>
-      <w:r>
-        <w:fldChar w:fldCharType="begin"/>
-      </w:r>
-      <w:r>
-        <w:instrText xml:space="preserve"> SEQ Figure \* ARABIC </w:instrText>
-      </w:r>
-      <w:r>
-        <w:fldChar w:fldCharType="separate"/>
-      </w:r>
-      <w:r>
-        <w:rPr>
-          <w:noProof/>
-        </w:rPr>
-        <w:t>18</w:t>
-      </w:r>
-      <w:r>
-        <w:rPr>
-          <w:noProof/>
-        </w:rPr>
-        <w:fldChar w:fldCharType="end"/>
-      </w:r>
+      <w:fldSimple w:instr=" SEQ Figure \* ARABIC ">
+        <w:r>
+          <w:rPr>
+            <w:noProof/>
+          </w:rPr>
+          <w:t>18</w:t>
+        </w:r>
+      </w:fldSimple>
       <w:r>
         <w:t xml:space="preserve">. </w:t>
       </w:r>
@@ -4454,7 +4263,15 @@
         <w:t>I</w:t>
       </w:r>
       <w:r>
-        <w:t xml:space="preserve"> following baseline removal</w:t>
+        <w:t xml:space="preserve"> </w:t>
+      </w:r>
+      <w:proofErr w:type="gramStart"/>
+      <w:r>
+        <w:t>following</w:t>
+      </w:r>
+      <w:proofErr w:type="gramEnd"/>
+      <w:r>
+        <w:t xml:space="preserve"> baseline removal</w:t>
       </w:r>
     </w:p>
     <w:p>
@@ -4547,27 +4364,14 @@
       <w:r>
         <w:t xml:space="preserve">Figure </w:t>
       </w:r>
-      <w:r>
-        <w:fldChar w:fldCharType="begin"/>
-      </w:r>
-      <w:r>
-        <w:instrText xml:space="preserve"> SEQ Figure \* ARABIC </w:instrText>
-      </w:r>
-      <w:r>
-        <w:fldChar w:fldCharType="separate"/>
-      </w:r>
-      <w:r>
-        <w:rPr>
-          <w:noProof/>
-        </w:rPr>
-        <w:t>19</w:t>
-      </w:r>
-      <w:r>
-        <w:rPr>
-          <w:noProof/>
-        </w:rPr>
-        <w:fldChar w:fldCharType="end"/>
-      </w:r>
+      <w:fldSimple w:instr=" SEQ Figure \* ARABIC ">
+        <w:r>
+          <w:rPr>
+            <w:noProof/>
+          </w:rPr>
+          <w:t>19</w:t>
+        </w:r>
+      </w:fldSimple>
       <w:r>
         <w:t xml:space="preserve">. </w:t>
       </w:r>
@@ -4694,7 +4498,15 @@
       </w:r>
       <w:proofErr w:type="spellEnd"/>
       <w:r>
-        <w:t xml:space="preserve"> images from participants who are at risk and have slower response times. Before starting any reconstruction, it's important to look at the raw data visually to check for irregularities, as shown in Figure 20. These examples show how unpredictable the signals are in this group, clearly showing the wild changes and high levels of noise that the model has to deal with.</w:t>
+        <w:t xml:space="preserve"> images from participants who are at risk and have slower response times. Before starting any reconstruction, it's important to look at the raw data visually to check for irregularities, as shown in Figure 20. These examples show how unpredictable the signals are in this group, clearly showing the wild changes and high levels of noise that the model </w:t>
+      </w:r>
+      <w:proofErr w:type="gramStart"/>
+      <w:r>
+        <w:t>has to</w:t>
+      </w:r>
+      <w:proofErr w:type="gramEnd"/>
+      <w:r>
+        <w:t xml:space="preserve"> deal with.</w:t>
       </w:r>
     </w:p>
     <w:p>
@@ -4878,27 +4690,14 @@
       <w:r>
         <w:t xml:space="preserve">Figure </w:t>
       </w:r>
-      <w:r>
-        <w:fldChar w:fldCharType="begin"/>
-      </w:r>
-      <w:r>
-        <w:instrText xml:space="preserve"> SEQ Figure \* ARABIC </w:instrText>
-      </w:r>
-      <w:r>
-        <w:fldChar w:fldCharType="separate"/>
-      </w:r>
-      <w:r>
-        <w:rPr>
-          <w:noProof/>
-        </w:rPr>
-        <w:t>20</w:t>
-      </w:r>
-      <w:r>
-        <w:rPr>
-          <w:noProof/>
-        </w:rPr>
-        <w:fldChar w:fldCharType="end"/>
-      </w:r>
+      <w:fldSimple w:instr=" SEQ Figure \* ARABIC ">
+        <w:r>
+          <w:rPr>
+            <w:noProof/>
+          </w:rPr>
+          <w:t>20</w:t>
+        </w:r>
+      </w:fldSimple>
       <w:r>
         <w:t xml:space="preserve">. </w:t>
       </w:r>
@@ -4989,29 +4788,25 @@
       <w:r>
         <w:t xml:space="preserve">Figure </w:t>
       </w:r>
-      <w:r>
-        <w:fldChar w:fldCharType="begin"/>
-      </w:r>
-      <w:r>
-        <w:instrText xml:space="preserve"> SEQ Figure \* ARABIC </w:instrText>
-      </w:r>
-      <w:r>
-        <w:fldChar w:fldCharType="separate"/>
-      </w:r>
-      <w:r>
-        <w:rPr>
-          <w:noProof/>
-        </w:rPr>
-        <w:t>21</w:t>
-      </w:r>
-      <w:r>
-        <w:rPr>
-          <w:noProof/>
-        </w:rPr>
-        <w:fldChar w:fldCharType="end"/>
-      </w:r>
-      <w:r>
-        <w:t>. Reconstruction models error over epoch for Normal-Fast</w:t>
+      <w:fldSimple w:instr=" SEQ Figure \* ARABIC ">
+        <w:r>
+          <w:rPr>
+            <w:noProof/>
+          </w:rPr>
+          <w:t>21</w:t>
+        </w:r>
+      </w:fldSimple>
+      <w:r>
+        <w:t xml:space="preserve">. Reconstruction models error over epoch for </w:t>
+      </w:r>
+      <w:r>
+        <w:t>At Risk</w:t>
+      </w:r>
+      <w:r>
+        <w:t>-</w:t>
+      </w:r>
+      <w:r>
+        <w:t>Slow</w:t>
       </w:r>
     </w:p>
     <w:p>
@@ -5050,7 +4845,7 @@
           <w:noProof/>
         </w:rPr>
         <w:drawing>
-          <wp:inline distT="0" distB="0" distL="0" distR="0" wp14:anchorId="56B19BE2" wp14:editId="36F207AF">
+          <wp:inline distT="0" distB="0" distL="0" distR="0" wp14:anchorId="56B19BE2" wp14:editId="3E4BB5F3">
             <wp:extent cx="3086100" cy="1600835"/>
             <wp:effectExtent l="0" t="0" r="0" b="0"/>
             <wp:docPr id="889291312" name="Picture 11" descr="A red and yellow spheres&#10;&#10;AI-generated content may be incorrect."/>
@@ -5106,27 +4901,14 @@
       <w:r>
         <w:t xml:space="preserve">Figure </w:t>
       </w:r>
-      <w:r>
-        <w:fldChar w:fldCharType="begin"/>
-      </w:r>
-      <w:r>
-        <w:instrText xml:space="preserve"> SEQ Figure \* ARABIC </w:instrText>
-      </w:r>
-      <w:r>
-        <w:fldChar w:fldCharType="separate"/>
-      </w:r>
-      <w:r>
-        <w:rPr>
-          <w:noProof/>
-        </w:rPr>
-        <w:t>22</w:t>
-      </w:r>
-      <w:r>
-        <w:rPr>
-          <w:noProof/>
-        </w:rPr>
-        <w:fldChar w:fldCharType="end"/>
-      </w:r>
+      <w:fldSimple w:instr=" SEQ Figure \* ARABIC ">
+        <w:r>
+          <w:rPr>
+            <w:noProof/>
+          </w:rPr>
+          <w:t>22</w:t>
+        </w:r>
+      </w:fldSimple>
       <w:r>
         <w:t xml:space="preserve">. </w:t>
       </w:r>
@@ -5160,7 +4942,7 @@
           <w:noProof/>
         </w:rPr>
         <w:drawing>
-          <wp:inline distT="0" distB="0" distL="0" distR="0" wp14:anchorId="2DA9DE46" wp14:editId="5DA8FCAB">
+          <wp:inline distT="0" distB="0" distL="0" distR="0" wp14:anchorId="2DA9DE46" wp14:editId="0923D269">
             <wp:extent cx="3086100" cy="1600835"/>
             <wp:effectExtent l="0" t="0" r="0" b="0"/>
             <wp:docPr id="1693699189" name="Picture 12" descr="A yellow and red spheres&#10;&#10;AI-generated content may be incorrect."/>
@@ -5216,27 +4998,14 @@
       <w:r>
         <w:t xml:space="preserve">Figure </w:t>
       </w:r>
-      <w:r>
-        <w:fldChar w:fldCharType="begin"/>
-      </w:r>
-      <w:r>
-        <w:instrText xml:space="preserve"> SEQ Figure \* ARABIC </w:instrText>
-      </w:r>
-      <w:r>
-        <w:fldChar w:fldCharType="separate"/>
-      </w:r>
-      <w:r>
-        <w:rPr>
-          <w:noProof/>
-        </w:rPr>
-        <w:t>23</w:t>
-      </w:r>
-      <w:r>
-        <w:rPr>
-          <w:noProof/>
-        </w:rPr>
-        <w:fldChar w:fldCharType="end"/>
-      </w:r>
+      <w:fldSimple w:instr=" SEQ Figure \* ARABIC ">
+        <w:r>
+          <w:rPr>
+            <w:noProof/>
+          </w:rPr>
+          <w:t>23</w:t>
+        </w:r>
+      </w:fldSimple>
       <w:r>
         <w:t xml:space="preserve">. </w:t>
       </w:r>
@@ -5265,7 +5034,7 @@
           <w:noProof/>
         </w:rPr>
         <w:drawing>
-          <wp:inline distT="0" distB="0" distL="0" distR="0" wp14:anchorId="0EB68207" wp14:editId="0372941E">
+          <wp:inline distT="0" distB="0" distL="0" distR="0" wp14:anchorId="0EB68207" wp14:editId="68D687C7">
             <wp:extent cx="3086100" cy="1600835"/>
             <wp:effectExtent l="0" t="0" r="0" b="0"/>
             <wp:docPr id="548668340" name="Picture 10" descr="A comparison of a model of a model&#10;&#10;AI-generated content may be incorrect."/>
@@ -5321,27 +5090,14 @@
       <w:r>
         <w:t xml:space="preserve">Figure </w:t>
       </w:r>
-      <w:r>
-        <w:fldChar w:fldCharType="begin"/>
-      </w:r>
-      <w:r>
-        <w:instrText xml:space="preserve"> SEQ Figure \* ARABIC </w:instrText>
-      </w:r>
-      <w:r>
-        <w:fldChar w:fldCharType="separate"/>
-      </w:r>
-      <w:r>
-        <w:rPr>
-          <w:noProof/>
-        </w:rPr>
-        <w:t>24</w:t>
-      </w:r>
-      <w:r>
-        <w:rPr>
-          <w:noProof/>
-        </w:rPr>
-        <w:fldChar w:fldCharType="end"/>
-      </w:r>
+      <w:fldSimple w:instr=" SEQ Figure \* ARABIC ">
+        <w:r>
+          <w:rPr>
+            <w:noProof/>
+          </w:rPr>
+          <w:t>24</w:t>
+        </w:r>
+      </w:fldSimple>
       <w:r>
         <w:t xml:space="preserve">. </w:t>
       </w:r>
@@ -5432,27 +5188,14 @@
       <w:r>
         <w:t xml:space="preserve">Figure </w:t>
       </w:r>
-      <w:r>
-        <w:fldChar w:fldCharType="begin"/>
-      </w:r>
-      <w:r>
-        <w:instrText xml:space="preserve"> SEQ Figure \* ARABIC </w:instrText>
-      </w:r>
-      <w:r>
-        <w:fldChar w:fldCharType="separate"/>
-      </w:r>
-      <w:r>
-        <w:rPr>
-          <w:noProof/>
-        </w:rPr>
-        <w:t>25</w:t>
-      </w:r>
-      <w:r>
-        <w:rPr>
-          <w:noProof/>
-        </w:rPr>
-        <w:fldChar w:fldCharType="end"/>
-      </w:r>
+      <w:fldSimple w:instr=" SEQ Figure \* ARABIC ">
+        <w:r>
+          <w:rPr>
+            <w:noProof/>
+          </w:rPr>
+          <w:t>25</w:t>
+        </w:r>
+      </w:fldSimple>
       <w:r>
         <w:t xml:space="preserve">. Average </w:t>
       </w:r>
@@ -5472,7 +5215,23 @@
         <w:jc w:val="both"/>
       </w:pPr>
       <w:r>
-        <w:t xml:space="preserve">The average topography shows a clear imbalance in brain activity. Most activity is focused in the back part of the brain, especially in the Occipital and Temporal lobes, while the Frontal area has very little activity. This pattern supports the ‘Attentional </w:t>
+        <w:t xml:space="preserve">The average topography shows a clear imbalance in brain activity. Most activity is focused </w:t>
+      </w:r>
+      <w:proofErr w:type="gramStart"/>
+      <w:r>
+        <w:t>in</w:t>
+      </w:r>
+      <w:proofErr w:type="gramEnd"/>
+      <w:r>
+        <w:t xml:space="preserve"> the back part of the brain, especially </w:t>
+      </w:r>
+      <w:proofErr w:type="gramStart"/>
+      <w:r>
+        <w:t>in</w:t>
+      </w:r>
+      <w:proofErr w:type="gramEnd"/>
+      <w:r>
+        <w:t xml:space="preserve"> the Occipital and Temporal lobes, while the Frontal area has very little activity. This pattern supports the ‘Attentional </w:t>
       </w:r>
       <w:proofErr w:type="spellStart"/>
       <w:r>
@@ -5539,6 +5298,715 @@
       </w:r>
       <w:r>
         <w:t>.</w:t>
+      </w:r>
+    </w:p>
+    <w:p>
+      <w:pPr>
+        <w:jc w:val="both"/>
+      </w:pPr>
+    </w:p>
+    <w:p>
+      <w:pPr>
+        <w:pStyle w:val="ListParagraph"/>
+        <w:numPr>
+          <w:ilvl w:val="1"/>
+          <w:numId w:val="1"/>
+        </w:numPr>
+        <w:jc w:val="both"/>
+      </w:pPr>
+      <w:r>
+        <w:t>Qua</w:t>
+      </w:r>
+      <w:r>
+        <w:t>lity</w:t>
+      </w:r>
+      <w:r>
+        <w:t xml:space="preserve"> Evaluation</w:t>
+      </w:r>
+    </w:p>
+    <w:p>
+      <w:pPr>
+        <w:pStyle w:val="ListParagraph"/>
+        <w:ind w:left="0" w:firstLine="288"/>
+        <w:jc w:val="both"/>
+      </w:pPr>
+      <w:proofErr w:type="spellStart"/>
+      <w:r>
+        <w:t>metode</w:t>
+      </w:r>
+      <w:proofErr w:type="spellEnd"/>
+      <w:r>
+        <w:t xml:space="preserve"> </w:t>
+      </w:r>
+      <w:r>
+        <w:rPr>
+          <w:b/>
+          <w:bCs/>
+          <w:lang w:val="en-ID"/>
+        </w:rPr>
+        <w:t>s</w:t>
+      </w:r>
+      <w:r>
+        <w:rPr>
+          <w:lang w:val="en-ID"/>
+        </w:rPr>
+        <w:t>tructural similarity index measure</w:t>
+      </w:r>
+      <w:r>
+        <w:rPr>
+          <w:b/>
+          <w:bCs/>
+          <w:lang w:val="en-ID"/>
+        </w:rPr>
+        <w:t xml:space="preserve"> (</w:t>
+      </w:r>
+      <w:r>
+        <w:t xml:space="preserve">SSIM) dan </w:t>
+      </w:r>
+      <w:r>
+        <w:rPr>
+          <w:lang w:val="en-ID"/>
+        </w:rPr>
+        <w:t>peak-signal-to-noise ratio</w:t>
+      </w:r>
+      <w:r>
+        <w:rPr>
+          <w:b/>
+          <w:bCs/>
+          <w:lang w:val="en-ID"/>
+        </w:rPr>
+        <w:t xml:space="preserve"> (</w:t>
+      </w:r>
+      <w:r>
+        <w:t xml:space="preserve">PSNR) </w:t>
+      </w:r>
+      <w:proofErr w:type="spellStart"/>
+      <w:r>
+        <w:t>digunakan</w:t>
+      </w:r>
+      <w:proofErr w:type="spellEnd"/>
+      <w:r>
+        <w:t xml:space="preserve"> </w:t>
+      </w:r>
+      <w:proofErr w:type="spellStart"/>
+      <w:r>
+        <w:t>u</w:t>
+      </w:r>
+      <w:r>
+        <w:t>ntuk</w:t>
+      </w:r>
+      <w:proofErr w:type="spellEnd"/>
+      <w:r>
+        <w:t xml:space="preserve"> </w:t>
+      </w:r>
+      <w:proofErr w:type="spellStart"/>
+      <w:r>
+        <w:t>memperkuat</w:t>
+      </w:r>
+      <w:proofErr w:type="spellEnd"/>
+      <w:r>
+        <w:t xml:space="preserve"> </w:t>
+      </w:r>
+      <w:proofErr w:type="spellStart"/>
+      <w:r>
+        <w:t>hasil</w:t>
+      </w:r>
+      <w:proofErr w:type="spellEnd"/>
+      <w:r>
+        <w:t xml:space="preserve"> </w:t>
+      </w:r>
+      <w:proofErr w:type="spellStart"/>
+      <w:r>
+        <w:t>analisis</w:t>
+      </w:r>
+      <w:proofErr w:type="spellEnd"/>
+      <w:r>
+        <w:t xml:space="preserve"> </w:t>
+      </w:r>
+      <w:proofErr w:type="spellStart"/>
+      <w:r>
+        <w:t>gambar</w:t>
+      </w:r>
+      <w:proofErr w:type="spellEnd"/>
+      <w:r>
+        <w:t xml:space="preserve">. </w:t>
+      </w:r>
+      <w:r>
+        <w:t>SSIM is a widely recognized image quality metric for measuring similarity between two images.</w:t>
+      </w:r>
+      <w:r>
+        <w:t xml:space="preserve"> </w:t>
+      </w:r>
+      <w:r>
+        <w:t>PSNR represents the magnitude of numerical differences images.</w:t>
+      </w:r>
+    </w:p>
+    <w:p>
+      <w:pPr>
+        <w:pStyle w:val="ListParagraph"/>
+        <w:ind w:left="288"/>
+        <w:jc w:val="both"/>
+      </w:pPr>
+    </w:p>
+    <w:p>
+      <w:pPr>
+        <w:pStyle w:val="Caption"/>
+        <w:keepNext/>
+        <w:rPr>
+          <w:color w:val="auto"/>
+        </w:rPr>
+      </w:pPr>
+      <w:r>
+        <w:rPr>
+          <w:color w:val="auto"/>
+        </w:rPr>
+        <w:t xml:space="preserve">Table </w:t>
+      </w:r>
+      <w:r>
+        <w:rPr>
+          <w:color w:val="auto"/>
+        </w:rPr>
+        <w:fldChar w:fldCharType="begin"/>
+      </w:r>
+      <w:r>
+        <w:rPr>
+          <w:color w:val="auto"/>
+        </w:rPr>
+        <w:instrText xml:space="preserve"> SEQ Table \* ARABIC </w:instrText>
+      </w:r>
+      <w:r>
+        <w:rPr>
+          <w:color w:val="auto"/>
+        </w:rPr>
+        <w:fldChar w:fldCharType="separate"/>
+      </w:r>
+      <w:r>
+        <w:rPr>
+          <w:noProof/>
+          <w:color w:val="auto"/>
+        </w:rPr>
+        <w:t>1</w:t>
+      </w:r>
+      <w:r>
+        <w:rPr>
+          <w:color w:val="auto"/>
+        </w:rPr>
+        <w:fldChar w:fldCharType="end"/>
+      </w:r>
+      <w:r>
+        <w:rPr>
+          <w:color w:val="auto"/>
+        </w:rPr>
+        <w:t>. Comparative result using SSIM and PSNR</w:t>
+      </w:r>
+    </w:p>
+    <w:tbl>
+      <w:tblPr>
+        <w:tblStyle w:val="TableGrid"/>
+        <w:tblW w:w="0" w:type="auto"/>
+        <w:tblInd w:w="288" w:type="dxa"/>
+        <w:tblLook w:val="04A0" w:firstRow="1" w:lastRow="0" w:firstColumn="1" w:lastColumn="0" w:noHBand="0" w:noVBand="1"/>
+      </w:tblPr>
+      <w:tblGrid>
+        <w:gridCol w:w="1165"/>
+        <w:gridCol w:w="1155"/>
+        <w:gridCol w:w="1118"/>
+        <w:gridCol w:w="1124"/>
+      </w:tblGrid>
+      <w:tr>
+        <w:tc>
+          <w:tcPr>
+            <w:tcW w:w="1212" w:type="dxa"/>
+          </w:tcPr>
+          <w:p>
+            <w:pPr>
+              <w:pStyle w:val="ListParagraph"/>
+              <w:pBdr>
+                <w:top w:val="none" w:sz="0" w:space="0" w:color="auto"/>
+                <w:left w:val="none" w:sz="0" w:space="0" w:color="auto"/>
+                <w:bottom w:val="none" w:sz="0" w:space="0" w:color="auto"/>
+                <w:right w:val="none" w:sz="0" w:space="0" w:color="auto"/>
+                <w:between w:val="none" w:sz="0" w:space="0" w:color="auto"/>
+              </w:pBdr>
+              <w:ind w:left="0"/>
+              <w:jc w:val="both"/>
+            </w:pPr>
+            <w:r>
+              <w:t>Category</w:t>
+            </w:r>
+          </w:p>
+        </w:tc>
+        <w:tc>
+          <w:tcPr>
+            <w:tcW w:w="1212" w:type="dxa"/>
+          </w:tcPr>
+          <w:p>
+            <w:pPr>
+              <w:pStyle w:val="ListParagraph"/>
+              <w:pBdr>
+                <w:top w:val="none" w:sz="0" w:space="0" w:color="auto"/>
+                <w:left w:val="none" w:sz="0" w:space="0" w:color="auto"/>
+                <w:bottom w:val="none" w:sz="0" w:space="0" w:color="auto"/>
+                <w:right w:val="none" w:sz="0" w:space="0" w:color="auto"/>
+                <w:between w:val="none" w:sz="0" w:space="0" w:color="auto"/>
+              </w:pBdr>
+              <w:ind w:left="0"/>
+              <w:jc w:val="both"/>
+            </w:pPr>
+            <w:r>
+              <w:t>Samples</w:t>
+            </w:r>
+          </w:p>
+        </w:tc>
+        <w:tc>
+          <w:tcPr>
+            <w:tcW w:w="1213" w:type="dxa"/>
+          </w:tcPr>
+          <w:p>
+            <w:pPr>
+              <w:pStyle w:val="ListParagraph"/>
+              <w:pBdr>
+                <w:top w:val="none" w:sz="0" w:space="0" w:color="auto"/>
+                <w:left w:val="none" w:sz="0" w:space="0" w:color="auto"/>
+                <w:bottom w:val="none" w:sz="0" w:space="0" w:color="auto"/>
+                <w:right w:val="none" w:sz="0" w:space="0" w:color="auto"/>
+                <w:between w:val="none" w:sz="0" w:space="0" w:color="auto"/>
+              </w:pBdr>
+              <w:ind w:left="0"/>
+              <w:jc w:val="both"/>
+            </w:pPr>
+            <w:r>
+              <w:t>SSIM</w:t>
+            </w:r>
+          </w:p>
+        </w:tc>
+        <w:tc>
+          <w:tcPr>
+            <w:tcW w:w="1213" w:type="dxa"/>
+          </w:tcPr>
+          <w:p>
+            <w:pPr>
+              <w:pStyle w:val="ListParagraph"/>
+              <w:pBdr>
+                <w:top w:val="none" w:sz="0" w:space="0" w:color="auto"/>
+                <w:left w:val="none" w:sz="0" w:space="0" w:color="auto"/>
+                <w:bottom w:val="none" w:sz="0" w:space="0" w:color="auto"/>
+                <w:right w:val="none" w:sz="0" w:space="0" w:color="auto"/>
+                <w:between w:val="none" w:sz="0" w:space="0" w:color="auto"/>
+              </w:pBdr>
+              <w:ind w:left="0"/>
+              <w:jc w:val="both"/>
+            </w:pPr>
+            <w:r>
+              <w:t>PSNR</w:t>
+            </w:r>
+          </w:p>
+        </w:tc>
+      </w:tr>
+      <w:tr>
+        <w:tc>
+          <w:tcPr>
+            <w:tcW w:w="1212" w:type="dxa"/>
+          </w:tcPr>
+          <w:p>
+            <w:pPr>
+              <w:pStyle w:val="ListParagraph"/>
+              <w:pBdr>
+                <w:top w:val="none" w:sz="0" w:space="0" w:color="auto"/>
+                <w:left w:val="none" w:sz="0" w:space="0" w:color="auto"/>
+                <w:bottom w:val="none" w:sz="0" w:space="0" w:color="auto"/>
+                <w:right w:val="none" w:sz="0" w:space="0" w:color="auto"/>
+                <w:between w:val="none" w:sz="0" w:space="0" w:color="auto"/>
+              </w:pBdr>
+              <w:ind w:left="0"/>
+              <w:jc w:val="both"/>
+            </w:pPr>
+            <w:r>
+              <w:t>Normal-Fast</w:t>
+            </w:r>
+          </w:p>
+        </w:tc>
+        <w:tc>
+          <w:tcPr>
+            <w:tcW w:w="1212" w:type="dxa"/>
+          </w:tcPr>
+          <w:p>
+            <w:pPr>
+              <w:pStyle w:val="ListParagraph"/>
+              <w:pBdr>
+                <w:top w:val="none" w:sz="0" w:space="0" w:color="auto"/>
+                <w:left w:val="none" w:sz="0" w:space="0" w:color="auto"/>
+                <w:bottom w:val="none" w:sz="0" w:space="0" w:color="auto"/>
+                <w:right w:val="none" w:sz="0" w:space="0" w:color="auto"/>
+                <w:between w:val="none" w:sz="0" w:space="0" w:color="auto"/>
+              </w:pBdr>
+              <w:ind w:left="0"/>
+              <w:jc w:val="both"/>
+            </w:pPr>
+            <w:r>
+              <w:t>260</w:t>
+            </w:r>
+          </w:p>
+        </w:tc>
+        <w:tc>
+          <w:tcPr>
+            <w:tcW w:w="1213" w:type="dxa"/>
+          </w:tcPr>
+          <w:p>
+            <w:pPr>
+              <w:pStyle w:val="ListParagraph"/>
+              <w:pBdr>
+                <w:top w:val="none" w:sz="0" w:space="0" w:color="auto"/>
+                <w:left w:val="none" w:sz="0" w:space="0" w:color="auto"/>
+                <w:bottom w:val="none" w:sz="0" w:space="0" w:color="auto"/>
+                <w:right w:val="none" w:sz="0" w:space="0" w:color="auto"/>
+                <w:between w:val="none" w:sz="0" w:space="0" w:color="auto"/>
+              </w:pBdr>
+              <w:ind w:left="0"/>
+              <w:jc w:val="both"/>
+            </w:pPr>
+            <w:r>
+              <w:t>0.73</w:t>
+            </w:r>
+          </w:p>
+        </w:tc>
+        <w:tc>
+          <w:tcPr>
+            <w:tcW w:w="1213" w:type="dxa"/>
+          </w:tcPr>
+          <w:p>
+            <w:pPr>
+              <w:pStyle w:val="ListParagraph"/>
+              <w:pBdr>
+                <w:top w:val="none" w:sz="0" w:space="0" w:color="auto"/>
+                <w:left w:val="none" w:sz="0" w:space="0" w:color="auto"/>
+                <w:bottom w:val="none" w:sz="0" w:space="0" w:color="auto"/>
+                <w:right w:val="none" w:sz="0" w:space="0" w:color="auto"/>
+                <w:between w:val="none" w:sz="0" w:space="0" w:color="auto"/>
+              </w:pBdr>
+              <w:ind w:left="0"/>
+              <w:jc w:val="both"/>
+            </w:pPr>
+            <w:r>
+              <w:t>23.20</w:t>
+            </w:r>
+          </w:p>
+        </w:tc>
+      </w:tr>
+      <w:tr>
+        <w:tc>
+          <w:tcPr>
+            <w:tcW w:w="1212" w:type="dxa"/>
+          </w:tcPr>
+          <w:p>
+            <w:pPr>
+              <w:pStyle w:val="ListParagraph"/>
+              <w:pBdr>
+                <w:top w:val="none" w:sz="0" w:space="0" w:color="auto"/>
+                <w:left w:val="none" w:sz="0" w:space="0" w:color="auto"/>
+                <w:bottom w:val="none" w:sz="0" w:space="0" w:color="auto"/>
+                <w:right w:val="none" w:sz="0" w:space="0" w:color="auto"/>
+                <w:between w:val="none" w:sz="0" w:space="0" w:color="auto"/>
+              </w:pBdr>
+              <w:ind w:left="0"/>
+              <w:jc w:val="both"/>
+            </w:pPr>
+            <w:r>
+              <w:t>Normal- Slow</w:t>
+            </w:r>
+          </w:p>
+        </w:tc>
+        <w:tc>
+          <w:tcPr>
+            <w:tcW w:w="1212" w:type="dxa"/>
+          </w:tcPr>
+          <w:p>
+            <w:pPr>
+              <w:pStyle w:val="ListParagraph"/>
+              <w:pBdr>
+                <w:top w:val="none" w:sz="0" w:space="0" w:color="auto"/>
+                <w:left w:val="none" w:sz="0" w:space="0" w:color="auto"/>
+                <w:bottom w:val="none" w:sz="0" w:space="0" w:color="auto"/>
+                <w:right w:val="none" w:sz="0" w:space="0" w:color="auto"/>
+                <w:between w:val="none" w:sz="0" w:space="0" w:color="auto"/>
+              </w:pBdr>
+              <w:ind w:left="0"/>
+              <w:jc w:val="both"/>
+            </w:pPr>
+            <w:r>
+              <w:t>232</w:t>
+            </w:r>
+          </w:p>
+        </w:tc>
+        <w:tc>
+          <w:tcPr>
+            <w:tcW w:w="1213" w:type="dxa"/>
+          </w:tcPr>
+          <w:p>
+            <w:pPr>
+              <w:pStyle w:val="ListParagraph"/>
+              <w:pBdr>
+                <w:top w:val="none" w:sz="0" w:space="0" w:color="auto"/>
+                <w:left w:val="none" w:sz="0" w:space="0" w:color="auto"/>
+                <w:bottom w:val="none" w:sz="0" w:space="0" w:color="auto"/>
+                <w:right w:val="none" w:sz="0" w:space="0" w:color="auto"/>
+                <w:between w:val="none" w:sz="0" w:space="0" w:color="auto"/>
+              </w:pBdr>
+              <w:ind w:left="0"/>
+              <w:jc w:val="both"/>
+            </w:pPr>
+            <w:r>
+              <w:t>0.78</w:t>
+            </w:r>
+          </w:p>
+        </w:tc>
+        <w:tc>
+          <w:tcPr>
+            <w:tcW w:w="1213" w:type="dxa"/>
+          </w:tcPr>
+          <w:p>
+            <w:pPr>
+              <w:pStyle w:val="ListParagraph"/>
+              <w:pBdr>
+                <w:top w:val="none" w:sz="0" w:space="0" w:color="auto"/>
+                <w:left w:val="none" w:sz="0" w:space="0" w:color="auto"/>
+                <w:bottom w:val="none" w:sz="0" w:space="0" w:color="auto"/>
+                <w:right w:val="none" w:sz="0" w:space="0" w:color="auto"/>
+                <w:between w:val="none" w:sz="0" w:space="0" w:color="auto"/>
+              </w:pBdr>
+              <w:ind w:left="0"/>
+              <w:jc w:val="both"/>
+            </w:pPr>
+            <w:r>
+              <w:t>23.63</w:t>
+            </w:r>
+          </w:p>
+        </w:tc>
+      </w:tr>
+      <w:tr>
+        <w:tc>
+          <w:tcPr>
+            <w:tcW w:w="1212" w:type="dxa"/>
+          </w:tcPr>
+          <w:p>
+            <w:pPr>
+              <w:pStyle w:val="ListParagraph"/>
+              <w:pBdr>
+                <w:top w:val="none" w:sz="0" w:space="0" w:color="auto"/>
+                <w:left w:val="none" w:sz="0" w:space="0" w:color="auto"/>
+                <w:bottom w:val="none" w:sz="0" w:space="0" w:color="auto"/>
+                <w:right w:val="none" w:sz="0" w:space="0" w:color="auto"/>
+                <w:between w:val="none" w:sz="0" w:space="0" w:color="auto"/>
+              </w:pBdr>
+              <w:ind w:left="0"/>
+              <w:jc w:val="both"/>
+            </w:pPr>
+            <w:r>
+              <w:t>At-Risk Fast</w:t>
+            </w:r>
+          </w:p>
+        </w:tc>
+        <w:tc>
+          <w:tcPr>
+            <w:tcW w:w="1212" w:type="dxa"/>
+          </w:tcPr>
+          <w:p>
+            <w:pPr>
+              <w:pStyle w:val="ListParagraph"/>
+              <w:pBdr>
+                <w:top w:val="none" w:sz="0" w:space="0" w:color="auto"/>
+                <w:left w:val="none" w:sz="0" w:space="0" w:color="auto"/>
+                <w:bottom w:val="none" w:sz="0" w:space="0" w:color="auto"/>
+                <w:right w:val="none" w:sz="0" w:space="0" w:color="auto"/>
+                <w:between w:val="none" w:sz="0" w:space="0" w:color="auto"/>
+              </w:pBdr>
+              <w:ind w:left="0"/>
+              <w:jc w:val="both"/>
+            </w:pPr>
+            <w:r>
+              <w:t>153</w:t>
+            </w:r>
+          </w:p>
+        </w:tc>
+        <w:tc>
+          <w:tcPr>
+            <w:tcW w:w="1213" w:type="dxa"/>
+          </w:tcPr>
+          <w:p>
+            <w:pPr>
+              <w:pStyle w:val="ListParagraph"/>
+              <w:pBdr>
+                <w:top w:val="none" w:sz="0" w:space="0" w:color="auto"/>
+                <w:left w:val="none" w:sz="0" w:space="0" w:color="auto"/>
+                <w:bottom w:val="none" w:sz="0" w:space="0" w:color="auto"/>
+                <w:right w:val="none" w:sz="0" w:space="0" w:color="auto"/>
+                <w:between w:val="none" w:sz="0" w:space="0" w:color="auto"/>
+              </w:pBdr>
+              <w:ind w:left="0"/>
+              <w:jc w:val="both"/>
+            </w:pPr>
+            <w:r>
+              <w:t>0.68</w:t>
+            </w:r>
+          </w:p>
+        </w:tc>
+        <w:tc>
+          <w:tcPr>
+            <w:tcW w:w="1213" w:type="dxa"/>
+          </w:tcPr>
+          <w:p>
+            <w:pPr>
+              <w:pStyle w:val="ListParagraph"/>
+              <w:pBdr>
+                <w:top w:val="none" w:sz="0" w:space="0" w:color="auto"/>
+                <w:left w:val="none" w:sz="0" w:space="0" w:color="auto"/>
+                <w:bottom w:val="none" w:sz="0" w:space="0" w:color="auto"/>
+                <w:right w:val="none" w:sz="0" w:space="0" w:color="auto"/>
+                <w:between w:val="none" w:sz="0" w:space="0" w:color="auto"/>
+              </w:pBdr>
+              <w:ind w:left="0"/>
+              <w:jc w:val="both"/>
+            </w:pPr>
+            <w:r>
+              <w:t>20.62</w:t>
+            </w:r>
+          </w:p>
+        </w:tc>
+      </w:tr>
+      <w:tr>
+        <w:tc>
+          <w:tcPr>
+            <w:tcW w:w="1212" w:type="dxa"/>
+          </w:tcPr>
+          <w:p>
+            <w:pPr>
+              <w:pStyle w:val="ListParagraph"/>
+              <w:pBdr>
+                <w:top w:val="none" w:sz="0" w:space="0" w:color="auto"/>
+                <w:left w:val="none" w:sz="0" w:space="0" w:color="auto"/>
+                <w:bottom w:val="none" w:sz="0" w:space="0" w:color="auto"/>
+                <w:right w:val="none" w:sz="0" w:space="0" w:color="auto"/>
+                <w:between w:val="none" w:sz="0" w:space="0" w:color="auto"/>
+              </w:pBdr>
+              <w:ind w:left="0"/>
+              <w:jc w:val="both"/>
+            </w:pPr>
+            <w:r>
+              <w:t>At-Risk Slow</w:t>
+            </w:r>
+          </w:p>
+        </w:tc>
+        <w:tc>
+          <w:tcPr>
+            <w:tcW w:w="1212" w:type="dxa"/>
+          </w:tcPr>
+          <w:p>
+            <w:pPr>
+              <w:pStyle w:val="ListParagraph"/>
+              <w:pBdr>
+                <w:top w:val="none" w:sz="0" w:space="0" w:color="auto"/>
+                <w:left w:val="none" w:sz="0" w:space="0" w:color="auto"/>
+                <w:bottom w:val="none" w:sz="0" w:space="0" w:color="auto"/>
+                <w:right w:val="none" w:sz="0" w:space="0" w:color="auto"/>
+                <w:between w:val="none" w:sz="0" w:space="0" w:color="auto"/>
+              </w:pBdr>
+              <w:ind w:left="0"/>
+              <w:jc w:val="both"/>
+            </w:pPr>
+            <w:r>
+              <w:t>167</w:t>
+            </w:r>
+          </w:p>
+        </w:tc>
+        <w:tc>
+          <w:tcPr>
+            <w:tcW w:w="1213" w:type="dxa"/>
+          </w:tcPr>
+          <w:p>
+            <w:pPr>
+              <w:pStyle w:val="ListParagraph"/>
+              <w:pBdr>
+                <w:top w:val="none" w:sz="0" w:space="0" w:color="auto"/>
+                <w:left w:val="none" w:sz="0" w:space="0" w:color="auto"/>
+                <w:bottom w:val="none" w:sz="0" w:space="0" w:color="auto"/>
+                <w:right w:val="none" w:sz="0" w:space="0" w:color="auto"/>
+                <w:between w:val="none" w:sz="0" w:space="0" w:color="auto"/>
+              </w:pBdr>
+              <w:ind w:left="0"/>
+              <w:jc w:val="both"/>
+            </w:pPr>
+            <w:r>
+              <w:t>0.72</w:t>
+            </w:r>
+          </w:p>
+        </w:tc>
+        <w:tc>
+          <w:tcPr>
+            <w:tcW w:w="1213" w:type="dxa"/>
+          </w:tcPr>
+          <w:p>
+            <w:pPr>
+              <w:pStyle w:val="ListParagraph"/>
+              <w:pBdr>
+                <w:top w:val="none" w:sz="0" w:space="0" w:color="auto"/>
+                <w:left w:val="none" w:sz="0" w:space="0" w:color="auto"/>
+                <w:bottom w:val="none" w:sz="0" w:space="0" w:color="auto"/>
+                <w:right w:val="none" w:sz="0" w:space="0" w:color="auto"/>
+                <w:between w:val="none" w:sz="0" w:space="0" w:color="auto"/>
+              </w:pBdr>
+              <w:ind w:left="0"/>
+              <w:jc w:val="both"/>
+            </w:pPr>
+            <w:r>
+              <w:t>22.01</w:t>
+            </w:r>
+          </w:p>
+        </w:tc>
+      </w:tr>
+    </w:tbl>
+    <w:p>
+      <w:pPr>
+        <w:pStyle w:val="ListParagraph"/>
+        <w:ind w:left="288"/>
+        <w:jc w:val="both"/>
+      </w:pPr>
+    </w:p>
+    <w:p>
+      <w:pPr>
+        <w:pStyle w:val="ListParagraph"/>
+        <w:ind w:left="0" w:firstLine="284"/>
+        <w:jc w:val="both"/>
+      </w:pPr>
+      <w:r>
+        <w:t>Table 1 shows how well the four test situations did at recreating the data, using SSIM and PSNR measurements to compare them. The data shows that there is a clear and consistent difference between the Normal and At-Risk categories.</w:t>
+      </w:r>
+    </w:p>
+    <w:p>
+      <w:pPr>
+        <w:pStyle w:val="ListParagraph"/>
+        <w:ind w:left="0" w:firstLine="284"/>
+        <w:jc w:val="both"/>
+      </w:pPr>
+      <w:r>
+        <w:t>The Normal-Slow category was the best at recreating the data accurately (SSIM: 0.78; PSNR: 23.63 dB), which means that the designs in this category are the most reliable and structurally sound. On the other hand, the At-Risk categories did not recreate the data as well in either frequency range, with the At-Risk Fast category being the least accurate (SSIM: 0.68; PSNR: 20.62 dB).</w:t>
+      </w:r>
+    </w:p>
+    <w:p>
+      <w:pPr>
+        <w:pStyle w:val="ListParagraph"/>
+        <w:ind w:left="0" w:firstLine="284"/>
+        <w:jc w:val="both"/>
+      </w:pPr>
+      <w:r>
+        <w:t xml:space="preserve">These numbers suggest that the brain activity designs in the At-Risk category are more complicated and inconsistent. The Deep Autoencoder, which learns the standard parts of the data, had a harder time recreating the At-Risk </w:t>
+      </w:r>
+      <w:proofErr w:type="spellStart"/>
+      <w:r>
+        <w:t>topoplots</w:t>
+      </w:r>
+      <w:proofErr w:type="spellEnd"/>
+      <w:r>
+        <w:t xml:space="preserve"> because they were different from the reliable designs seen in the Normal category. This drop in SSIM/PSNR for the At-Risk category gives hard evidence that being in a diseased or at-risk state causes problems with how the brain works, which shows up as more spatial randomness in the EEG signals.</w:t>
       </w:r>
     </w:p>
     <w:p>
@@ -5561,60 +6029,38 @@
         <w:spacing w:after="120" w:line="228" w:lineRule="auto"/>
         <w:ind w:firstLine="288"/>
         <w:jc w:val="both"/>
-        <w:rPr>
-          <w:highlight w:val="yellow"/>
-        </w:rPr>
-      </w:pPr>
-      <w:r>
-        <w:t>Based on the test results, each group showed that response time has a different meaning for each respondent. According to the study, fast reactions typically occur when alert and impulsive responses are present. Meanwhile, slow reactions tend to be more thoughtful and less focused.</w:t>
-      </w:r>
-      <w:r>
-        <w:rPr>
-          <w:highlight w:val="yellow"/>
-        </w:rPr>
+      </w:pPr>
+      <w:r>
+        <w:t xml:space="preserve">Based on the test results, each group showed that response time has a different meaning for each respondent. According to the study, fast reactions typically occur when alert and impulsive responses are present. Meanwhile, slow reactions tend to be more thoughtful </w:t>
+      </w:r>
+      <w:r>
+        <w:t>and less focused.</w:t>
+      </w:r>
+      <w:r>
         <w:t xml:space="preserve"> From a scientific standpoint, using the Autoencoder approach was a major improvement in studying patterns of brain activity. Instead of older methods that might make the signal worse, the Autoencoder uses secret patterns in the data to tell the difference between real brain activity and unimportant noise</w:t>
       </w:r>
       <w:r>
-        <w:rPr>
-          <w:highlight w:val="yellow"/>
-        </w:rPr>
         <w:t xml:space="preserve"> </w:t>
       </w:r>
       <w:r>
-        <w:rPr>
-          <w:highlight w:val="yellow"/>
-        </w:rPr>
         <w:fldChar w:fldCharType="begin" w:fldLock="1"/>
       </w:r>
       <w:r>
-        <w:rPr>
-          <w:highlight w:val="yellow"/>
-        </w:rPr>
         <w:instrText>ADDIN CSL_CITATION {"citationItems":[{"id":"ITEM-1","itemData":{"DOI":"10.1016/j.neuroimage.2024.120946","ISSN":"1053-8119","author":[{"dropping-particle":"","family":"Zhao","given":"Tong","non-dropping-particle":"","parse-names":false,"suffix":""},{"dropping-particle":"","family":"Cui","given":"Yi","non-dropping-particle":"","parse-names":false,"suffix":""},{"dropping-particle":"","family":"Ji","given":"Taoyun","non-dropping-particle":"","parse-names":false,"suffix":""},{"dropping-particle":"","family":"Luo","given":"Jiejian","non-dropping-particle":"","parse-names":false,"suffix":""},{"dropping-particle":"","family":"Li","given":"Wenling","non-dropping-particle":"","parse-names":false,"suffix":""},{"dropping-particle":"","family":"Jiang","given":"Jun","non-dropping-particle":"","parse-names":false,"suffix":""},{"dropping-particle":"","family":"Gao","given":"Zaifen","non-dropping-particle":"","parse-names":false,"suffix":""},{"dropping-particle":"","family":"Hu","given":"Wenguang","non-dropping-particle":"","parse-names":false,"suffix":""},{"dropping-particle":"","family":"Yan","given":"Yuxiang","non-dropping-particle":"","parse-names":false,"suffix":""},{"dropping-particle":"","family":"Jiang","given":"Yuwu","non-dropping-particle":"","parse-names":false,"suffix":""},{"dropping-particle":"","family":"Hong","given":"Bo","non-dropping-particle":"","parse-names":false,"suffix":""}],"container-title":"NeuroImage","id":"ITEM-1","issue":"July","issued":{"date-parts":[["2024"]]},"page":"120946","publisher":"Elsevier Inc.","title":"NeuroImage VAEEG : Variational auto-encoder for extracting EEG representation","type":"article-journal","volume":"304"},"uris":["http://www.mendeley.com/documents/?uuid=8f48dc73-250e-49e4-8a6f-ec772d3bafe0"]}],"mendeley":{"formattedCitation":"[24]","plainTextFormattedCitation":"[24]","previouslyFormattedCitation":"[24]"},"properties":{"noteIndex":0},"schema":"https://github.com/citation-style-language/schema/raw/master/csl-citation.json"}</w:instrText>
       </w:r>
       <w:r>
-        <w:rPr>
-          <w:highlight w:val="yellow"/>
-        </w:rPr>
         <w:fldChar w:fldCharType="separate"/>
       </w:r>
       <w:r>
         <w:rPr>
           <w:noProof/>
-          <w:highlight w:val="yellow"/>
         </w:rPr>
         <w:t>[24]</w:t>
       </w:r>
       <w:r>
-        <w:rPr>
-          <w:highlight w:val="yellow"/>
-        </w:rPr>
         <w:fldChar w:fldCharType="end"/>
       </w:r>
       <w:r>
-        <w:rPr>
-          <w:highlight w:val="yellow"/>
-        </w:rPr>
         <w:t>.</w:t>
       </w:r>
     </w:p>
@@ -5626,9 +6072,6 @@
         <w:spacing w:after="120" w:line="228" w:lineRule="auto"/>
         <w:ind w:firstLine="288"/>
         <w:jc w:val="both"/>
-        <w:rPr>
-          <w:highlight w:val="yellow"/>
-        </w:rPr>
       </w:pPr>
       <w:r>
         <w:t xml:space="preserve">The CAE method is efficient for masking baseline noise in EEG topography. This model can learn the baseline noise pattern and remove it, making the approach to analyzing </w:t>
@@ -5642,65 +6085,39 @@
         <w:t xml:space="preserve"> easier and clearer</w:t>
       </w:r>
       <w:r>
-        <w:rPr>
-          <w:highlight w:val="yellow"/>
-        </w:rPr>
         <w:t xml:space="preserve"> </w:t>
       </w:r>
       <w:r>
-        <w:rPr>
-          <w:highlight w:val="yellow"/>
-        </w:rPr>
         <w:fldChar w:fldCharType="begin" w:fldLock="1"/>
       </w:r>
       <w:r>
-        <w:rPr>
-          <w:highlight w:val="yellow"/>
-        </w:rPr>
         <w:instrText>ADDIN CSL_CITATION {"citationItems":[{"id":"ITEM-1","itemData":{"DOI":"10.2478/msr-2025-0002","author":[{"dropping-particle":"","family":"Sikkandar","given":"Mohamed Yacin","non-dropping-particle":"","parse-names":false,"suffix":""},{"dropping-particle":"","family":"Begum","given":"S Sabarunisha","non-dropping-particle":"","parse-names":false,"suffix":""},{"dropping-particle":"","family":"Alassaf","given":"Ahmad","non-dropping-particle":"","parse-names":false,"suffix":""},{"dropping-particle":"","family":"Almohimeed","given":"Ibrahim","non-dropping-particle":"","parse-names":false,"suffix":""},{"dropping-particle":"","family":"Alhussaini","given":"Khalid","non-dropping-particle":"","parse-names":false,"suffix":""},{"dropping-particle":"","family":"Aleid","given":"Adham","non-dropping-particle":"","parse-names":false,"suffix":""},{"dropping-particle":"","family":"Alhaidar","given":"Abdulrahman Khalid","non-dropping-particle":"","parse-names":false,"suffix":""}],"id":"ITEM-1","issue":"1","issued":{"date-parts":[["2025"]]},"page":"10-14","title":"Optimization Driven Variational Autoencoder GAN for Artifact Reduction in EEG Signals for Improved Neurological Disorder and Disability Assessment","type":"article-journal"},"uris":["http://www.mendeley.com/documents/?uuid=355869ad-91f6-43e7-b1bd-274cb041ec27"]}],"mendeley":{"formattedCitation":"[25]","plainTextFormattedCitation":"[25]"},"properties":{"noteIndex":0},"schema":"https://github.com/citation-style-language/schema/raw/master/csl-citation.json"}</w:instrText>
       </w:r>
       <w:r>
-        <w:rPr>
-          <w:highlight w:val="yellow"/>
-        </w:rPr>
         <w:fldChar w:fldCharType="separate"/>
       </w:r>
       <w:r>
         <w:rPr>
           <w:noProof/>
-          <w:highlight w:val="yellow"/>
         </w:rPr>
         <w:t>[25]</w:t>
       </w:r>
       <w:r>
-        <w:rPr>
-          <w:highlight w:val="yellow"/>
-        </w:rPr>
         <w:fldChar w:fldCharType="end"/>
       </w:r>
       <w:r>
-        <w:rPr>
-          <w:highlight w:val="yellow"/>
-        </w:rPr>
         <w:t>.</w:t>
       </w:r>
       <w:r>
-        <w:rPr>
-          <w:highlight w:val="yellow"/>
-        </w:rPr>
         <w:t xml:space="preserve"> </w:t>
       </w:r>
       <w:r>
         <w:rPr>
-          <w:highlight w:val="yellow"/>
           <w:lang w:val="en-ID"/>
         </w:rPr>
         <w:t>As a result, this study confirms the Autoencoder as both a powerful instrument for noise reduction and a robust system for generative image processing—able to uncover intricate neural patterns that would typically be obscured in unprocessed EEG data</w:t>
       </w:r>
       <w:r>
-        <w:rPr>
-          <w:highlight w:val="yellow"/>
-        </w:rPr>
         <w:t>.</w:t>
       </w:r>
     </w:p>
@@ -5737,7 +6154,15 @@
         <w:t>deep</w:t>
       </w:r>
       <w:r>
-        <w:t xml:space="preserve"> learning and useful clinical findings in the area of addiction psychiatry</w:t>
+        <w:t xml:space="preserve"> learning and useful clinical findings </w:t>
+      </w:r>
+      <w:proofErr w:type="gramStart"/>
+      <w:r>
+        <w:t>in the area of</w:t>
+      </w:r>
+      <w:proofErr w:type="gramEnd"/>
+      <w:r>
+        <w:t xml:space="preserve"> addiction psychiatry</w:t>
       </w:r>
       <w:r>
         <w:t>.</w:t>
@@ -6189,7 +6614,16 @@
           <w:sz w:val="16"/>
           <w:szCs w:val="16"/>
         </w:rPr>
-        <w:t>. doi: 10.34820/FK2/GW8JIV.</w:t>
+        <w:t xml:space="preserve">. doi: </w:t>
+      </w:r>
+      <w:r>
+        <w:rPr>
+          <w:noProof/>
+          <w:sz w:val="16"/>
+          <w:szCs w:val="16"/>
+        </w:rPr>
+        <w:lastRenderedPageBreak/>
+        <w:t>10.34820/FK2/GW8JIV.</w:t>
       </w:r>
     </w:p>
     <w:p>
@@ -6818,16 +7252,7 @@
           <w:sz w:val="16"/>
           <w:szCs w:val="16"/>
         </w:rPr>
-        <w:t xml:space="preserve">, vol. 56, no. 6, pp. 801–807, 2021, doi: </w:t>
-      </w:r>
-      <w:r>
-        <w:rPr>
-          <w:noProof/>
-          <w:sz w:val="16"/>
-          <w:szCs w:val="16"/>
-        </w:rPr>
-        <w:lastRenderedPageBreak/>
-        <w:t>10.1080/10826084.2021.1899223.</w:t>
+        <w:t>, vol. 56, no. 6, pp. 801–807, 2021, doi: 10.1080/10826084.2021.1899223.</w:t>
       </w:r>
     </w:p>
     <w:p>
@@ -7351,11 +7776,19 @@
               <w:tab w:val="left" w:pos="851"/>
             </w:tabs>
           </w:pPr>
+          <w:proofErr w:type="gramStart"/>
           <w:r>
             <w:rPr>
               <w:sz w:val="22"/>
             </w:rPr>
-            <w:t>DOI : 10.32736/</w:t>
+            <w:t>DOI :</w:t>
+          </w:r>
+          <w:proofErr w:type="gramEnd"/>
+          <w:r>
+            <w:rPr>
+              <w:sz w:val="22"/>
+            </w:rPr>
+            <w:t xml:space="preserve"> 10.32736/</w:t>
           </w:r>
           <w:proofErr w:type="spellStart"/>
           <w:r>
@@ -7364,6 +7797,7 @@
             </w:rPr>
             <w:t>sisfokom.</w:t>
           </w:r>
+          <w:proofErr w:type="gramStart"/>
           <w:r>
             <w:rPr>
               <w:sz w:val="22"/>
@@ -7371,6 +7805,7 @@
             <w:t>xx.xx</w:t>
           </w:r>
           <w:proofErr w:type="spellEnd"/>
+          <w:proofErr w:type="gramEnd"/>
           <w:r>
             <w:rPr>
               <w:sz w:val="22"/>
@@ -7398,9 +7833,35 @@
               <w:tab w:val="left" w:pos="1193"/>
             </w:tabs>
           </w:pPr>
+          <w:proofErr w:type="gramStart"/>
           <w:r>
-            <w:t>Submitted : , Revised : , Accepted : , Published :</w:t>
+            <w:t>Submitted :</w:t>
           </w:r>
+          <w:proofErr w:type="gramEnd"/>
+          <w:r>
+            <w:t xml:space="preserve"> , </w:t>
+          </w:r>
+          <w:proofErr w:type="gramStart"/>
+          <w:r>
+            <w:t>Revised :</w:t>
+          </w:r>
+          <w:proofErr w:type="gramEnd"/>
+          <w:r>
+            <w:t xml:space="preserve"> , </w:t>
+          </w:r>
+          <w:proofErr w:type="gramStart"/>
+          <w:r>
+            <w:t>Accepted :</w:t>
+          </w:r>
+          <w:proofErr w:type="gramEnd"/>
+          <w:r>
+            <w:t xml:space="preserve"> , </w:t>
+          </w:r>
+          <w:proofErr w:type="gramStart"/>
+          <w:r>
+            <w:t>Published :</w:t>
+          </w:r>
+          <w:proofErr w:type="gramEnd"/>
         </w:p>
       </w:tc>
     </w:tr>
@@ -9607,6 +10068,16 @@
       <w:bCs/>
     </w:rPr>
   </w:style>
+  <w:style w:type="character" w:styleId="PlaceholderText">
+    <w:name w:val="Placeholder Text"/>
+    <w:basedOn w:val="DefaultParagraphFont"/>
+    <w:uiPriority w:val="99"/>
+    <w:semiHidden/>
+    <w:rsid w:val="000E027B"/>
+    <w:rPr>
+      <w:color w:val="666666"/>
+    </w:rPr>
+  </w:style>
 </w:styles>
 </file>
 

</xml_diff>

<commit_message>
Finish journal, and tesis, revisi bu chat
</commit_message>
<xml_diff>
--- a/Pascasarjana_PC Kantor/Thesis/Journal/Jurnal2/Journal2 Generative Representation of Aggregate Brain Activity-FINAL DRAFT.docx
+++ b/Pascasarjana_PC Kantor/Thesis/Journal/Jurnal2/Journal2 Generative Representation of Aggregate Brain Activity-FINAL DRAFT.docx
@@ -68,7 +68,6 @@
         <w:t xml:space="preserve">Tobias Mikha </w:t>
       </w:r>
       <w:proofErr w:type="spellStart"/>
-      <w:proofErr w:type="gramStart"/>
       <w:r>
         <w:rPr>
           <w:sz w:val="22"/>
@@ -83,38 +82,29 @@
           <w:szCs w:val="22"/>
           <w:vertAlign w:val="superscript"/>
         </w:rPr>
-        <w:t>[</w:t>
-      </w:r>
-      <w:proofErr w:type="gramEnd"/>
+        <w:t>[1]</w:t>
+      </w:r>
+      <w:r>
+        <w:rPr>
+          <w:sz w:val="22"/>
+          <w:szCs w:val="22"/>
+        </w:rPr>
+        <w:t xml:space="preserve">, </w:t>
+      </w:r>
+      <w:r>
+        <w:rPr>
+          <w:sz w:val="22"/>
+          <w:szCs w:val="22"/>
+        </w:rPr>
+        <w:t>Karel Octavianus Bachri</w:t>
+      </w:r>
       <w:r>
         <w:rPr>
           <w:sz w:val="22"/>
           <w:szCs w:val="22"/>
           <w:vertAlign w:val="superscript"/>
         </w:rPr>
-        <w:t>1]</w:t>
-      </w:r>
-      <w:r>
-        <w:rPr>
-          <w:sz w:val="22"/>
-          <w:szCs w:val="22"/>
-        </w:rPr>
-        <w:t xml:space="preserve">, </w:t>
-      </w:r>
-      <w:r>
-        <w:rPr>
-          <w:sz w:val="22"/>
-          <w:szCs w:val="22"/>
-        </w:rPr>
-        <w:t xml:space="preserve">Karel Octavianus </w:t>
-      </w:r>
-      <w:proofErr w:type="gramStart"/>
-      <w:r>
-        <w:rPr>
-          <w:sz w:val="22"/>
-          <w:szCs w:val="22"/>
-        </w:rPr>
-        <w:t>Bachri</w:t>
+        <w:t>[2</w:t>
       </w:r>
       <w:r>
         <w:rPr>
@@ -122,7 +112,7 @@
           <w:szCs w:val="22"/>
           <w:vertAlign w:val="superscript"/>
         </w:rPr>
-        <w:t>[2</w:t>
+        <w:t>]</w:t>
       </w:r>
       <w:r>
         <w:rPr>
@@ -130,46 +120,26 @@
           <w:szCs w:val="22"/>
           <w:vertAlign w:val="superscript"/>
         </w:rPr>
-        <w:t>]</w:t>
-      </w:r>
-      <w:r>
-        <w:rPr>
-          <w:sz w:val="22"/>
-          <w:szCs w:val="22"/>
+        <w:t>*</w:t>
+      </w:r>
+    </w:p>
+    <w:p>
+      <w:r>
+        <w:t>School of Bioscience, Technology, and Innovation,</w:t>
+      </w:r>
+    </w:p>
+    <w:p>
+      <w:r>
+        <w:t>Atma Jaya Catholic University of Indonesia</w:t>
+      </w:r>
+      <w:r>
+        <w:t>, Jakarta, Indonesia</w:t>
+      </w:r>
+      <w:r>
+        <w:rPr>
           <w:vertAlign w:val="superscript"/>
         </w:rPr>
-        <w:t>*</w:t>
-      </w:r>
-      <w:proofErr w:type="gramEnd"/>
-    </w:p>
-    <w:p>
-      <w:r>
-        <w:t>School of Bioscience, Technology, and Innovation,</w:t>
-      </w:r>
-    </w:p>
-    <w:p>
-      <w:r>
-        <w:t>Atma Jaya Catholic University of Indonesia</w:t>
-      </w:r>
-      <w:r>
-        <w:t xml:space="preserve">, Jakarta, </w:t>
-      </w:r>
-      <w:proofErr w:type="gramStart"/>
-      <w:r>
-        <w:t>Indonesia</w:t>
-      </w:r>
-      <w:r>
-        <w:rPr>
-          <w:vertAlign w:val="superscript"/>
-        </w:rPr>
-        <w:t>[</w:t>
-      </w:r>
-      <w:proofErr w:type="gramEnd"/>
-      <w:r>
-        <w:rPr>
-          <w:vertAlign w:val="superscript"/>
-        </w:rPr>
-        <w:t>1], [2]</w:t>
+        <w:t>[1], [2]</w:t>
       </w:r>
     </w:p>
     <w:p>
@@ -181,7 +151,6 @@
           <w:cols w:space="720"/>
         </w:sectPr>
       </w:pPr>
-      <w:proofErr w:type="gramStart"/>
       <w:r>
         <w:t>tobias.12024002503@student.atmajya.ac.id</w:t>
       </w:r>
@@ -189,14 +158,7 @@
         <w:rPr>
           <w:vertAlign w:val="superscript"/>
         </w:rPr>
-        <w:t>[</w:t>
-      </w:r>
-      <w:proofErr w:type="gramEnd"/>
-      <w:r>
-        <w:rPr>
-          <w:vertAlign w:val="superscript"/>
-        </w:rPr>
-        <w:t>1]</w:t>
+        <w:t>[1]</w:t>
       </w:r>
       <w:r>
         <w:t>, karel.bachri@atmajaya.ac.id</w:t>
@@ -263,7 +225,7 @@
           <w:sz w:val="18"/>
           <w:szCs w:val="18"/>
         </w:rPr>
-        <w:t xml:space="preserve">EEG visualization is essential for identifying brain activity spatial patterns; however, conventional pixel-wise averaging of two-dimensional EEG </w:t>
+        <w:t xml:space="preserve">EEG visualization is crucial for detecting spatial patterns in brain activity, but traditional pixel-wise averaging of two-dimensional EEG </w:t>
       </w:r>
       <w:proofErr w:type="spellStart"/>
       <w:r>
@@ -281,7 +243,7 @@
           <w:sz w:val="18"/>
           <w:szCs w:val="18"/>
         </w:rPr>
-        <w:t xml:space="preserve"> is vulnerable to distortion from baseline noise and inter-subject variability. We propose a Deep Convolutional Autoencoder (CAE) with latent space aggregation for generating representative EEG </w:t>
+        <w:t xml:space="preserve"> is susceptible to inter-subject variability and baseline noise distortion. In order to produce representative EEG </w:t>
       </w:r>
       <w:proofErr w:type="spellStart"/>
       <w:r>
@@ -299,7 +261,7 @@
           <w:sz w:val="18"/>
           <w:szCs w:val="18"/>
         </w:rPr>
-        <w:t xml:space="preserve"> summaries while preserving crucial spatial characteristics. EEG </w:t>
+        <w:t xml:space="preserve"> summaries while maintaining important spatial features, we suggest a Deep Convolutional Autoencoder (CAE) with latent space aggregation. Prior to group-level aggregation and image reconstruction, EEG </w:t>
       </w:r>
       <w:proofErr w:type="spellStart"/>
       <w:r>
@@ -317,7 +279,7 @@
           <w:sz w:val="18"/>
           <w:szCs w:val="18"/>
         </w:rPr>
-        <w:t xml:space="preserve"> are streamlined into latent representations mimicking baseline artifacts before implementing group-level aggregation and image reconstruction. Our approach was implemented on an adolescent EEG dataset collected during a Go/No-Go Association Task involving addiction stimuli. Distinct activation patterns underly normal respondents’ frontal–temporal predominance and at-risk respondents’ pronounced temporal–occipital activation, predominantly in those with slower responses, associatively aroused by attentional and memory bias. These findings validate the utilization of CAE-based latent space aggregation for secure EEG </w:t>
+        <w:t xml:space="preserve"> are simplified into latent representations that resemble baseline artifacts. An adolescent EEG dataset obtained during a Go/No-Go Association Task involving addiction stimuli was used to test our methodology. The frontal-temporal predominance of normal respondents and the prominent temporal-occipital activation of at-risk respondents, primarily in those with slower responses, are caused by distinct activation patterns that are associatively aroused by attentional and memory bias. These results support the use of secure EEG </w:t>
       </w:r>
       <w:proofErr w:type="spellStart"/>
       <w:r>
@@ -335,7 +297,7 @@
           <w:sz w:val="18"/>
           <w:szCs w:val="18"/>
         </w:rPr>
-        <w:t xml:space="preserve"> summarization in addiction research.</w:t>
+        <w:t xml:space="preserve"> summarization in addiction research using CAE-based latent space aggregation.</w:t>
       </w:r>
     </w:p>
     <w:p>
@@ -460,23 +422,7 @@
         <w:t xml:space="preserve">. </w:t>
       </w:r>
       <w:r>
-        <w:t xml:space="preserve">Employing two-dimensional EEG displays in medical practice and scientific inquiry improves our comprehension of EEG signals at </w:t>
-      </w:r>
-      <w:proofErr w:type="gramStart"/>
-      <w:r>
-        <w:t>particular moments</w:t>
-      </w:r>
-      <w:proofErr w:type="gramEnd"/>
-      <w:r>
-        <w:t xml:space="preserve"> in time. Nonetheless, a major hurdle in examining two-dimensional EEG information is the immense quantity of data obtained at every moment, making it harder to pinpoint activity inside </w:t>
-      </w:r>
-      <w:proofErr w:type="gramStart"/>
-      <w:r>
-        <w:t>particular clusters</w:t>
-      </w:r>
-      <w:proofErr w:type="gramEnd"/>
-      <w:r>
-        <w:t>. To gain a clear understanding of the actions happening at these particular moments and inside specific collections, integrating data for each collection is vital</w:t>
+        <w:t>Employing two-dimensional EEG displays in medical practice and scientific inquiry improves our comprehension of EEG signals at particular moments in time. Nonetheless, a major hurdle in examining two-dimensional EEG information is the immense quantity of data obtained at every moment, making it harder to pinpoint activity inside particular clusters. To gain a clear understanding of the actions happening at these particular moments and inside specific collections, integrating data for each collection is vital</w:t>
       </w:r>
       <w:r>
         <w:t xml:space="preserve"> </w:t>
@@ -823,6 +769,114 @@
         </w:numPr>
       </w:pPr>
       <w:r>
+        <w:t>Research Workflow</w:t>
+      </w:r>
+    </w:p>
+    <w:p>
+      <w:pPr>
+        <w:keepNext/>
+      </w:pPr>
+      <w:r>
+        <w:rPr>
+          <w:noProof/>
+        </w:rPr>
+        <w:drawing>
+          <wp:inline distT="0" distB="0" distL="0" distR="0" wp14:anchorId="1A8F08BE" wp14:editId="68C9625B">
+            <wp:extent cx="2151472" cy="1645920"/>
+            <wp:effectExtent l="0" t="0" r="1270" b="0"/>
+            <wp:docPr id="911489320" name="Picture 6"/>
+            <wp:cNvGraphicFramePr>
+              <a:graphicFrameLocks xmlns:a="http://schemas.openxmlformats.org/drawingml/2006/main" noChangeAspect="1"/>
+            </wp:cNvGraphicFramePr>
+            <a:graphic xmlns:a="http://schemas.openxmlformats.org/drawingml/2006/main">
+              <a:graphicData uri="http://schemas.openxmlformats.org/drawingml/2006/picture">
+                <pic:pic xmlns:pic="http://schemas.openxmlformats.org/drawingml/2006/picture">
+                  <pic:nvPicPr>
+                    <pic:cNvPr id="911489320" name="Picture 911489320"/>
+                    <pic:cNvPicPr/>
+                  </pic:nvPicPr>
+                  <pic:blipFill>
+                    <a:blip r:embed="rId10" cstate="print">
+                      <a:extLst>
+                        <a:ext uri="{28A0092B-C50C-407E-A947-70E740481C1C}">
+                          <a14:useLocalDpi xmlns:a14="http://schemas.microsoft.com/office/drawing/2010/main" val="0"/>
+                        </a:ext>
+                      </a:extLst>
+                    </a:blip>
+                    <a:stretch>
+                      <a:fillRect/>
+                    </a:stretch>
+                  </pic:blipFill>
+                  <pic:spPr>
+                    <a:xfrm>
+                      <a:off x="0" y="0"/>
+                      <a:ext cx="2162400" cy="1654281"/>
+                    </a:xfrm>
+                    <a:prstGeom prst="rect">
+                      <a:avLst/>
+                    </a:prstGeom>
+                  </pic:spPr>
+                </pic:pic>
+              </a:graphicData>
+            </a:graphic>
+          </wp:inline>
+        </w:drawing>
+      </w:r>
+    </w:p>
+    <w:p>
+      <w:pPr>
+        <w:pStyle w:val="Caption"/>
+      </w:pPr>
+      <w:r>
+        <w:t xml:space="preserve">Figure </w:t>
+      </w:r>
+      <w:fldSimple w:instr=" SEQ Figure \* ARABIC ">
+        <w:r>
+          <w:rPr>
+            <w:noProof/>
+          </w:rPr>
+          <w:t>1</w:t>
+        </w:r>
+      </w:fldSimple>
+      <w:r>
+        <w:t>. Research workflow</w:t>
+      </w:r>
+    </w:p>
+    <w:p>
+      <w:pPr>
+        <w:ind w:firstLine="288"/>
+        <w:jc w:val="both"/>
+      </w:pPr>
+      <w:r>
+        <w:t xml:space="preserve">Figure 1 depicts the systematic framework used in this investigation. The first step in the workflow is data acquisition, which uses pre-computed 2D </w:t>
+      </w:r>
+      <w:proofErr w:type="spellStart"/>
+      <w:r>
+        <w:t>topoplot</w:t>
+      </w:r>
+      <w:proofErr w:type="spellEnd"/>
+      <w:r>
+        <w:t xml:space="preserve"> images from EEG recordings and comes from the TUNDA dataset. These images can be used directly in this input dataset without the need for resizing or other preprocessing steps because they already have a fixed size and format. In order to learn the robust spatial features while denoising those unlabeled images, a Convolutional Autoencoder (CAE) model is trained on them in core processing</w:t>
+      </w:r>
+      <w:r>
+        <w:t>.</w:t>
+      </w:r>
+      <w:r>
+        <w:t xml:space="preserve"> </w:t>
+      </w:r>
+      <w:r>
+        <w:t>A latent space aggregation strategy is used to generate a centroid representation from the averaged encoded latent vectors, which the decoder then reconstructs to produce a representative pattern for each group. Finally, a thorough evaluation that includes both qualitative visualization and quantitative metrics like PSNR and SSIM for the reconstruction fidelity is used to validate the generated canonical activity patterns.</w:t>
+      </w:r>
+    </w:p>
+    <w:p>
+      <w:pPr>
+        <w:pStyle w:val="Heading2"/>
+        <w:numPr>
+          <w:ilvl w:val="1"/>
+          <w:numId w:val="2"/>
+        </w:numPr>
+      </w:pPr>
+      <w:r>
         <w:t>Datasets and Distribution</w:t>
       </w:r>
     </w:p>
@@ -902,15 +956,7 @@
         <w:t xml:space="preserve"> </w:t>
       </w:r>
       <w:r>
-        <w:t xml:space="preserve">The </w:t>
-      </w:r>
-      <w:proofErr w:type="gramStart"/>
-      <w:r>
-        <w:t>main focus</w:t>
-      </w:r>
-      <w:proofErr w:type="gramEnd"/>
-      <w:r>
-        <w:t xml:space="preserve"> of the study was a two-dimensional EEG analysis, of the average responses for fast and slow conditions across both categories of respondents</w:t>
+        <w:t>The main focus of the study was a two-dimensional EEG analysis, of the average responses for fast and slow conditions across both categories of respondents</w:t>
       </w:r>
       <w:r>
         <w:t xml:space="preserve">. </w:t>
@@ -1032,15 +1078,7 @@
         <w:jc w:val="both"/>
       </w:pPr>
       <w:r>
-        <w:t xml:space="preserve">The encoding process acts as input and transforms it through </w:t>
-      </w:r>
-      <w:proofErr w:type="gramStart"/>
-      <w:r>
-        <w:t>a number of</w:t>
-      </w:r>
-      <w:proofErr w:type="gramEnd"/>
-      <w:r>
-        <w:t xml:space="preserve"> convolution operations. Each convolution process is calculated using the following equation</w:t>
+        <w:t>The encoding process acts as input and transforms it through a number of convolution operations. Each convolution process is calculated using the following equation</w:t>
       </w:r>
       <w:r>
         <w:t>:</w:t>
@@ -1350,10 +1388,7 @@
         <w:t xml:space="preserve"> </w:t>
       </w:r>
       <w:r>
-        <w:t xml:space="preserve">is the input feature </w:t>
-      </w:r>
-      <w:r>
-        <w:t>map</w:t>
+        <w:t>is the input feature map</w:t>
       </w:r>
       <w:r>
         <w:t xml:space="preserve"> </w:t>
@@ -1414,7 +1449,7 @@
                     <pic:cNvPicPr/>
                   </pic:nvPicPr>
                   <pic:blipFill>
-                    <a:blip r:embed="rId10" cstate="print">
+                    <a:blip r:embed="rId11" cstate="print">
                       <a:extLst>
                         <a:ext uri="{28A0092B-C50C-407E-A947-70E740481C1C}">
                           <a14:useLocalDpi xmlns:a14="http://schemas.microsoft.com/office/drawing/2010/main" val="0"/>
@@ -1453,7 +1488,7 @@
           <w:rPr>
             <w:noProof/>
           </w:rPr>
-          <w:t>1</w:t>
+          <w:t>2</w:t>
         </w:r>
       </w:fldSimple>
       <w:r>
@@ -1475,7 +1510,17 @@
         </w:rPr>
       </w:pPr>
       <w:r>
-        <w:t xml:space="preserve">The contribution of this research lies in the aggregation strategy used within the latent space, which is depicted in the central section of Figure 1. In contrast to the standard method of computing the average from multi-dimensional pixel values directly, the method suggested in this study calculates the average of condensed representational features. By averaging these latent spaces, it becomes possible to obtain more meaningful and succinct characteristics of EEG </w:t>
+        <w:t xml:space="preserve">The contribution of this research lies in the aggregation strategy used within the latent space, which is depicted in the central section of Figure </w:t>
+      </w:r>
+      <w:r>
+        <w:t>2</w:t>
+      </w:r>
+      <w:r>
+        <w:t xml:space="preserve">. In contrast to the standard method of computing the average from multi-dimensional pixel values directly, the method suggested in this study calculates the average of condensed representational features. By averaging these latent spaces, it becomes possible to obtain more </w:t>
+      </w:r>
+      <w:r>
+        <w:lastRenderedPageBreak/>
+        <w:t xml:space="preserve">meaningful and succinct characteristics of EEG </w:t>
       </w:r>
       <w:proofErr w:type="spellStart"/>
       <w:r>
@@ -1858,11 +1903,7 @@
         <w:t xml:space="preserve"> </w:t>
       </w:r>
       <w:r>
-        <w:t xml:space="preserve">usually point to real </w:t>
-      </w:r>
-      <w:r>
-        <w:lastRenderedPageBreak/>
-        <w:t>or built-in thinking processes</w:t>
+        <w:t>usually point to real or built-in thinking processes</w:t>
       </w:r>
       <w:r>
         <w:t xml:space="preserve"> </w:t>
@@ -1891,13 +1932,8 @@
       <w:r>
         <w:t xml:space="preserve">So, using GNAT is a very good way to find real brain signals when </w:t>
       </w:r>
-      <w:proofErr w:type="gramStart"/>
-      <w:r>
-        <w:t>conduct</w:t>
-      </w:r>
-      <w:proofErr w:type="gramEnd"/>
-      <w:r>
-        <w:t xml:space="preserve"> research on neural responses</w:t>
+      <w:r>
+        <w:t>conduct research on neural responses</w:t>
       </w:r>
       <w:r>
         <w:t>.</w:t>
@@ -1940,7 +1976,7 @@
                     </pic:cNvPicPr>
                   </pic:nvPicPr>
                   <pic:blipFill>
-                    <a:blip r:embed="rId11" cstate="print">
+                    <a:blip r:embed="rId12" cstate="print">
                       <a:extLst>
                         <a:ext uri="{28A0092B-C50C-407E-A947-70E740481C1C}">
                           <a14:useLocalDpi xmlns:a14="http://schemas.microsoft.com/office/drawing/2010/main" val="0"/>
@@ -1994,7 +2030,7 @@
                     <pic:cNvPicPr/>
                   </pic:nvPicPr>
                   <pic:blipFill>
-                    <a:blip r:embed="rId12"/>
+                    <a:blip r:embed="rId13"/>
                     <a:stretch>
                       <a:fillRect/>
                     </a:stretch>
@@ -2037,7 +2073,7 @@
                     <pic:cNvPicPr/>
                   </pic:nvPicPr>
                   <pic:blipFill>
-                    <a:blip r:embed="rId13"/>
+                    <a:blip r:embed="rId14"/>
                     <a:stretch>
                       <a:fillRect/>
                     </a:stretch>
@@ -2071,7 +2107,7 @@
           <w:rPr>
             <w:noProof/>
           </w:rPr>
-          <w:t>2</w:t>
+          <w:t>3</w:t>
         </w:r>
       </w:fldSimple>
       <w:r>
@@ -2087,7 +2123,13 @@
         <w:jc w:val="both"/>
       </w:pPr>
       <w:r>
-        <w:t xml:space="preserve">Figure 2 presents an illustration of the raw </w:t>
+        <w:t xml:space="preserve">Figure </w:t>
+      </w:r>
+      <w:r>
+        <w:t>3</w:t>
+      </w:r>
+      <w:r>
+        <w:t xml:space="preserve"> presents an illustration of the raw </w:t>
       </w:r>
       <w:proofErr w:type="spellStart"/>
       <w:r>
@@ -2113,15 +2155,7 @@
         <w:t>images</w:t>
       </w:r>
       <w:r>
-        <w:t xml:space="preserve">. Removing this undesirable static before the averaging procedure starts is vital to prevent it from impacting </w:t>
-      </w:r>
-      <w:proofErr w:type="gramStart"/>
-      <w:r>
-        <w:t>the end result</w:t>
-      </w:r>
-      <w:proofErr w:type="gramEnd"/>
-      <w:r>
-        <w:t>.</w:t>
+        <w:t>. Removing this undesirable static before the averaging procedure starts is vital to prevent it from impacting the end result.</w:t>
       </w:r>
     </w:p>
     <w:p>
@@ -2152,7 +2186,7 @@
                     </pic:cNvPicPr>
                   </pic:nvPicPr>
                   <pic:blipFill>
-                    <a:blip r:embed="rId14" cstate="print">
+                    <a:blip r:embed="rId15" cstate="print">
                       <a:extLst>
                         <a:ext uri="{28A0092B-C50C-407E-A947-70E740481C1C}">
                           <a14:useLocalDpi xmlns:a14="http://schemas.microsoft.com/office/drawing/2010/main" val="0"/>
@@ -2198,7 +2232,7 @@
           <w:rPr>
             <w:noProof/>
           </w:rPr>
-          <w:t>3</w:t>
+          <w:t>4</w:t>
         </w:r>
       </w:fldSimple>
       <w:r>
@@ -2229,7 +2263,13 @@
         <w:t>image</w:t>
       </w:r>
       <w:r>
-        <w:t xml:space="preserve"> back, the tool that changes the image needs to put the data into a smaller, secret shape. Figure 3 shows how steady this learning is, by showing how the error gets smaller over time.</w:t>
+        <w:t xml:space="preserve"> back, the tool that changes the image needs to put the data into a smaller, secret shape. Figure </w:t>
+      </w:r>
+      <w:r>
+        <w:t>4</w:t>
+      </w:r>
+      <w:r>
+        <w:t xml:space="preserve"> shows how steady this learning is, by showing how the error gets smaller over time.</w:t>
       </w:r>
       <w:r>
         <w:t xml:space="preserve"> </w:t>
@@ -2247,7 +2287,25 @@
         <w:t>T</w:t>
       </w:r>
       <w:r>
-        <w:t>his cleaning step works to make the active brain areas clearer in Figures 4, 5, and 6.</w:t>
+        <w:t xml:space="preserve">his cleaning step works to make the active brain areas clearer in Figures </w:t>
+      </w:r>
+      <w:r>
+        <w:t>5</w:t>
+      </w:r>
+      <w:r>
+        <w:t xml:space="preserve">, </w:t>
+      </w:r>
+      <w:r>
+        <w:t>6</w:t>
+      </w:r>
+      <w:r>
+        <w:t xml:space="preserve">, and </w:t>
+      </w:r>
+      <w:r>
+        <w:t>7</w:t>
+      </w:r>
+      <w:r>
+        <w:t>.</w:t>
       </w:r>
     </w:p>
     <w:p>
@@ -2277,7 +2335,7 @@
                     <pic:cNvPicPr/>
                   </pic:nvPicPr>
                   <pic:blipFill>
-                    <a:blip r:embed="rId15"/>
+                    <a:blip r:embed="rId16"/>
                     <a:stretch>
                       <a:fillRect/>
                     </a:stretch>
@@ -2311,7 +2369,7 @@
           <w:rPr>
             <w:noProof/>
           </w:rPr>
-          <w:t>4</w:t>
+          <w:t>5</w:t>
         </w:r>
       </w:fldSimple>
       <w:r>
@@ -2357,7 +2415,7 @@
                     <pic:cNvPicPr/>
                   </pic:nvPicPr>
                   <pic:blipFill>
-                    <a:blip r:embed="rId16"/>
+                    <a:blip r:embed="rId17"/>
                     <a:stretch>
                       <a:fillRect/>
                     </a:stretch>
@@ -2391,7 +2449,7 @@
           <w:rPr>
             <w:noProof/>
           </w:rPr>
-          <w:t>5</w:t>
+          <w:t>6</w:t>
         </w:r>
       </w:fldSimple>
       <w:r>
@@ -2421,6 +2479,7 @@
         <w:rPr>
           <w:noProof/>
         </w:rPr>
+        <w:lastRenderedPageBreak/>
         <w:drawing>
           <wp:inline distT="0" distB="0" distL="0" distR="0" wp14:anchorId="07129434" wp14:editId="6ECC30D5">
             <wp:extent cx="2836272" cy="1470660"/>
@@ -2437,7 +2496,7 @@
                     <pic:cNvPicPr/>
                   </pic:nvPicPr>
                   <pic:blipFill>
-                    <a:blip r:embed="rId17"/>
+                    <a:blip r:embed="rId18"/>
                     <a:stretch>
                       <a:fillRect/>
                     </a:stretch>
@@ -2471,7 +2530,7 @@
           <w:rPr>
             <w:noProof/>
           </w:rPr>
-          <w:t>6</w:t>
+          <w:t>7</w:t>
         </w:r>
       </w:fldSimple>
       <w:r>
@@ -2510,19 +2569,37 @@
         <w:t>Figure</w:t>
       </w:r>
       <w:r>
-        <w:t xml:space="preserve"> 4 to 6. As shown in these redone images, the system does a good job of picking out areas of real brain work, clearly removing the shadowy static.</w:t>
-      </w:r>
-      <w:r>
         <w:t xml:space="preserve"> </w:t>
       </w:r>
       <w:r>
+        <w:t>5</w:t>
+      </w:r>
+      <w:r>
+        <w:t xml:space="preserve"> to </w:t>
+      </w:r>
+      <w:r>
+        <w:t>7</w:t>
+      </w:r>
+      <w:r>
+        <w:t>. As shown in these redone images, the system does a good job of picking out areas of real brain work, clearly removing the shadowy static.</w:t>
+      </w:r>
+      <w:r>
+        <w:t xml:space="preserve"> </w:t>
+      </w:r>
+      <w:r>
         <w:t xml:space="preserve">After this, these neat brain maps were put through a combining step. To be exact, for the 'Fast' answer type, the combining was done using the hidden pattern form instead of the plain </w:t>
       </w:r>
       <w:r>
         <w:t>image</w:t>
       </w:r>
       <w:r>
-        <w:t xml:space="preserve"> parts to find similar shape traits. The finished combined result from using this way is shown in Figure 7.</w:t>
+        <w:t xml:space="preserve"> parts to find similar shape traits. The finished combined result from using this way is shown in Figure </w:t>
+      </w:r>
+      <w:r>
+        <w:t>8</w:t>
+      </w:r>
+      <w:r>
+        <w:t>.</w:t>
       </w:r>
     </w:p>
     <w:p>
@@ -2534,7 +2611,6 @@
         <w:rPr>
           <w:noProof/>
         </w:rPr>
-        <w:lastRenderedPageBreak/>
         <w:drawing>
           <wp:inline distT="0" distB="0" distL="0" distR="0" wp14:anchorId="2A7A4016" wp14:editId="04ACA86F">
             <wp:extent cx="1943100" cy="2031858"/>
@@ -2551,7 +2627,7 @@
                     <pic:cNvPicPr/>
                   </pic:nvPicPr>
                   <pic:blipFill>
-                    <a:blip r:embed="rId18"/>
+                    <a:blip r:embed="rId19"/>
                     <a:stretch>
                       <a:fillRect/>
                     </a:stretch>
@@ -2585,7 +2661,7 @@
           <w:rPr>
             <w:noProof/>
           </w:rPr>
-          <w:t>7</w:t>
+          <w:t>8</w:t>
         </w:r>
       </w:fldSimple>
       <w:r>
@@ -2602,16 +2678,18 @@
         </w:tabs>
         <w:spacing w:after="120" w:line="228" w:lineRule="auto"/>
         <w:jc w:val="both"/>
-        <w:rPr>
-          <w:i/>
-          <w:iCs/>
-        </w:rPr>
       </w:pPr>
       <w:r>
         <w:tab/>
       </w:r>
       <w:r>
-        <w:t>Figure 7 displays the mean outcomes for the Normal-Fast group. The neural activity appears widely distributed rather than concentrated in a single area. Instead, activation spreads across the map in a gradient of yellow to orange hues. The most intense activity, shown in deep orange, is primarily located in the frontal lobe, while the temporal regions show moderate activation. This strong engagement of the frontal cortex indicates a heightened level of concentration and readiness to respond</w:t>
+        <w:t xml:space="preserve">Figure </w:t>
+      </w:r>
+      <w:r>
+        <w:t>8</w:t>
+      </w:r>
+      <w:r>
+        <w:t xml:space="preserve"> displays the mean outcomes for the Normal-Fast group. The neural activity appears widely distributed rather than concentrated in a single area. Instead, activation spreads across the map in a gradient of yellow to orange hues. The most intense activity, shown in deep orange, is primarily located in the frontal lobe, while the temporal regions show moderate activation. This strong engagement of the frontal cortex indicates a heightened level of concentration and readiness to respond</w:t>
       </w:r>
       <w:r>
         <w:t xml:space="preserve"> </w:t>
@@ -2724,13 +2802,22 @@
       </w:r>
       <w:proofErr w:type="spellEnd"/>
       <w:r>
-        <w:t xml:space="preserve"> were added and the very same generative framework as in Fast group was used to maintain methodological coherence. To encompass variations within this subset, particular samples were chosen from the full dataset for comparative analysis. Showing contrasting activation patterns, these representative examples are shown in </w:t>
+        <w:t xml:space="preserve"> were added and the very same generative framework as in Fast group was used to maintain methodological coherence. To encompass variations within this subset, particular samples were chosen from the full dataset for comparative analysis. Showing contrasting activation patterns, these representative examples </w:t>
+      </w:r>
+      <w:r>
+        <w:t xml:space="preserve">are shown in </w:t>
       </w:r>
       <w:r>
         <w:t>F</w:t>
       </w:r>
       <w:r>
-        <w:t>igure 8.</w:t>
+        <w:t xml:space="preserve">igure </w:t>
+      </w:r>
+      <w:r>
+        <w:t>9</w:t>
+      </w:r>
+      <w:r>
+        <w:t>.</w:t>
       </w:r>
     </w:p>
     <w:p>
@@ -2764,7 +2851,7 @@
                     </pic:cNvPicPr>
                   </pic:nvPicPr>
                   <pic:blipFill>
-                    <a:blip r:embed="rId19" cstate="print">
+                    <a:blip r:embed="rId20" cstate="print">
                       <a:extLst>
                         <a:ext uri="{28A0092B-C50C-407E-A947-70E740481C1C}">
                           <a14:useLocalDpi xmlns:a14="http://schemas.microsoft.com/office/drawing/2010/main" val="0"/>
@@ -2815,62 +2902,6 @@
                 <pic:pic xmlns:pic="http://schemas.openxmlformats.org/drawingml/2006/picture">
                   <pic:nvPicPr>
                     <pic:cNvPr id="265916018" name="Picture 2" descr="A circular object with a red and yellow design&#10;&#10;AI-generated content may be incorrect."/>
-                    <pic:cNvPicPr>
-                      <a:picLocks noChangeAspect="1" noChangeArrowheads="1"/>
-                    </pic:cNvPicPr>
-                  </pic:nvPicPr>
-                  <pic:blipFill>
-                    <a:blip r:embed="rId20" cstate="print">
-                      <a:extLst>
-                        <a:ext uri="{28A0092B-C50C-407E-A947-70E740481C1C}">
-                          <a14:useLocalDpi xmlns:a14="http://schemas.microsoft.com/office/drawing/2010/main" val="0"/>
-                        </a:ext>
-                      </a:extLst>
-                    </a:blip>
-                    <a:srcRect/>
-                    <a:stretch>
-                      <a:fillRect/>
-                    </a:stretch>
-                  </pic:blipFill>
-                  <pic:spPr bwMode="auto">
-                    <a:xfrm>
-                      <a:off x="0" y="0"/>
-                      <a:ext cx="899160" cy="899160"/>
-                    </a:xfrm>
-                    <a:prstGeom prst="rect">
-                      <a:avLst/>
-                    </a:prstGeom>
-                    <a:noFill/>
-                    <a:ln>
-                      <a:noFill/>
-                    </a:ln>
-                  </pic:spPr>
-                </pic:pic>
-              </a:graphicData>
-            </a:graphic>
-          </wp:inline>
-        </w:drawing>
-      </w:r>
-      <w:r>
-        <w:t>F.</w:t>
-      </w:r>
-      <w:r>
-        <w:rPr>
-          <w:noProof/>
-        </w:rPr>
-        <w:drawing>
-          <wp:inline distT="0" distB="0" distL="0" distR="0" wp14:anchorId="56415317" wp14:editId="4D33F089">
-            <wp:extent cx="899160" cy="899160"/>
-            <wp:effectExtent l="0" t="0" r="0" b="0"/>
-            <wp:docPr id="2028630001" name="Picture 1" descr="A yellow circle with black lines&#10;&#10;AI-generated content may be incorrect."/>
-            <wp:cNvGraphicFramePr>
-              <a:graphicFrameLocks xmlns:a="http://schemas.openxmlformats.org/drawingml/2006/main" noChangeAspect="1"/>
-            </wp:cNvGraphicFramePr>
-            <a:graphic xmlns:a="http://schemas.openxmlformats.org/drawingml/2006/main">
-              <a:graphicData uri="http://schemas.openxmlformats.org/drawingml/2006/picture">
-                <pic:pic xmlns:pic="http://schemas.openxmlformats.org/drawingml/2006/picture">
-                  <pic:nvPicPr>
-                    <pic:cNvPr id="2028630001" name="Picture 1" descr="A yellow circle with black lines&#10;&#10;AI-generated content may be incorrect."/>
                     <pic:cNvPicPr>
                       <a:picLocks noChangeAspect="1" noChangeArrowheads="1"/>
                     </pic:cNvPicPr>
@@ -2907,6 +2938,62 @@
           </wp:inline>
         </w:drawing>
       </w:r>
+      <w:r>
+        <w:t>F.</w:t>
+      </w:r>
+      <w:r>
+        <w:rPr>
+          <w:noProof/>
+        </w:rPr>
+        <w:drawing>
+          <wp:inline distT="0" distB="0" distL="0" distR="0" wp14:anchorId="56415317" wp14:editId="4D33F089">
+            <wp:extent cx="899160" cy="899160"/>
+            <wp:effectExtent l="0" t="0" r="0" b="0"/>
+            <wp:docPr id="2028630001" name="Picture 1" descr="A yellow circle with black lines&#10;&#10;AI-generated content may be incorrect."/>
+            <wp:cNvGraphicFramePr>
+              <a:graphicFrameLocks xmlns:a="http://schemas.openxmlformats.org/drawingml/2006/main" noChangeAspect="1"/>
+            </wp:cNvGraphicFramePr>
+            <a:graphic xmlns:a="http://schemas.openxmlformats.org/drawingml/2006/main">
+              <a:graphicData uri="http://schemas.openxmlformats.org/drawingml/2006/picture">
+                <pic:pic xmlns:pic="http://schemas.openxmlformats.org/drawingml/2006/picture">
+                  <pic:nvPicPr>
+                    <pic:cNvPr id="2028630001" name="Picture 1" descr="A yellow circle with black lines&#10;&#10;AI-generated content may be incorrect."/>
+                    <pic:cNvPicPr>
+                      <a:picLocks noChangeAspect="1" noChangeArrowheads="1"/>
+                    </pic:cNvPicPr>
+                  </pic:nvPicPr>
+                  <pic:blipFill>
+                    <a:blip r:embed="rId22" cstate="print">
+                      <a:extLst>
+                        <a:ext uri="{28A0092B-C50C-407E-A947-70E740481C1C}">
+                          <a14:useLocalDpi xmlns:a14="http://schemas.microsoft.com/office/drawing/2010/main" val="0"/>
+                        </a:ext>
+                      </a:extLst>
+                    </a:blip>
+                    <a:srcRect/>
+                    <a:stretch>
+                      <a:fillRect/>
+                    </a:stretch>
+                  </pic:blipFill>
+                  <pic:spPr bwMode="auto">
+                    <a:xfrm>
+                      <a:off x="0" y="0"/>
+                      <a:ext cx="899160" cy="899160"/>
+                    </a:xfrm>
+                    <a:prstGeom prst="rect">
+                      <a:avLst/>
+                    </a:prstGeom>
+                    <a:noFill/>
+                    <a:ln>
+                      <a:noFill/>
+                    </a:ln>
+                  </pic:spPr>
+                </pic:pic>
+              </a:graphicData>
+            </a:graphic>
+          </wp:inline>
+        </w:drawing>
+      </w:r>
     </w:p>
     <w:p>
       <w:pPr>
@@ -2920,7 +3007,7 @@
           <w:rPr>
             <w:noProof/>
           </w:rPr>
-          <w:t>8</w:t>
+          <w:t>9</w:t>
         </w:r>
       </w:fldSimple>
       <w:r>
@@ -2996,7 +3083,7 @@
                     </pic:cNvPicPr>
                   </pic:nvPicPr>
                   <pic:blipFill>
-                    <a:blip r:embed="rId22" cstate="print">
+                    <a:blip r:embed="rId23" cstate="print">
                       <a:extLst>
                         <a:ext uri="{28A0092B-C50C-407E-A947-70E740481C1C}">
                           <a14:useLocalDpi xmlns:a14="http://schemas.microsoft.com/office/drawing/2010/main" val="0"/>
@@ -3040,7 +3127,7 @@
           <w:rPr>
             <w:noProof/>
           </w:rPr>
-          <w:t>9</w:t>
+          <w:t>10</w:t>
         </w:r>
       </w:fldSimple>
       <w:r>
@@ -3068,21 +3155,19 @@
         <w:jc w:val="both"/>
       </w:pPr>
       <w:r>
-        <w:t>From the training curve shown in Figure 9, the Mean Squared Error (MSE) is steadily decreasing in all epochs. The error drops below 0.01 in the 50th iteration, where the model has already converged.</w:t>
+        <w:t xml:space="preserve">From the training curve shown in Figure </w:t>
+      </w:r>
+      <w:r>
+        <w:t>10</w:t>
+      </w:r>
+      <w:r>
+        <w:t>, the Mean Squared Error (MSE) is steadily decreasing in all epochs. The error drops below 0.01 in the 50th iteration, where the model has already converged.</w:t>
       </w:r>
       <w:r>
         <w:t xml:space="preserve"> </w:t>
       </w:r>
       <w:r>
-        <w:t xml:space="preserve">Interestingly, although this dataset had higher variability the loss pattern is </w:t>
-      </w:r>
-      <w:proofErr w:type="gramStart"/>
-      <w:r>
-        <w:t>actually consistent</w:t>
-      </w:r>
-      <w:proofErr w:type="gramEnd"/>
-      <w:r>
-        <w:t xml:space="preserve"> with the one in the Normal-Fast category. Which indicates that the autoencoder works well without being overfitted on the noisy responses of the slow responders. The generated outputs for the Normal-Slow category are shown below.</w:t>
+        <w:t>Interestingly, although this dataset had higher variability the loss pattern is actually consistent with the one in the Normal-Fast category. Which indicates that the autoencoder works well without being overfitted on the noisy responses of the slow responders. The generated outputs for the Normal-Slow category are shown below.</w:t>
       </w:r>
     </w:p>
     <w:p>
@@ -3096,8 +3181,9 @@
         <w:rPr>
           <w:noProof/>
         </w:rPr>
+        <w:lastRenderedPageBreak/>
         <w:drawing>
-          <wp:inline distT="0" distB="0" distL="0" distR="0" wp14:anchorId="1478DFB2" wp14:editId="5CAB9134">
+          <wp:inline distT="0" distB="0" distL="0" distR="0" wp14:anchorId="1478DFB2" wp14:editId="5542038C">
             <wp:extent cx="2805768" cy="1455420"/>
             <wp:effectExtent l="0" t="0" r="0" b="0"/>
             <wp:docPr id="752572057" name="Picture 8" descr="A comparison of a model of a model&#10;&#10;AI-generated content may be incorrect."/>
@@ -3114,7 +3200,7 @@
                     </pic:cNvPicPr>
                   </pic:nvPicPr>
                   <pic:blipFill>
-                    <a:blip r:embed="rId23" cstate="print">
+                    <a:blip r:embed="rId24" cstate="print">
                       <a:extLst>
                         <a:ext uri="{28A0092B-C50C-407E-A947-70E740481C1C}">
                           <a14:useLocalDpi xmlns:a14="http://schemas.microsoft.com/office/drawing/2010/main" val="0"/>
@@ -3164,7 +3250,7 @@
           <w:rPr>
             <w:noProof/>
           </w:rPr>
-          <w:t>10</w:t>
+          <w:t>11</w:t>
         </w:r>
       </w:fldSimple>
       <w:r>
@@ -3202,7 +3288,7 @@
           <w:noProof/>
         </w:rPr>
         <w:drawing>
-          <wp:inline distT="0" distB="0" distL="0" distR="0" wp14:anchorId="094DBD10" wp14:editId="5346C2CA">
+          <wp:inline distT="0" distB="0" distL="0" distR="0" wp14:anchorId="094DBD10" wp14:editId="764BCE9B">
             <wp:extent cx="2758440" cy="1430870"/>
             <wp:effectExtent l="0" t="0" r="3810" b="0"/>
             <wp:docPr id="1464357331" name="Picture 6" descr="A comparison of a model of a solar system&#10;&#10;AI-generated content may be incorrect."/>
@@ -3219,7 +3305,7 @@
                     </pic:cNvPicPr>
                   </pic:nvPicPr>
                   <pic:blipFill>
-                    <a:blip r:embed="rId24" cstate="print">
+                    <a:blip r:embed="rId25" cstate="print">
                       <a:extLst>
                         <a:ext uri="{28A0092B-C50C-407E-A947-70E740481C1C}">
                           <a14:useLocalDpi xmlns:a14="http://schemas.microsoft.com/office/drawing/2010/main" val="0"/>
@@ -3263,7 +3349,7 @@
           <w:rPr>
             <w:noProof/>
           </w:rPr>
-          <w:t>11</w:t>
+          <w:t>12</w:t>
         </w:r>
       </w:fldSimple>
       <w:r>
@@ -3303,7 +3389,7 @@
           <w:noProof/>
         </w:rPr>
         <w:drawing>
-          <wp:inline distT="0" distB="0" distL="0" distR="0" wp14:anchorId="59410356" wp14:editId="1A6C996E">
+          <wp:inline distT="0" distB="0" distL="0" distR="0" wp14:anchorId="59410356" wp14:editId="623715CA">
             <wp:extent cx="2782570" cy="1443387"/>
             <wp:effectExtent l="0" t="0" r="0" b="4445"/>
             <wp:docPr id="500235666" name="Picture 7" descr="A diagram of a model of a brain&#10;&#10;AI-generated content may be incorrect."/>
@@ -3320,7 +3406,7 @@
                     </pic:cNvPicPr>
                   </pic:nvPicPr>
                   <pic:blipFill>
-                    <a:blip r:embed="rId25" cstate="print">
+                    <a:blip r:embed="rId26" cstate="print">
                       <a:extLst>
                         <a:ext uri="{28A0092B-C50C-407E-A947-70E740481C1C}">
                           <a14:useLocalDpi xmlns:a14="http://schemas.microsoft.com/office/drawing/2010/main" val="0"/>
@@ -3364,7 +3450,7 @@
           <w:rPr>
             <w:noProof/>
           </w:rPr>
-          <w:t>12</w:t>
+          <w:t>13</w:t>
         </w:r>
       </w:fldSimple>
       <w:r>
@@ -3430,7 +3516,7 @@
                     </pic:cNvPicPr>
                   </pic:nvPicPr>
                   <pic:blipFill>
-                    <a:blip r:embed="rId26" cstate="print">
+                    <a:blip r:embed="rId27" cstate="print">
                       <a:extLst>
                         <a:ext uri="{28A0092B-C50C-407E-A947-70E740481C1C}">
                           <a14:useLocalDpi xmlns:a14="http://schemas.microsoft.com/office/drawing/2010/main" val="0"/>
@@ -3474,7 +3560,7 @@
           <w:rPr>
             <w:noProof/>
           </w:rPr>
-          <w:t>13</w:t>
+          <w:t>14</w:t>
         </w:r>
       </w:fldSimple>
       <w:r>
@@ -3490,7 +3576,13 @@
         <w:jc w:val="both"/>
       </w:pPr>
       <w:r>
-        <w:t>The average topographic map in Figure 13 exhibits a highly localized pattern of activation. In contrast to the more diffused activity found within other categories, the neural activity within this category is largely restricted to the frontal lobe with no or only minimal spillover into contiguous regions.</w:t>
+        <w:t>The average topographic map in Figure 1</w:t>
+      </w:r>
+      <w:r>
+        <w:t>4</w:t>
+      </w:r>
+      <w:r>
+        <w:t xml:space="preserve"> exhibits a highly localized pattern of activation. In contrast to the more diffused activity found within other categories, the neural activity within this category is largely restricted to the frontal lobe with no or only minimal spillover into contiguous regions.</w:t>
       </w:r>
       <w:r>
         <w:t xml:space="preserve"> </w:t>
@@ -3583,15 +3675,13 @@
       </w:r>
       <w:proofErr w:type="spellEnd"/>
       <w:r>
-        <w:t xml:space="preserve">. Employing an identical methodology to that which was used for the Normal cohort, an assortment of unprocessed samples </w:t>
-      </w:r>
-      <w:proofErr w:type="gramStart"/>
-      <w:r>
-        <w:t>were</w:t>
-      </w:r>
-      <w:proofErr w:type="gramEnd"/>
-      <w:r>
-        <w:t xml:space="preserve"> compiled for an initial review by visual inspection, as depicted in Figure 14.</w:t>
+        <w:t>. Employing an identical methodology to that which was used for the Normal cohort, an assortment of unprocessed samples were compiled for an initial review by visual inspection, as depicted in Figure 1</w:t>
+      </w:r>
+      <w:r>
+        <w:t>5</w:t>
+      </w:r>
+      <w:r>
+        <w:t>.</w:t>
       </w:r>
       <w:r>
         <w:t xml:space="preserve"> These representative examples are essential for characterizing the baseline signal patterns, highlighting the inherent spatial variability in the data before the application of any generative processing or noise suppression techniques</w:t>
@@ -3606,6 +3696,7 @@
         <w:ind w:firstLine="202"/>
       </w:pPr>
       <w:r>
+        <w:lastRenderedPageBreak/>
         <w:t>G.</w:t>
       </w:r>
       <w:r>
@@ -3630,7 +3721,7 @@
                     </pic:cNvPicPr>
                   </pic:nvPicPr>
                   <pic:blipFill>
-                    <a:blip r:embed="rId27" cstate="print">
+                    <a:blip r:embed="rId28" cstate="print">
                       <a:extLst>
                         <a:ext uri="{28A0092B-C50C-407E-A947-70E740481C1C}">
                           <a14:useLocalDpi xmlns:a14="http://schemas.microsoft.com/office/drawing/2010/main" val="0"/>
@@ -3686,7 +3777,7 @@
                     </pic:cNvPicPr>
                   </pic:nvPicPr>
                   <pic:blipFill>
-                    <a:blip r:embed="rId28" cstate="print">
+                    <a:blip r:embed="rId29" cstate="print">
                       <a:extLst>
                         <a:ext uri="{28A0092B-C50C-407E-A947-70E740481C1C}">
                           <a14:useLocalDpi xmlns:a14="http://schemas.microsoft.com/office/drawing/2010/main" val="0"/>
@@ -3742,7 +3833,7 @@
                     </pic:cNvPicPr>
                   </pic:nvPicPr>
                   <pic:blipFill>
-                    <a:blip r:embed="rId29" cstate="print">
+                    <a:blip r:embed="rId30" cstate="print">
                       <a:extLst>
                         <a:ext uri="{28A0092B-C50C-407E-A947-70E740481C1C}">
                           <a14:useLocalDpi xmlns:a14="http://schemas.microsoft.com/office/drawing/2010/main" val="0"/>
@@ -3786,7 +3877,7 @@
           <w:rPr>
             <w:noProof/>
           </w:rPr>
-          <w:t>14</w:t>
+          <w:t>15</w:t>
         </w:r>
       </w:fldSimple>
       <w:r>
@@ -3843,13 +3934,8 @@
         <w:t xml:space="preserve">performance, </w:t>
       </w:r>
       <w:r>
-        <w:t xml:space="preserve">particularly its capacity to capture these dense </w:t>
-      </w:r>
-      <w:proofErr w:type="gramStart"/>
-      <w:r>
-        <w:t>features</w:t>
-      </w:r>
-      <w:proofErr w:type="gramEnd"/>
+        <w:t>particularly its capacity to capture these dense features</w:t>
+      </w:r>
       <w:r>
         <w:t xml:space="preserve"> </w:t>
       </w:r>
@@ -3887,7 +3973,7 @@
                     </pic:cNvPicPr>
                   </pic:nvPicPr>
                   <pic:blipFill>
-                    <a:blip r:embed="rId30" cstate="print">
+                    <a:blip r:embed="rId31" cstate="print">
                       <a:extLst>
                         <a:ext uri="{28A0092B-C50C-407E-A947-70E740481C1C}">
                           <a14:useLocalDpi xmlns:a14="http://schemas.microsoft.com/office/drawing/2010/main" val="0"/>
@@ -3931,7 +4017,7 @@
           <w:rPr>
             <w:noProof/>
           </w:rPr>
-          <w:t>15</w:t>
+          <w:t>16</w:t>
         </w:r>
       </w:fldSimple>
       <w:r>
@@ -3962,7 +4048,10 @@
         <w:t xml:space="preserve"> the Mean Squared Error</w:t>
       </w:r>
       <w:r>
-        <w:t xml:space="preserve"> in Figure 15</w:t>
+        <w:t xml:space="preserve"> in Figure 1</w:t>
+      </w:r>
+      <w:r>
+        <w:t>6</w:t>
       </w:r>
       <w:r>
         <w:t>, which indicates average error</w:t>
@@ -3977,11 +4066,7 @@
         <w:t>conducted</w:t>
       </w:r>
       <w:r>
-        <w:t xml:space="preserve">. In the later stages of training, the error levels off, staying consistently under 0.01, which signifies successful model convergence. This result is promising, considering the </w:t>
-      </w:r>
-      <w:r>
-        <w:lastRenderedPageBreak/>
-        <w:t>complex nature of the data in question. The autoencoder successfully identifies trends in the intricate At-Risk Fast signals, instead of simply remembering unimportant noise. Following the training phase, the trained model was used to reconstruct a chosen group of three samples</w:t>
+        <w:t>. In the later stages of training, the error levels off, staying consistently under 0.01, which signifies successful model convergence. This result is promising, considering the complex nature of the data in question. The autoencoder successfully identifies trends in the intricate At-Risk Fast signals, instead of simply remembering unimportant noise. Following the training phase, the trained model was used to reconstruct a chosen group of three samples</w:t>
       </w:r>
       <w:r>
         <w:t>. This helped check how well the model works, not just by numbers but also by looking at the images it created. These images show how well the model can take out the main background problems while keeping the important signal patterns clear.</w:t>
@@ -3997,7 +4082,7 @@
           <w:noProof/>
         </w:rPr>
         <w:drawing>
-          <wp:inline distT="0" distB="0" distL="0" distR="0" wp14:anchorId="3A45B9A4" wp14:editId="071DB9C6">
+          <wp:inline distT="0" distB="0" distL="0" distR="0" wp14:anchorId="3A45B9A4" wp14:editId="630F6F8B">
             <wp:extent cx="2614800" cy="1356360"/>
             <wp:effectExtent l="0" t="0" r="0" b="0"/>
             <wp:docPr id="2001573729" name="Picture 8" descr="A comparison of a red and yellow sphere&#10;&#10;AI-generated content may be incorrect."/>
@@ -4014,7 +4099,7 @@
                     </pic:cNvPicPr>
                   </pic:nvPicPr>
                   <pic:blipFill>
-                    <a:blip r:embed="rId31" cstate="print">
+                    <a:blip r:embed="rId32" cstate="print">
                       <a:extLst>
                         <a:ext uri="{28A0092B-C50C-407E-A947-70E740481C1C}">
                           <a14:useLocalDpi xmlns:a14="http://schemas.microsoft.com/office/drawing/2010/main" val="0"/>
@@ -4058,7 +4143,7 @@
           <w:rPr>
             <w:noProof/>
           </w:rPr>
-          <w:t>16</w:t>
+          <w:t>17</w:t>
         </w:r>
       </w:fldSimple>
       <w:r>
@@ -4086,7 +4171,7 @@
           <w:noProof/>
         </w:rPr>
         <w:drawing>
-          <wp:inline distT="0" distB="0" distL="0" distR="0" wp14:anchorId="4593076D" wp14:editId="247A6913">
+          <wp:inline distT="0" distB="0" distL="0" distR="0" wp14:anchorId="4593076D" wp14:editId="62333F47">
             <wp:extent cx="2476500" cy="1284621"/>
             <wp:effectExtent l="0" t="0" r="0" b="0"/>
             <wp:docPr id="1099664078" name="Picture 6" descr="A yellow and red sphere with black text&#10;&#10;AI-generated content may be incorrect."/>
@@ -4103,7 +4188,7 @@
                     </pic:cNvPicPr>
                   </pic:nvPicPr>
                   <pic:blipFill>
-                    <a:blip r:embed="rId32" cstate="print">
+                    <a:blip r:embed="rId33" cstate="print">
                       <a:extLst>
                         <a:ext uri="{28A0092B-C50C-407E-A947-70E740481C1C}">
                           <a14:useLocalDpi xmlns:a14="http://schemas.microsoft.com/office/drawing/2010/main" val="0"/>
@@ -4147,7 +4232,7 @@
           <w:rPr>
             <w:noProof/>
           </w:rPr>
-          <w:t>17</w:t>
+          <w:t>18</w:t>
         </w:r>
       </w:fldSimple>
       <w:r>
@@ -4181,7 +4266,7 @@
           <w:noProof/>
         </w:rPr>
         <w:drawing>
-          <wp:inline distT="0" distB="0" distL="0" distR="0" wp14:anchorId="5D4C5E49" wp14:editId="799000C4">
+          <wp:inline distT="0" distB="0" distL="0" distR="0" wp14:anchorId="5D4C5E49" wp14:editId="0336A3B6">
             <wp:extent cx="2651760" cy="1375532"/>
             <wp:effectExtent l="0" t="0" r="0" b="0"/>
             <wp:docPr id="376252153" name="Picture 7" descr="A red and yellow spheres&#10;&#10;AI-generated content may be incorrect."/>
@@ -4198,7 +4283,7 @@
                     </pic:cNvPicPr>
                   </pic:nvPicPr>
                   <pic:blipFill>
-                    <a:blip r:embed="rId33" cstate="print">
+                    <a:blip r:embed="rId34" cstate="print">
                       <a:extLst>
                         <a:ext uri="{28A0092B-C50C-407E-A947-70E740481C1C}">
                           <a14:useLocalDpi xmlns:a14="http://schemas.microsoft.com/office/drawing/2010/main" val="0"/>
@@ -4242,7 +4327,7 @@
           <w:rPr>
             <w:noProof/>
           </w:rPr>
-          <w:t>18</w:t>
+          <w:t>19</w:t>
         </w:r>
       </w:fldSimple>
       <w:r>
@@ -4263,15 +4348,7 @@
         <w:t>I</w:t>
       </w:r>
       <w:r>
-        <w:t xml:space="preserve"> </w:t>
-      </w:r>
-      <w:proofErr w:type="gramStart"/>
-      <w:r>
-        <w:t>following</w:t>
-      </w:r>
-      <w:proofErr w:type="gramEnd"/>
-      <w:r>
-        <w:t xml:space="preserve"> baseline removal</w:t>
+        <w:t xml:space="preserve"> following baseline removal</w:t>
       </w:r>
     </w:p>
     <w:p>
@@ -4280,13 +4357,28 @@
         <w:jc w:val="both"/>
       </w:pPr>
       <w:r>
-        <w:t>Figures 16 through 18 illustrate how well the autoencoder reconstructed the images. Consistent with the favorable results observed for the Normal group, the autoencoder effectively filters out original image imperfections, allowing the resulting images to highlight regions of significant brain activity and minimize extraneous visual data.</w:t>
+        <w:t>Figures 1</w:t>
+      </w:r>
+      <w:r>
+        <w:t>7</w:t>
+      </w:r>
+      <w:r>
+        <w:t xml:space="preserve"> through 1</w:t>
+      </w:r>
+      <w:r>
+        <w:t>9</w:t>
+      </w:r>
+      <w:r>
+        <w:t xml:space="preserve"> illustrate how well the autoencoder reconstructed the images. Consistent with the favorable results observed for the Normal group, the autoencoder effectively filters out original image imperfections, allowing the resulting images to highlight regions of significant brain activity and minimize extraneous visual data.</w:t>
       </w:r>
       <w:r>
         <w:t xml:space="preserve"> </w:t>
       </w:r>
       <w:r>
-        <w:t>After the refinement phase, aggregation occurs by calculating average representations within the concealed area, contrasting with the use of pixel-level averaging, resulting in a visualization that is more reliable and structurally precise. The pattern synthesized and derived for the Risk-Fast group is displayed in Figure 19</w:t>
+        <w:t xml:space="preserve">After the refinement phase, aggregation occurs by calculating average representations within the concealed area, contrasting with the use of pixel-level averaging, resulting in a visualization that is more reliable and structurally precise. The pattern synthesized and derived for the Risk-Fast group is displayed in Figure </w:t>
+      </w:r>
+      <w:r>
+        <w:t>20</w:t>
       </w:r>
       <w:r>
         <w:t>.</w:t>
@@ -4325,7 +4417,7 @@
                     </pic:cNvPicPr>
                   </pic:nvPicPr>
                   <pic:blipFill>
-                    <a:blip r:embed="rId34" cstate="print">
+                    <a:blip r:embed="rId35" cstate="print">
                       <a:extLst>
                         <a:ext uri="{28A0092B-C50C-407E-A947-70E740481C1C}">
                           <a14:useLocalDpi xmlns:a14="http://schemas.microsoft.com/office/drawing/2010/main" val="0"/>
@@ -4369,7 +4461,7 @@
           <w:rPr>
             <w:noProof/>
           </w:rPr>
-          <w:t>19</w:t>
+          <w:t>20</w:t>
         </w:r>
       </w:fldSimple>
       <w:r>
@@ -4385,7 +4477,13 @@
         <w:jc w:val="both"/>
       </w:pPr>
       <w:r>
-        <w:t>The average topography shown in Figure 19 shows a special pattern in brain activity that involves many parts of the brain being active at the same time. This kind of widespread brain activity is called cortical hyper-arousal. It suggests that the brain's reaction is more about strong emotions than just thinking. These findings support a theory in neuroscience called the neural inefficiency hypothesis. This idea says that people who have trouble controlling impulses or feel more anxious need to use more parts of their brain to do the same thinking tasks as people who don't have these challenges</w:t>
+        <w:t xml:space="preserve">The average topography shown in Figure </w:t>
+      </w:r>
+      <w:r>
+        <w:t>20</w:t>
+      </w:r>
+      <w:r>
+        <w:t xml:space="preserve"> shows a special pattern in brain activity that involves many parts of the brain being active at the same time. This kind of widespread brain activity is called cortical hyper-arousal. It suggests that the brain's reaction is more about strong emotions than just thinking. These findings support a theory in neuroscience called the neural inefficiency hypothesis. This idea says that people who have trouble controlling impulses or feel more anxious need to use more parts of their brain to do the same thinking tasks as people who don't have these challenges</w:t>
       </w:r>
       <w:r>
         <w:t xml:space="preserve"> </w:t>
@@ -4498,15 +4596,13 @@
       </w:r>
       <w:proofErr w:type="spellEnd"/>
       <w:r>
-        <w:t xml:space="preserve"> images from participants who are at risk and have slower response times. Before starting any reconstruction, it's important to look at the raw data visually to check for irregularities, as shown in Figure 20. These examples show how unpredictable the signals are in this group, clearly showing the wild changes and high levels of noise that the model </w:t>
-      </w:r>
-      <w:proofErr w:type="gramStart"/>
-      <w:r>
-        <w:t>has to</w:t>
-      </w:r>
-      <w:proofErr w:type="gramEnd"/>
-      <w:r>
-        <w:t xml:space="preserve"> deal with.</w:t>
+        <w:t xml:space="preserve"> images from participants who are at risk and have slower response times. Before starting any reconstruction, it's important to look at the raw data visually to check for irregularities, as shown in Figure 2</w:t>
+      </w:r>
+      <w:r>
+        <w:t>1</w:t>
+      </w:r>
+      <w:r>
+        <w:t>. These examples show how unpredictable the signals are in this group, clearly showing the wild changes and high levels of noise that the model has to deal with.</w:t>
       </w:r>
     </w:p>
     <w:p>
@@ -4539,7 +4635,7 @@
                     </pic:cNvPicPr>
                   </pic:nvPicPr>
                   <pic:blipFill>
-                    <a:blip r:embed="rId35" cstate="print">
+                    <a:blip r:embed="rId36" cstate="print">
                       <a:extLst>
                         <a:ext uri="{28A0092B-C50C-407E-A947-70E740481C1C}">
                           <a14:useLocalDpi xmlns:a14="http://schemas.microsoft.com/office/drawing/2010/main" val="0"/>
@@ -4595,7 +4691,7 @@
                     </pic:cNvPicPr>
                   </pic:nvPicPr>
                   <pic:blipFill>
-                    <a:blip r:embed="rId36" cstate="print">
+                    <a:blip r:embed="rId37" cstate="print">
                       <a:extLst>
                         <a:ext uri="{28A0092B-C50C-407E-A947-70E740481C1C}">
                           <a14:useLocalDpi xmlns:a14="http://schemas.microsoft.com/office/drawing/2010/main" val="0"/>
@@ -4651,7 +4747,7 @@
                     </pic:cNvPicPr>
                   </pic:nvPicPr>
                   <pic:blipFill>
-                    <a:blip r:embed="rId37" cstate="print">
+                    <a:blip r:embed="rId38" cstate="print">
                       <a:extLst>
                         <a:ext uri="{28A0092B-C50C-407E-A947-70E740481C1C}">
                           <a14:useLocalDpi xmlns:a14="http://schemas.microsoft.com/office/drawing/2010/main" val="0"/>
@@ -4695,7 +4791,7 @@
           <w:rPr>
             <w:noProof/>
           </w:rPr>
-          <w:t>20</w:t>
+          <w:t>21</w:t>
         </w:r>
       </w:fldSimple>
       <w:r>
@@ -4717,8 +4813,19 @@
         <w:rPr>
           <w:lang w:val="en"/>
         </w:rPr>
-        <w:lastRenderedPageBreak/>
-        <w:t>Figure 20 shows a signal pattern that undergoes significant changes and is mostly dark. Unlike the At-Risk Fast group, which has the same bright signal everywhere, the Slow group has very different brightness in different areas. The brightness varies significantly from person to person, but the overall signal is still much darker than in the Normal group. Because brightness is not the same in all areas, it is important to train the model further to reduce noise and rebuild the underlying structure. The success of this step is demonstrated in the loss evaluation graph below.</w:t>
+        <w:t>Figure 2</w:t>
+      </w:r>
+      <w:r>
+        <w:rPr>
+          <w:lang w:val="en"/>
+        </w:rPr>
+        <w:t>1</w:t>
+      </w:r>
+      <w:r>
+        <w:rPr>
+          <w:lang w:val="en"/>
+        </w:rPr>
+        <w:t xml:space="preserve"> shows a signal pattern that undergoes significant changes and is mostly dark. Unlike the At-Risk Fast group, which has the same bright signal everywhere, the Slow group has very different brightness in different areas. The brightness varies significantly from person to person, but the overall signal is still much darker than in the Normal group. Because brightness is not the same in all areas, it is important to train the model further to reduce noise and rebuild the underlying structure. The success of this step is demonstrated in the loss evaluation graph below.</w:t>
       </w:r>
     </w:p>
     <w:p>
@@ -4748,7 +4855,7 @@
                     </pic:cNvPicPr>
                   </pic:nvPicPr>
                   <pic:blipFill>
-                    <a:blip r:embed="rId38" cstate="print">
+                    <a:blip r:embed="rId39" cstate="print">
                       <a:extLst>
                         <a:ext uri="{28A0092B-C50C-407E-A947-70E740481C1C}">
                           <a14:useLocalDpi xmlns:a14="http://schemas.microsoft.com/office/drawing/2010/main" val="0"/>
@@ -4793,7 +4900,7 @@
           <w:rPr>
             <w:noProof/>
           </w:rPr>
-          <w:t>21</w:t>
+          <w:t>22</w:t>
         </w:r>
       </w:fldSimple>
       <w:r>
@@ -4815,7 +4922,13 @@
         <w:jc w:val="both"/>
       </w:pPr>
       <w:r>
-        <w:t>The training results show that the loss stayed just above 0.01 (MSE &gt; 0.01), which stopped the model from achieving the deeper improvement seen in other groups. This small increase in error suggests that the data has some natural differences and may be related to the unstable brain activity when people who are slow in responding to risk-related tasks take more time to process the information. Even with this difference in performance, the results in Figure 21 show that the model is still very effective.</w:t>
+        <w:t>The training results show that the loss stayed just above 0.01 (MSE &gt; 0.01), which stopped the model from achieving the deeper improvement seen in other groups. This small increase in error suggests that the data has some natural differences and may be related to the unstable brain activity when people who are slow in responding to risk-related tasks take more time to process the information. Even with this difference in performance, the results in Figure 2</w:t>
+      </w:r>
+      <w:r>
+        <w:t>2</w:t>
+      </w:r>
+      <w:r>
+        <w:t xml:space="preserve"> show that the model is still very effective.</w:t>
       </w:r>
       <w:r>
         <w:t xml:space="preserve"> It efficiently removes baseline artifacts, allowing the main activity zones to stand out clearly from the background noise. With the signal refined, then averaged the </w:t>
@@ -4826,7 +4939,19 @@
       </w:r>
       <w:proofErr w:type="spellEnd"/>
       <w:r>
-        <w:t xml:space="preserve"> to visualize the group’s shared areas of cognitive focus. The resulting spatial patterns are presented in Figures 22 through 24.</w:t>
+        <w:t xml:space="preserve"> to visualize the group’s shared areas of cognitive focus. The resulting spatial patterns are presented in Figures 2</w:t>
+      </w:r>
+      <w:r>
+        <w:t>3</w:t>
+      </w:r>
+      <w:r>
+        <w:t xml:space="preserve"> through 2</w:t>
+      </w:r>
+      <w:r>
+        <w:t>5</w:t>
+      </w:r>
+      <w:r>
+        <w:t>.</w:t>
       </w:r>
       <w:r>
         <w:t xml:space="preserve"> </w:t>
@@ -4845,7 +4970,7 @@
           <w:noProof/>
         </w:rPr>
         <w:drawing>
-          <wp:inline distT="0" distB="0" distL="0" distR="0" wp14:anchorId="56B19BE2" wp14:editId="3E4BB5F3">
+          <wp:inline distT="0" distB="0" distL="0" distR="0" wp14:anchorId="56B19BE2" wp14:editId="0E58E42F">
             <wp:extent cx="3086100" cy="1600835"/>
             <wp:effectExtent l="0" t="0" r="0" b="0"/>
             <wp:docPr id="889291312" name="Picture 11" descr="A red and yellow spheres&#10;&#10;AI-generated content may be incorrect."/>
@@ -4857,103 +4982,6 @@
                 <pic:pic xmlns:pic="http://schemas.openxmlformats.org/drawingml/2006/picture">
                   <pic:nvPicPr>
                     <pic:cNvPr id="889291312" name="Picture 11" descr="A red and yellow spheres&#10;&#10;AI-generated content may be incorrect."/>
-                    <pic:cNvPicPr>
-                      <a:picLocks noChangeAspect="1" noChangeArrowheads="1"/>
-                    </pic:cNvPicPr>
-                  </pic:nvPicPr>
-                  <pic:blipFill>
-                    <a:blip r:embed="rId39" cstate="print">
-                      <a:extLst>
-                        <a:ext uri="{28A0092B-C50C-407E-A947-70E740481C1C}">
-                          <a14:useLocalDpi xmlns:a14="http://schemas.microsoft.com/office/drawing/2010/main" val="0"/>
-                        </a:ext>
-                      </a:extLst>
-                    </a:blip>
-                    <a:srcRect/>
-                    <a:stretch>
-                      <a:fillRect/>
-                    </a:stretch>
-                  </pic:blipFill>
-                  <pic:spPr bwMode="auto">
-                    <a:xfrm>
-                      <a:off x="0" y="0"/>
-                      <a:ext cx="3086100" cy="1600835"/>
-                    </a:xfrm>
-                    <a:prstGeom prst="rect">
-                      <a:avLst/>
-                    </a:prstGeom>
-                    <a:noFill/>
-                    <a:ln>
-                      <a:noFill/>
-                    </a:ln>
-                  </pic:spPr>
-                </pic:pic>
-              </a:graphicData>
-            </a:graphic>
-          </wp:inline>
-        </w:drawing>
-      </w:r>
-    </w:p>
-    <w:p>
-      <w:pPr>
-        <w:pStyle w:val="Caption"/>
-      </w:pPr>
-      <w:r>
-        <w:t xml:space="preserve">Figure </w:t>
-      </w:r>
-      <w:fldSimple w:instr=" SEQ Figure \* ARABIC ">
-        <w:r>
-          <w:rPr>
-            <w:noProof/>
-          </w:rPr>
-          <w:t>22</w:t>
-        </w:r>
-      </w:fldSimple>
-      <w:r>
-        <w:t xml:space="preserve">. </w:t>
-      </w:r>
-      <w:r>
-        <w:t xml:space="preserve">Reconstructed EEG </w:t>
-      </w:r>
-      <w:proofErr w:type="spellStart"/>
-      <w:r>
-        <w:t>topoplots</w:t>
-      </w:r>
-      <w:proofErr w:type="spellEnd"/>
-      <w:r>
-        <w:t xml:space="preserve"> output for respondent</w:t>
-      </w:r>
-      <w:r>
-        <w:t xml:space="preserve"> </w:t>
-      </w:r>
-      <w:r>
-        <w:t>J</w:t>
-      </w:r>
-      <w:r>
-        <w:t xml:space="preserve"> after baseline removal</w:t>
-      </w:r>
-    </w:p>
-    <w:p>
-      <w:pPr>
-        <w:pStyle w:val="Caption"/>
-      </w:pPr>
-      <w:r>
-        <w:rPr>
-          <w:noProof/>
-        </w:rPr>
-        <w:drawing>
-          <wp:inline distT="0" distB="0" distL="0" distR="0" wp14:anchorId="2DA9DE46" wp14:editId="0923D269">
-            <wp:extent cx="3086100" cy="1600835"/>
-            <wp:effectExtent l="0" t="0" r="0" b="0"/>
-            <wp:docPr id="1693699189" name="Picture 12" descr="A yellow and red spheres&#10;&#10;AI-generated content may be incorrect."/>
-            <wp:cNvGraphicFramePr>
-              <a:graphicFrameLocks xmlns:a="http://schemas.openxmlformats.org/drawingml/2006/main" noChangeAspect="1"/>
-            </wp:cNvGraphicFramePr>
-            <a:graphic xmlns:a="http://schemas.openxmlformats.org/drawingml/2006/main">
-              <a:graphicData uri="http://schemas.openxmlformats.org/drawingml/2006/picture">
-                <pic:pic xmlns:pic="http://schemas.openxmlformats.org/drawingml/2006/picture">
-                  <pic:nvPicPr>
-                    <pic:cNvPr id="1693699189" name="Picture 12" descr="A yellow and red spheres&#10;&#10;AI-generated content may be incorrect."/>
                     <pic:cNvPicPr>
                       <a:picLocks noChangeAspect="1" noChangeArrowheads="1"/>
                     </pic:cNvPicPr>
@@ -5024,20 +5052,26 @@
         <w:t xml:space="preserve"> </w:t>
       </w:r>
       <w:r>
-        <w:t>K</w:t>
+        <w:t>J</w:t>
       </w:r>
       <w:r>
         <w:t xml:space="preserve"> after baseline removal</w:t>
       </w:r>
-      <w:r>
-        <w:rPr>
-          <w:noProof/>
-        </w:rPr>
+    </w:p>
+    <w:p>
+      <w:pPr>
+        <w:pStyle w:val="Caption"/>
+      </w:pPr>
+      <w:r>
+        <w:rPr>
+          <w:noProof/>
+        </w:rPr>
+        <w:lastRenderedPageBreak/>
         <w:drawing>
-          <wp:inline distT="0" distB="0" distL="0" distR="0" wp14:anchorId="0EB68207" wp14:editId="68D687C7">
+          <wp:inline distT="0" distB="0" distL="0" distR="0" wp14:anchorId="2DA9DE46" wp14:editId="358A1BCA">
             <wp:extent cx="3086100" cy="1600835"/>
             <wp:effectExtent l="0" t="0" r="0" b="0"/>
-            <wp:docPr id="548668340" name="Picture 10" descr="A comparison of a model of a model&#10;&#10;AI-generated content may be incorrect."/>
+            <wp:docPr id="1693699189" name="Picture 12" descr="A yellow and red spheres&#10;&#10;AI-generated content may be incorrect."/>
             <wp:cNvGraphicFramePr>
               <a:graphicFrameLocks xmlns:a="http://schemas.openxmlformats.org/drawingml/2006/main" noChangeAspect="1"/>
             </wp:cNvGraphicFramePr>
@@ -5045,7 +5079,7 @@
               <a:graphicData uri="http://schemas.openxmlformats.org/drawingml/2006/picture">
                 <pic:pic xmlns:pic="http://schemas.openxmlformats.org/drawingml/2006/picture">
                   <pic:nvPicPr>
-                    <pic:cNvPr id="548668340" name="Picture 10" descr="A comparison of a model of a model&#10;&#10;AI-generated content may be incorrect."/>
+                    <pic:cNvPr id="1693699189" name="Picture 12" descr="A yellow and red spheres&#10;&#10;AI-generated content may be incorrect."/>
                     <pic:cNvPicPr>
                       <a:picLocks noChangeAspect="1" noChangeArrowheads="1"/>
                     </pic:cNvPicPr>
@@ -5116,6 +5150,98 @@
         <w:t xml:space="preserve"> </w:t>
       </w:r>
       <w:r>
+        <w:t>K</w:t>
+      </w:r>
+      <w:r>
+        <w:t xml:space="preserve"> after baseline removal</w:t>
+      </w:r>
+      <w:r>
+        <w:rPr>
+          <w:noProof/>
+        </w:rPr>
+        <w:drawing>
+          <wp:inline distT="0" distB="0" distL="0" distR="0" wp14:anchorId="0EB68207" wp14:editId="4C495D38">
+            <wp:extent cx="3086100" cy="1600835"/>
+            <wp:effectExtent l="0" t="0" r="0" b="0"/>
+            <wp:docPr id="548668340" name="Picture 10" descr="A comparison of a model of a model&#10;&#10;AI-generated content may be incorrect."/>
+            <wp:cNvGraphicFramePr>
+              <a:graphicFrameLocks xmlns:a="http://schemas.openxmlformats.org/drawingml/2006/main" noChangeAspect="1"/>
+            </wp:cNvGraphicFramePr>
+            <a:graphic xmlns:a="http://schemas.openxmlformats.org/drawingml/2006/main">
+              <a:graphicData uri="http://schemas.openxmlformats.org/drawingml/2006/picture">
+                <pic:pic xmlns:pic="http://schemas.openxmlformats.org/drawingml/2006/picture">
+                  <pic:nvPicPr>
+                    <pic:cNvPr id="548668340" name="Picture 10" descr="A comparison of a model of a model&#10;&#10;AI-generated content may be incorrect."/>
+                    <pic:cNvPicPr>
+                      <a:picLocks noChangeAspect="1" noChangeArrowheads="1"/>
+                    </pic:cNvPicPr>
+                  </pic:nvPicPr>
+                  <pic:blipFill>
+                    <a:blip r:embed="rId42" cstate="print">
+                      <a:extLst>
+                        <a:ext uri="{28A0092B-C50C-407E-A947-70E740481C1C}">
+                          <a14:useLocalDpi xmlns:a14="http://schemas.microsoft.com/office/drawing/2010/main" val="0"/>
+                        </a:ext>
+                      </a:extLst>
+                    </a:blip>
+                    <a:srcRect/>
+                    <a:stretch>
+                      <a:fillRect/>
+                    </a:stretch>
+                  </pic:blipFill>
+                  <pic:spPr bwMode="auto">
+                    <a:xfrm>
+                      <a:off x="0" y="0"/>
+                      <a:ext cx="3086100" cy="1600835"/>
+                    </a:xfrm>
+                    <a:prstGeom prst="rect">
+                      <a:avLst/>
+                    </a:prstGeom>
+                    <a:noFill/>
+                    <a:ln>
+                      <a:noFill/>
+                    </a:ln>
+                  </pic:spPr>
+                </pic:pic>
+              </a:graphicData>
+            </a:graphic>
+          </wp:inline>
+        </w:drawing>
+      </w:r>
+    </w:p>
+    <w:p>
+      <w:pPr>
+        <w:pStyle w:val="Caption"/>
+      </w:pPr>
+      <w:r>
+        <w:t xml:space="preserve">Figure </w:t>
+      </w:r>
+      <w:fldSimple w:instr=" SEQ Figure \* ARABIC ">
+        <w:r>
+          <w:rPr>
+            <w:noProof/>
+          </w:rPr>
+          <w:t>25</w:t>
+        </w:r>
+      </w:fldSimple>
+      <w:r>
+        <w:t xml:space="preserve">. </w:t>
+      </w:r>
+      <w:r>
+        <w:t xml:space="preserve">Reconstructed EEG </w:t>
+      </w:r>
+      <w:proofErr w:type="spellStart"/>
+      <w:r>
+        <w:t>topoplots</w:t>
+      </w:r>
+      <w:proofErr w:type="spellEnd"/>
+      <w:r>
+        <w:t xml:space="preserve"> output for respondent</w:t>
+      </w:r>
+      <w:r>
+        <w:t xml:space="preserve"> </w:t>
+      </w:r>
+      <w:r>
         <w:t>L</w:t>
       </w:r>
       <w:r>
@@ -5149,7 +5275,7 @@
                     </pic:cNvPicPr>
                   </pic:nvPicPr>
                   <pic:blipFill>
-                    <a:blip r:embed="rId42" cstate="print">
+                    <a:blip r:embed="rId43" cstate="print">
                       <a:extLst>
                         <a:ext uri="{28A0092B-C50C-407E-A947-70E740481C1C}">
                           <a14:useLocalDpi xmlns:a14="http://schemas.microsoft.com/office/drawing/2010/main" val="0"/>
@@ -5193,7 +5319,7 @@
           <w:rPr>
             <w:noProof/>
           </w:rPr>
-          <w:t>25</w:t>
+          <w:t>26</w:t>
         </w:r>
       </w:fldSimple>
       <w:r>
@@ -5215,23 +5341,7 @@
         <w:jc w:val="both"/>
       </w:pPr>
       <w:r>
-        <w:t xml:space="preserve">The average topography shows a clear imbalance in brain activity. Most activity is focused </w:t>
-      </w:r>
-      <w:proofErr w:type="gramStart"/>
-      <w:r>
-        <w:t>in</w:t>
-      </w:r>
-      <w:proofErr w:type="gramEnd"/>
-      <w:r>
-        <w:t xml:space="preserve"> the back part of the brain, especially </w:t>
-      </w:r>
-      <w:proofErr w:type="gramStart"/>
-      <w:r>
-        <w:t>in</w:t>
-      </w:r>
-      <w:proofErr w:type="gramEnd"/>
-      <w:r>
-        <w:t xml:space="preserve"> the Occipital and Temporal lobes, while the Frontal area has very little activity. This pattern supports the ‘Attentional </w:t>
+        <w:t xml:space="preserve">The average topography shows a clear imbalance in brain activity. Most activity is focused in the back part of the brain, especially in the Occipital and Temporal lobes, while the Frontal area has very little activity. This pattern supports the ‘Attentional </w:t>
       </w:r>
       <w:proofErr w:type="spellStart"/>
       <w:r>
@@ -5272,7 +5382,6 @@
         <w:t xml:space="preserve">Because of this, the slower reaction times show that there's a problem with the brain's ability to control actions. The brain is focusing too much on seeing things and recalling memories, which creates a block that stops the </w:t>
       </w:r>
       <w:r>
-        <w:lastRenderedPageBreak/>
         <w:t>frontal lobe from making quick decisions. Also, this lower activity in the frontal area matches research that shows using narcotics can damage how well the prefrontal cortex works</w:t>
       </w:r>
       <w:r>
@@ -5302,6 +5411,7 @@
     </w:p>
     <w:p>
       <w:pPr>
+        <w:ind w:firstLine="288"/>
         <w:jc w:val="both"/>
       </w:pPr>
     </w:p>
@@ -5312,139 +5422,98 @@
           <w:ilvl w:val="1"/>
           <w:numId w:val="1"/>
         </w:numPr>
+        <w:tabs>
+          <w:tab w:val="left" w:pos="288"/>
+        </w:tabs>
+        <w:spacing w:after="120" w:line="228" w:lineRule="auto"/>
         <w:jc w:val="both"/>
-      </w:pPr>
-      <w:r>
-        <w:t>Qua</w:t>
-      </w:r>
-      <w:r>
-        <w:t>lity</w:t>
-      </w:r>
-      <w:r>
-        <w:t xml:space="preserve"> Evaluation</w:t>
-      </w:r>
-    </w:p>
-    <w:p>
-      <w:pPr>
-        <w:pStyle w:val="ListParagraph"/>
-        <w:ind w:left="0" w:firstLine="288"/>
+        <w:rPr>
+          <w:i/>
+          <w:iCs/>
+        </w:rPr>
+      </w:pPr>
+      <w:r>
+        <w:rPr>
+          <w:i/>
+          <w:iCs/>
+        </w:rPr>
+        <w:t>At Risk – Slow Category</w:t>
+      </w:r>
+      <w:r>
+        <w:rPr>
+          <w:i/>
+          <w:iCs/>
+        </w:rPr>
+        <w:t xml:space="preserve"> Respondents</w:t>
+      </w:r>
+    </w:p>
+    <w:p>
+      <w:pPr>
+        <w:ind w:firstLine="288"/>
         <w:jc w:val="both"/>
       </w:pPr>
+      <w:r>
+        <w:t xml:space="preserve">The evaluation framework includes the Peak Signal-to-Noise Ratio (PSNR) and the Structural Similarity Index Measure (SSIM) to support the visual analysis and provide a reliable indicator of model performance. SSIM is a crucial perceptual metric that measures how well the generated summaries retain the structural characteristics of the original EEG </w:t>
+      </w:r>
       <w:proofErr w:type="spellStart"/>
       <w:r>
-        <w:t>metode</w:t>
+        <w:t>topoplots</w:t>
       </w:r>
       <w:proofErr w:type="spellEnd"/>
       <w:r>
         <w:t xml:space="preserve"> </w:t>
       </w:r>
       <w:r>
-        <w:rPr>
-          <w:b/>
-          <w:bCs/>
-          <w:lang w:val="en-ID"/>
-        </w:rPr>
-        <w:t>s</w:t>
-      </w:r>
-      <w:r>
-        <w:rPr>
-          <w:lang w:val="en-ID"/>
-        </w:rPr>
-        <w:t>tructural similarity index measure</w:t>
-      </w:r>
-      <w:r>
-        <w:rPr>
-          <w:b/>
-          <w:bCs/>
-          <w:lang w:val="en-ID"/>
-        </w:rPr>
-        <w:t xml:space="preserve"> (</w:t>
-      </w:r>
-      <w:r>
-        <w:t xml:space="preserve">SSIM) dan </w:t>
-      </w:r>
-      <w:r>
-        <w:rPr>
-          <w:lang w:val="en-ID"/>
-        </w:rPr>
-        <w:t>peak-signal-to-noise ratio</w:t>
-      </w:r>
-      <w:r>
-        <w:rPr>
-          <w:b/>
-          <w:bCs/>
-          <w:lang w:val="en-ID"/>
-        </w:rPr>
-        <w:t xml:space="preserve"> (</w:t>
-      </w:r>
-      <w:r>
-        <w:t xml:space="preserve">PSNR) </w:t>
-      </w:r>
-      <w:proofErr w:type="spellStart"/>
-      <w:r>
-        <w:t>digunakan</w:t>
-      </w:r>
-      <w:proofErr w:type="spellEnd"/>
+        <w:fldChar w:fldCharType="begin" w:fldLock="1"/>
+      </w:r>
+      <w:r>
+        <w:instrText>ADDIN CSL_CITATION {"citationItems":[{"id":"ITEM-1","itemData":{"DOI":"10.1109/ICPR.2010.579","author":[{"dropping-particle":"","family":"Horé","given":"Alain","non-dropping-particle":"","parse-names":false,"suffix":""},{"dropping-particle":"","family":"Ziou","given":"Djemel","non-dropping-particle":"","parse-names":false,"suffix":""}],"container-title":"2010 20th International Conference on Pattern Recognition","id":"ITEM-1","issued":{"date-parts":[["2010"]]},"page":"2366-2369","title":"Image Quality Metrics: PSNR vs. SSIM","type":"paper-conference"},"uris":["http://www.mendeley.com/documents/?uuid=86bb5b23-ce0c-456f-b293-55cefaacfd32"]}],"mendeley":{"formattedCitation":"[24]","plainTextFormattedCitation":"[24]","previouslyFormattedCitation":"[24]"},"properties":{"noteIndex":0},"schema":"https://github.com/citation-style-language/schema/raw/master/csl-citation.json"}</w:instrText>
+      </w:r>
+      <w:r>
+        <w:fldChar w:fldCharType="separate"/>
+      </w:r>
+      <w:r>
+        <w:rPr>
+          <w:noProof/>
+        </w:rPr>
+        <w:t>[24]</w:t>
+      </w:r>
+      <w:r>
+        <w:fldChar w:fldCharType="end"/>
+      </w:r>
+      <w:r>
+        <w:t>.</w:t>
+      </w:r>
       <w:r>
         <w:t xml:space="preserve"> </w:t>
       </w:r>
-      <w:proofErr w:type="spellStart"/>
-      <w:r>
-        <w:t>u</w:t>
-      </w:r>
-      <w:r>
-        <w:t>ntuk</w:t>
-      </w:r>
-      <w:proofErr w:type="spellEnd"/>
-      <w:r>
-        <w:t xml:space="preserve"> </w:t>
-      </w:r>
-      <w:proofErr w:type="spellStart"/>
-      <w:r>
-        <w:t>memperkuat</w:t>
-      </w:r>
-      <w:proofErr w:type="spellEnd"/>
-      <w:r>
-        <w:t xml:space="preserve"> </w:t>
-      </w:r>
-      <w:proofErr w:type="spellStart"/>
-      <w:r>
-        <w:t>hasil</w:t>
-      </w:r>
-      <w:proofErr w:type="spellEnd"/>
-      <w:r>
-        <w:t xml:space="preserve"> </w:t>
-      </w:r>
-      <w:proofErr w:type="spellStart"/>
-      <w:r>
-        <w:t>analisis</w:t>
-      </w:r>
-      <w:proofErr w:type="spellEnd"/>
-      <w:r>
-        <w:t xml:space="preserve"> </w:t>
-      </w:r>
-      <w:proofErr w:type="spellStart"/>
-      <w:r>
-        <w:t>gambar</w:t>
-      </w:r>
-      <w:proofErr w:type="spellEnd"/>
-      <w:r>
-        <w:t xml:space="preserve">. </w:t>
-      </w:r>
-      <w:r>
-        <w:t>SSIM is a widely recognized image quality metric for measuring similarity between two images.</w:t>
-      </w:r>
-      <w:r>
-        <w:t xml:space="preserve"> </w:t>
-      </w:r>
-      <w:r>
-        <w:t>PSNR represents the magnitude of numerical differences images.</w:t>
-      </w:r>
-    </w:p>
-    <w:p>
-      <w:pPr>
-        <w:pStyle w:val="ListParagraph"/>
-        <w:ind w:left="288"/>
+      <w:r>
+        <w:t xml:space="preserve">Meanwhile, PSNR provides an estimation of the reconstruction error by calculating the ratio between the maximum signal power and the noise introduced during the compression-decompression process </w:t>
+      </w:r>
+      <w:r>
+        <w:fldChar w:fldCharType="begin" w:fldLock="1"/>
+      </w:r>
+      <w:r>
+        <w:instrText>ADDIN CSL_CITATION {"citationItems":[{"id":"ITEM-1","itemData":{"DOI":"10.1109/ICPR.2010.579","author":[{"dropping-particle":"","family":"Horé","given":"Alain","non-dropping-particle":"","parse-names":false,"suffix":""},{"dropping-particle":"","family":"Ziou","given":"Djemel","non-dropping-particle":"","parse-names":false,"suffix":""}],"container-title":"2010 20th International Conference on Pattern Recognition","id":"ITEM-1","issued":{"date-parts":[["2010"]]},"page":"2366-2369","title":"Image Quality Metrics: PSNR vs. SSIM","type":"paper-conference"},"uris":["http://www.mendeley.com/documents/?uuid=86bb5b23-ce0c-456f-b293-55cefaacfd32"]}],"mendeley":{"formattedCitation":"[24]","plainTextFormattedCitation":"[24]","previouslyFormattedCitation":"[24]"},"properties":{"noteIndex":0},"schema":"https://github.com/citation-style-language/schema/raw/master/csl-citation.json"}</w:instrText>
+      </w:r>
+      <w:r>
+        <w:fldChar w:fldCharType="separate"/>
+      </w:r>
+      <w:r>
+        <w:rPr>
+          <w:noProof/>
+        </w:rPr>
+        <w:t>[24]</w:t>
+      </w:r>
+      <w:r>
+        <w:fldChar w:fldCharType="end"/>
+      </w:r>
+      <w:r>
+        <w:t>. Together, these metrics validate the model's capability to minimize information loss while maintaining the spatial characteristics essential for accurate neurological interpretation.</w:t>
+      </w:r>
+    </w:p>
+    <w:p>
+      <w:pPr>
         <w:jc w:val="both"/>
       </w:pPr>
     </w:p>
@@ -5978,7 +6047,13 @@
         <w:jc w:val="both"/>
       </w:pPr>
       <w:r>
-        <w:t>Table 1 shows how well the four test situations did at recreating the data, using SSIM and PSNR measurements to compare them. The data shows that there is a clear and consistent difference between the Normal and At-Risk categories.</w:t>
+        <w:t>SSIM and PSNR measurements are used to compare how well the four test scenarios replicated the data, as shown in Table 1. The data indicates that the Normal and At-Risk categories differ clearly and consistently.</w:t>
+      </w:r>
+      <w:r>
+        <w:t xml:space="preserve"> </w:t>
+      </w:r>
+      <w:r>
+        <w:t>The designs in the Normal-Slow category are the most dependable and structurally sound because they were the best at accurately reproducing the data (SSIM: 0.78; PSNR: 23.63 dB). However, the At-Risk categories did not replicate the data as well in either frequency range; the least accurate category was At-Risk Fast (SSIM: 0.68; PSNR: 20.62 dB).</w:t>
       </w:r>
     </w:p>
     <w:p>
@@ -5988,7 +6063,15 @@
         <w:jc w:val="both"/>
       </w:pPr>
       <w:r>
-        <w:t>The Normal-Slow category was the best at recreating the data accurately (SSIM: 0.78; PSNR: 23.63 dB), which means that the designs in this category are the most reliable and structurally sound. On the other hand, the At-Risk categories did not recreate the data as well in either frequency range, with the At-Risk Fast category being the least accurate (SSIM: 0.68; PSNR: 20.62 dB).</w:t>
+        <w:t xml:space="preserve">These numbers suggest that the brain activity designs in the At-Risk category are more complicated and inconsistent. The Deep Autoencoder, which learns the standard parts of the data, had a harder time recreating the At-Risk </w:t>
+      </w:r>
+      <w:proofErr w:type="spellStart"/>
+      <w:r>
+        <w:t>topoplots</w:t>
+      </w:r>
+      <w:proofErr w:type="spellEnd"/>
+      <w:r>
+        <w:t xml:space="preserve"> because they were different from the reliable designs seen in the Normal category. This drop in SSIM/PSNR for the At-Risk category gives hard evidence that being in a diseased or at-risk state causes problems with how the brain works, which shows up as more spatial randomness in the EEG signals.</w:t>
       </w:r>
     </w:p>
     <w:p>
@@ -5997,8 +6080,57 @@
         <w:ind w:left="0" w:firstLine="284"/>
         <w:jc w:val="both"/>
       </w:pPr>
-      <w:r>
-        <w:t xml:space="preserve">These numbers suggest that the brain activity designs in the At-Risk category are more complicated and inconsistent. The Deep Autoencoder, which learns the standard parts of the data, had a harder time recreating the At-Risk </w:t>
+    </w:p>
+    <w:p>
+      <w:pPr>
+        <w:pStyle w:val="ListParagraph"/>
+        <w:numPr>
+          <w:ilvl w:val="1"/>
+          <w:numId w:val="1"/>
+        </w:numPr>
+        <w:tabs>
+          <w:tab w:val="left" w:pos="288"/>
+        </w:tabs>
+        <w:spacing w:after="120" w:line="228" w:lineRule="auto"/>
+        <w:jc w:val="both"/>
+        <w:rPr>
+          <w:i/>
+          <w:iCs/>
+        </w:rPr>
+      </w:pPr>
+      <w:r>
+        <w:rPr>
+          <w:i/>
+          <w:iCs/>
+        </w:rPr>
+        <w:t>General Di</w:t>
+      </w:r>
+      <w:r>
+        <w:rPr>
+          <w:i/>
+          <w:iCs/>
+        </w:rPr>
+        <w:t>s</w:t>
+      </w:r>
+      <w:r>
+        <w:rPr>
+          <w:i/>
+          <w:iCs/>
+        </w:rPr>
+        <w:t>cussion</w:t>
+      </w:r>
+    </w:p>
+    <w:p>
+      <w:pPr>
+        <w:ind w:firstLine="288"/>
+        <w:jc w:val="both"/>
+      </w:pPr>
+      <w:r>
+        <w:t xml:space="preserve">A more focused comparison of both the Normal-Fast and At-Risk Fast groups reveals that identical RTs can stem from very dissimilar processes. Even though both reacted very </w:t>
+      </w:r>
+      <w:r>
+        <w:lastRenderedPageBreak/>
+        <w:t xml:space="preserve">quickly (less than 0.5 seconds), their combined </w:t>
       </w:r>
       <w:proofErr w:type="spellStart"/>
       <w:r>
@@ -6006,7 +6138,88 @@
       </w:r>
       <w:proofErr w:type="spellEnd"/>
       <w:r>
-        <w:t xml:space="preserve"> because they were different from the reliable designs seen in the Normal category. This drop in SSIM/PSNR for the At-Risk category gives hard evidence that being in a diseased or at-risk state causes problems with how the brain works, which shows up as more spatial randomness in the EEG signals.</w:t>
+        <w:t xml:space="preserve"> indicate that both groups used very different cognitive processes. </w:t>
+      </w:r>
+      <w:r>
+        <w:t>A similar pattern could be observed with regard to the Normal-Fast group: their neural processes seemed to be pretty much concentrated in the frontal and temporal areas of their brains. This speaks well for neural efficiency-wherein efficient pathways, indeed, result in very fast responses.</w:t>
+      </w:r>
+    </w:p>
+    <w:p>
+      <w:pPr>
+        <w:ind w:firstLine="288"/>
+        <w:jc w:val="both"/>
+      </w:pPr>
+      <w:r>
+        <w:t>The At-Risk Fast group exhibited widespread and increased activation in the cortex compared to the other two groups. This condition is indicative of hyper-arousal. The current results support the neural inefficiency hypothesis, which has been proposed in the literature on addiction and suggests that a significant amount of brain activity is needed to complete very basic tasks, rather than cognitive efficiency</w:t>
+      </w:r>
+      <w:r>
+        <w:t>. As a result, the fast response in at-risk teenagers should not be regarded as the sign of cognitive preparedness but reflected impulsiveness driven by addiction cues</w:t>
+      </w:r>
+      <w:r>
+        <w:t xml:space="preserve"> </w:t>
+      </w:r>
+      <w:r>
+        <w:fldChar w:fldCharType="begin" w:fldLock="1"/>
+      </w:r>
+      <w:r>
+        <w:instrText>ADDIN CSL_CITATION {"citationItems":[{"id":"ITEM-1","itemData":{"DOI":"10.1016/j.bbr.2009.09.015","author":[{"dropping-particle":"","family":"Yalachkov","given":"Yavor","non-dropping-particle":"","parse-names":false,"suffix":""},{"dropping-particle":"","family":"Kaiser","given":"Jochen","non-dropping-particle":"","parse-names":false,"suffix":""},{"dropping-particle":"","family":"Naumer","given":"Marcus J","non-dropping-particle":"","parse-names":false,"suffix":""}],"id":"ITEM-1","issued":{"date-parts":[["2010"]]},"page":"215-222","title":"Sensory and motor aspects of addiction","type":"article-journal","volume":"207"},"uris":["http://www.mendeley.com/documents/?uuid=150d2b16-0694-4d2a-aa62-738a9f9694a0"]}],"mendeley":{"formattedCitation":"[22]","plainTextFormattedCitation":"[22]"},"properties":{"noteIndex":0},"schema":"https://github.com/citation-style-language/schema/raw/master/csl-citation.json"}</w:instrText>
+      </w:r>
+      <w:r>
+        <w:fldChar w:fldCharType="separate"/>
+      </w:r>
+      <w:r>
+        <w:rPr>
+          <w:noProof/>
+        </w:rPr>
+        <w:t>[22]</w:t>
+      </w:r>
+      <w:r>
+        <w:fldChar w:fldCharType="end"/>
+      </w:r>
+      <w:r>
+        <w:t>.</w:t>
+      </w:r>
+    </w:p>
+    <w:p>
+      <w:pPr>
+        <w:ind w:firstLine="288"/>
+        <w:jc w:val="both"/>
+        <w:rPr>
+          <w:lang w:val="en-ID"/>
+        </w:rPr>
+      </w:pPr>
+      <w:r>
+        <w:rPr>
+          <w:lang w:val="en-ID"/>
+        </w:rPr>
+        <w:t>The slow-response criteria also demonstrated clear differences. The localized activation in the prefrontal region in the Normal-Slow group corresponds with a more deliberative style of decision-making. On the other hand, the At-Risk Slow group demonstrated lower levels of frontal activation with a clear weighting towards posterior areas, particularly occipital and temporal regions. This suggests that biased versus controlled attention is responsible for the slow responses in at-risk individuals</w:t>
+      </w:r>
+      <w:r>
+        <w:rPr>
+          <w:lang w:val="en-ID"/>
+        </w:rPr>
+        <w:t>. Reduced frontal activation indicates poor inhibitory control, whereas increased occipital-temporal activity indicates increased visual attention and memory retrieval linked to addiction cues</w:t>
+      </w:r>
+      <w:r>
+        <w:rPr>
+          <w:lang w:val="en-ID"/>
+        </w:rPr>
+        <w:t>. These findings are consistent with the dual-process model of addiction, in which an overactive impulsive system dominates a weakened reflective system.</w:t>
+      </w:r>
+    </w:p>
+    <w:p>
+      <w:pPr>
+        <w:ind w:firstLine="288"/>
+        <w:jc w:val="both"/>
+        <w:rPr>
+          <w:lang w:val="en-ID"/>
+        </w:rPr>
+      </w:pPr>
+      <w:r>
+        <w:rPr>
+          <w:lang w:val="en-ID"/>
+        </w:rPr>
+        <w:t>These observations receive additional quantitative support through SSIM and PSNR analysis, allowing for the evaluation of reconstructed EEG signal quality. The reduced fidelity in At-Risk group reconstructions (SSIM: 0.68-0.72) compared to those in Normal groups (SSIM: 0.73-0.78) cannot be considered a weakness of the model. Rather, it is representative of elevated amounts of signal entropy and at-risk spatial irregularity in at-risk EEG patterns. Since the autoencoder model is trained to exploit stable and meaningful patterns, differential difficulties in At-Risk group reconstructions indicating elevated levels of stochastic noise and reduced levels of neural synchrony will be present. Here, reduced SSIM and PSNR values provide an objective means for indicating at-risk levels of neural organization, supporting the capability of deep autoencoders not only for visualization means, but for sensitive measurement tools for at-risk levels of neural signal in addiction study.</w:t>
       </w:r>
     </w:p>
     <w:p>
@@ -6037,7 +6250,10 @@
         <w:t>and less focused.</w:t>
       </w:r>
       <w:r>
-        <w:t xml:space="preserve"> From a scientific standpoint, using the Autoencoder approach was a major improvement in studying patterns of brain activity. Instead of older methods that might make the signal worse, the Autoencoder uses secret patterns in the data to tell the difference between real brain activity and unimportant noise</w:t>
+        <w:t xml:space="preserve"> From a scientific standpoint, using the Autoencoder approach was a major </w:t>
+      </w:r>
+      <w:r>
+        <w:t>improvement in studying patterns of brain activity. Instead of older methods that might make the signal worse, the Autoencoder uses secret patterns in the data to tell the difference between real brain activity and unimportant noise</w:t>
       </w:r>
       <w:r>
         <w:t xml:space="preserve"> </w:t>
@@ -6046,7 +6262,7 @@
         <w:fldChar w:fldCharType="begin" w:fldLock="1"/>
       </w:r>
       <w:r>
-        <w:instrText>ADDIN CSL_CITATION {"citationItems":[{"id":"ITEM-1","itemData":{"DOI":"10.1016/j.neuroimage.2024.120946","ISSN":"1053-8119","author":[{"dropping-particle":"","family":"Zhao","given":"Tong","non-dropping-particle":"","parse-names":false,"suffix":""},{"dropping-particle":"","family":"Cui","given":"Yi","non-dropping-particle":"","parse-names":false,"suffix":""},{"dropping-particle":"","family":"Ji","given":"Taoyun","non-dropping-particle":"","parse-names":false,"suffix":""},{"dropping-particle":"","family":"Luo","given":"Jiejian","non-dropping-particle":"","parse-names":false,"suffix":""},{"dropping-particle":"","family":"Li","given":"Wenling","non-dropping-particle":"","parse-names":false,"suffix":""},{"dropping-particle":"","family":"Jiang","given":"Jun","non-dropping-particle":"","parse-names":false,"suffix":""},{"dropping-particle":"","family":"Gao","given":"Zaifen","non-dropping-particle":"","parse-names":false,"suffix":""},{"dropping-particle":"","family":"Hu","given":"Wenguang","non-dropping-particle":"","parse-names":false,"suffix":""},{"dropping-particle":"","family":"Yan","given":"Yuxiang","non-dropping-particle":"","parse-names":false,"suffix":""},{"dropping-particle":"","family":"Jiang","given":"Yuwu","non-dropping-particle":"","parse-names":false,"suffix":""},{"dropping-particle":"","family":"Hong","given":"Bo","non-dropping-particle":"","parse-names":false,"suffix":""}],"container-title":"NeuroImage","id":"ITEM-1","issue":"July","issued":{"date-parts":[["2024"]]},"page":"120946","publisher":"Elsevier Inc.","title":"NeuroImage VAEEG : Variational auto-encoder for extracting EEG representation","type":"article-journal","volume":"304"},"uris":["http://www.mendeley.com/documents/?uuid=8f48dc73-250e-49e4-8a6f-ec772d3bafe0"]}],"mendeley":{"formattedCitation":"[24]","plainTextFormattedCitation":"[24]","previouslyFormattedCitation":"[24]"},"properties":{"noteIndex":0},"schema":"https://github.com/citation-style-language/schema/raw/master/csl-citation.json"}</w:instrText>
+        <w:instrText>ADDIN CSL_CITATION {"citationItems":[{"id":"ITEM-1","itemData":{"DOI":"10.1016/j.neuroimage.2024.120946","ISSN":"1053-8119","author":[{"dropping-particle":"","family":"Zhao","given":"Tong","non-dropping-particle":"","parse-names":false,"suffix":""},{"dropping-particle":"","family":"Cui","given":"Yi","non-dropping-particle":"","parse-names":false,"suffix":""},{"dropping-particle":"","family":"Ji","given":"Taoyun","non-dropping-particle":"","parse-names":false,"suffix":""},{"dropping-particle":"","family":"Luo","given":"Jiejian","non-dropping-particle":"","parse-names":false,"suffix":""},{"dropping-particle":"","family":"Li","given":"Wenling","non-dropping-particle":"","parse-names":false,"suffix":""},{"dropping-particle":"","family":"Jiang","given":"Jun","non-dropping-particle":"","parse-names":false,"suffix":""},{"dropping-particle":"","family":"Gao","given":"Zaifen","non-dropping-particle":"","parse-names":false,"suffix":""},{"dropping-particle":"","family":"Hu","given":"Wenguang","non-dropping-particle":"","parse-names":false,"suffix":""},{"dropping-particle":"","family":"Yan","given":"Yuxiang","non-dropping-particle":"","parse-names":false,"suffix":""},{"dropping-particle":"","family":"Jiang","given":"Yuwu","non-dropping-particle":"","parse-names":false,"suffix":""},{"dropping-particle":"","family":"Hong","given":"Bo","non-dropping-particle":"","parse-names":false,"suffix":""}],"container-title":"NeuroImage","id":"ITEM-1","issue":"July","issued":{"date-parts":[["2024"]]},"page":"120946","publisher":"Elsevier Inc.","title":"NeuroImage VAEEG : Variational auto-encoder for extracting EEG representation","type":"article-journal","volume":"304"},"uris":["http://www.mendeley.com/documents/?uuid=8f48dc73-250e-49e4-8a6f-ec772d3bafe0"]}],"mendeley":{"formattedCitation":"[25]","plainTextFormattedCitation":"[25]","previouslyFormattedCitation":"[25]"},"properties":{"noteIndex":0},"schema":"https://github.com/citation-style-language/schema/raw/master/csl-citation.json"}</w:instrText>
       </w:r>
       <w:r>
         <w:fldChar w:fldCharType="separate"/>
@@ -6055,7 +6271,7 @@
         <w:rPr>
           <w:noProof/>
         </w:rPr>
-        <w:t>[24]</w:t>
+        <w:t>[25]</w:t>
       </w:r>
       <w:r>
         <w:fldChar w:fldCharType="end"/>
@@ -6091,7 +6307,7 @@
         <w:fldChar w:fldCharType="begin" w:fldLock="1"/>
       </w:r>
       <w:r>
-        <w:instrText>ADDIN CSL_CITATION {"citationItems":[{"id":"ITEM-1","itemData":{"DOI":"10.2478/msr-2025-0002","author":[{"dropping-particle":"","family":"Sikkandar","given":"Mohamed Yacin","non-dropping-particle":"","parse-names":false,"suffix":""},{"dropping-particle":"","family":"Begum","given":"S Sabarunisha","non-dropping-particle":"","parse-names":false,"suffix":""},{"dropping-particle":"","family":"Alassaf","given":"Ahmad","non-dropping-particle":"","parse-names":false,"suffix":""},{"dropping-particle":"","family":"Almohimeed","given":"Ibrahim","non-dropping-particle":"","parse-names":false,"suffix":""},{"dropping-particle":"","family":"Alhussaini","given":"Khalid","non-dropping-particle":"","parse-names":false,"suffix":""},{"dropping-particle":"","family":"Aleid","given":"Adham","non-dropping-particle":"","parse-names":false,"suffix":""},{"dropping-particle":"","family":"Alhaidar","given":"Abdulrahman Khalid","non-dropping-particle":"","parse-names":false,"suffix":""}],"id":"ITEM-1","issue":"1","issued":{"date-parts":[["2025"]]},"page":"10-14","title":"Optimization Driven Variational Autoencoder GAN for Artifact Reduction in EEG Signals for Improved Neurological Disorder and Disability Assessment","type":"article-journal"},"uris":["http://www.mendeley.com/documents/?uuid=355869ad-91f6-43e7-b1bd-274cb041ec27"]}],"mendeley":{"formattedCitation":"[25]","plainTextFormattedCitation":"[25]"},"properties":{"noteIndex":0},"schema":"https://github.com/citation-style-language/schema/raw/master/csl-citation.json"}</w:instrText>
+        <w:instrText>ADDIN CSL_CITATION {"citationItems":[{"id":"ITEM-1","itemData":{"DOI":"10.2478/msr-2025-0002","author":[{"dropping-particle":"","family":"Sikkandar","given":"Mohamed Yacin","non-dropping-particle":"","parse-names":false,"suffix":""},{"dropping-particle":"","family":"Begum","given":"S Sabarunisha","non-dropping-particle":"","parse-names":false,"suffix":""},{"dropping-particle":"","family":"Alassaf","given":"Ahmad","non-dropping-particle":"","parse-names":false,"suffix":""},{"dropping-particle":"","family":"Almohimeed","given":"Ibrahim","non-dropping-particle":"","parse-names":false,"suffix":""},{"dropping-particle":"","family":"Alhussaini","given":"Khalid","non-dropping-particle":"","parse-names":false,"suffix":""},{"dropping-particle":"","family":"Aleid","given":"Adham","non-dropping-particle":"","parse-names":false,"suffix":""},{"dropping-particle":"","family":"Alhaidar","given":"Abdulrahman Khalid","non-dropping-particle":"","parse-names":false,"suffix":""}],"id":"ITEM-1","issue":"1","issued":{"date-parts":[["2025"]]},"page":"10-14","title":"Optimization Driven Variational Autoencoder GAN for Artifact Reduction in EEG Signals for Improved Neurological Disorder and Disability Assessment","type":"article-journal"},"uris":["http://www.mendeley.com/documents/?uuid=355869ad-91f6-43e7-b1bd-274cb041ec27"]}],"mendeley":{"formattedCitation":"[26]","plainTextFormattedCitation":"[26]","previouslyFormattedCitation":"[26]"},"properties":{"noteIndex":0},"schema":"https://github.com/citation-style-language/schema/raw/master/csl-citation.json"}</w:instrText>
       </w:r>
       <w:r>
         <w:fldChar w:fldCharType="separate"/>
@@ -6100,7 +6316,7 @@
         <w:rPr>
           <w:noProof/>
         </w:rPr>
-        <w:t>[25]</w:t>
+        <w:t>[26]</w:t>
       </w:r>
       <w:r>
         <w:fldChar w:fldCharType="end"/>
@@ -6115,7 +6331,7 @@
         <w:rPr>
           <w:lang w:val="en-ID"/>
         </w:rPr>
-        <w:t>As a result, this study confirms the Autoencoder as both a powerful instrument for noise reduction and a robust system for generative image processing—able to uncover intricate neural patterns that would typically be obscured in unprocessed EEG data</w:t>
+        <w:t>In that case, it becomes a successful endeavour to affirm that the Autoencoder is a formidable tool in the area of noise reduction as well as a strong system in the area of image processing, being able to detect a complex neural activity that usually lies hidden in the unprocessed signals of the EEG</w:t>
       </w:r>
       <w:r>
         <w:t>.</w:t>
@@ -6129,40 +6345,44 @@
         <w:spacing w:after="120" w:line="228" w:lineRule="auto"/>
         <w:ind w:firstLine="288"/>
         <w:jc w:val="both"/>
-      </w:pPr>
-      <w:r>
-        <w:t>The differences in results, particularly in at-risk groups, offer promising potential for further study. These results suggest that each person's brain reacts differently to triggers associated with addiction. Further research is needed to uncover the causes of this variation.</w:t>
-      </w:r>
-      <w:r>
+        <w:rPr>
+          <w:lang w:val="en-ID"/>
+        </w:rPr>
+      </w:pPr>
+      <w:r>
+        <w:rPr>
+          <w:lang w:val="en-ID"/>
+        </w:rPr>
+        <w:t xml:space="preserve">The disparities in outcomes, especially in at-risk populations, present encouraging opportunities for additional research. These findings imply that each person's brain responds to addiction-related triggers in a unique way. To determine the reasons behind this variation, more investigation is required. Better models that visually represent </w:t>
+      </w:r>
+      <w:proofErr w:type="spellStart"/>
+      <w:r>
+        <w:rPr>
+          <w:lang w:val="en-ID"/>
+        </w:rPr>
+        <w:t>topoplots</w:t>
+      </w:r>
+      <w:proofErr w:type="spellEnd"/>
+      <w:r>
+        <w:rPr>
+          <w:lang w:val="en-ID"/>
+        </w:rPr>
+        <w:t xml:space="preserve"> can be developed through the use of techniques like Generative Adversarial Networks (GANs) and Variational Autoencoders (VAEs).</w:t>
+      </w:r>
+      <w:r>
+        <w:rPr>
+          <w:lang w:val="en-ID"/>
+        </w:rPr>
         <w:t xml:space="preserve"> </w:t>
       </w:r>
       <w:r>
-        <w:t xml:space="preserve">The use of methods such as Variational Autoencoders (VAEs) or Generative Adversarial Networks (GANs) can allow for the development of better models that represent </w:t>
-      </w:r>
-      <w:proofErr w:type="spellStart"/>
-      <w:r>
-        <w:t>topoplots</w:t>
-      </w:r>
-      <w:proofErr w:type="spellEnd"/>
-      <w:r>
-        <w:t xml:space="preserve"> visually.</w:t>
-      </w:r>
-      <w:r>
-        <w:t xml:space="preserve"> On top of that, adding Explainable AI (XAI) strategies is a really important step forward because it lets scientists understand why the model is focusing on certain parts of the brain's outer layer. This helps bridge the gap between </w:t>
+        <w:t xml:space="preserve">On top of that, adding Explainable AI (XAI) strategies is a really important step forward because it lets scientists understand why the model is focusing on certain parts of the brain's outer layer. This helps bridge the gap between </w:t>
       </w:r>
       <w:r>
         <w:t>deep</w:t>
       </w:r>
       <w:r>
-        <w:t xml:space="preserve"> learning and useful clinical findings </w:t>
-      </w:r>
-      <w:proofErr w:type="gramStart"/>
-      <w:r>
-        <w:t>in the area of</w:t>
-      </w:r>
-      <w:proofErr w:type="gramEnd"/>
-      <w:r>
-        <w:t xml:space="preserve"> addiction psychiatry</w:t>
+        <w:t xml:space="preserve"> learning and useful clinical findings in the area of addiction psychiatry</w:t>
       </w:r>
       <w:r>
         <w:t>.</w:t>
@@ -6214,12 +6434,11 @@
         <w:autoSpaceDN w:val="0"/>
         <w:adjustRightInd w:val="0"/>
         <w:spacing w:after="60"/>
-        <w:ind w:left="641" w:hanging="641"/>
+        <w:ind w:left="640" w:hanging="640"/>
         <w:jc w:val="both"/>
         <w:rPr>
           <w:noProof/>
           <w:sz w:val="16"/>
-          <w:szCs w:val="16"/>
         </w:rPr>
       </w:pPr>
       <w:r>
@@ -6235,7 +6454,6 @@
         <w:rPr>
           <w:noProof/>
           <w:sz w:val="16"/>
-          <w:szCs w:val="16"/>
         </w:rPr>
         <w:t>[1]</w:t>
       </w:r>
@@ -6243,7 +6461,6 @@
         <w:rPr>
           <w:noProof/>
           <w:sz w:val="16"/>
-          <w:szCs w:val="16"/>
         </w:rPr>
         <w:tab/>
         <w:t>G. Placidi, L. Cinque, and M. Polsinelli, “Convolutional Neural Networks for Automatic Detection of Artifacts from Independent Components Represented in Scalp Topographies of EEG Signals,” Sep. 2020, doi: 10.1016/j.compbiomed.2021.104347.</w:t>
@@ -6255,19 +6472,17 @@
         <w:autoSpaceDN w:val="0"/>
         <w:adjustRightInd w:val="0"/>
         <w:spacing w:after="60"/>
-        <w:ind w:left="641" w:hanging="641"/>
+        <w:ind w:left="640" w:hanging="640"/>
         <w:jc w:val="both"/>
         <w:rPr>
           <w:noProof/>
           <w:sz w:val="16"/>
-          <w:szCs w:val="16"/>
-        </w:rPr>
-      </w:pPr>
-      <w:r>
-        <w:rPr>
-          <w:noProof/>
-          <w:sz w:val="16"/>
-          <w:szCs w:val="16"/>
+        </w:rPr>
+      </w:pPr>
+      <w:r>
+        <w:rPr>
+          <w:noProof/>
+          <w:sz w:val="16"/>
         </w:rPr>
         <w:t>[2]</w:t>
       </w:r>
@@ -6275,7 +6490,6 @@
         <w:rPr>
           <w:noProof/>
           <w:sz w:val="16"/>
-          <w:szCs w:val="16"/>
         </w:rPr>
         <w:tab/>
         <w:t xml:space="preserve">V. Janiukstyte </w:t>
@@ -6286,7 +6500,6 @@
           <w:iCs/>
           <w:noProof/>
           <w:sz w:val="16"/>
-          <w:szCs w:val="16"/>
         </w:rPr>
         <w:t>et al.</w:t>
       </w:r>
@@ -6294,7 +6507,6 @@
         <w:rPr>
           <w:noProof/>
           <w:sz w:val="16"/>
-          <w:szCs w:val="16"/>
         </w:rPr>
         <w:t xml:space="preserve">, “Normative brain mapping using scalp EEG and potential clinical application,” </w:t>
       </w:r>
@@ -6304,7 +6516,6 @@
           <w:iCs/>
           <w:noProof/>
           <w:sz w:val="16"/>
-          <w:szCs w:val="16"/>
         </w:rPr>
         <w:t>Sci. Rep.</w:t>
       </w:r>
@@ -6312,7 +6523,6 @@
         <w:rPr>
           <w:noProof/>
           <w:sz w:val="16"/>
-          <w:szCs w:val="16"/>
         </w:rPr>
         <w:t>, vol. 13, no. 1, Dec. 2023, doi: 10.1038/s41598-023-39700-7.</w:t>
       </w:r>
@@ -6323,19 +6533,17 @@
         <w:autoSpaceDN w:val="0"/>
         <w:adjustRightInd w:val="0"/>
         <w:spacing w:after="60"/>
-        <w:ind w:left="641" w:hanging="641"/>
+        <w:ind w:left="640" w:hanging="640"/>
         <w:jc w:val="both"/>
         <w:rPr>
           <w:noProof/>
           <w:sz w:val="16"/>
-          <w:szCs w:val="16"/>
-        </w:rPr>
-      </w:pPr>
-      <w:r>
-        <w:rPr>
-          <w:noProof/>
-          <w:sz w:val="16"/>
-          <w:szCs w:val="16"/>
+        </w:rPr>
+      </w:pPr>
+      <w:r>
+        <w:rPr>
+          <w:noProof/>
+          <w:sz w:val="16"/>
         </w:rPr>
         <w:t>[3]</w:t>
       </w:r>
@@ -6343,7 +6551,6 @@
         <w:rPr>
           <w:noProof/>
           <w:sz w:val="16"/>
-          <w:szCs w:val="16"/>
         </w:rPr>
         <w:tab/>
         <w:t xml:space="preserve">I. Wijayanto </w:t>
@@ -6354,7 +6561,6 @@
           <w:iCs/>
           <w:noProof/>
           <w:sz w:val="16"/>
-          <w:szCs w:val="16"/>
         </w:rPr>
         <w:t>et al.</w:t>
       </w:r>
@@ -6362,7 +6568,6 @@
         <w:rPr>
           <w:noProof/>
           <w:sz w:val="16"/>
-          <w:szCs w:val="16"/>
         </w:rPr>
         <w:t xml:space="preserve">, “Unlocking Early Detection and Intervention Potential: Analyzing Visual Evoked Potentials in Adolescents/ Teenagers with Narcotics Abuse Tendencies from the TelUnisba Neuropsychology Electroencephalograph Dataset,” </w:t>
       </w:r>
@@ -6372,7 +6577,6 @@
           <w:iCs/>
           <w:noProof/>
           <w:sz w:val="16"/>
-          <w:szCs w:val="16"/>
         </w:rPr>
         <w:t>J. Electron. Electromed. Eng. Med. Informatics</w:t>
       </w:r>
@@ -6380,7 +6584,6 @@
         <w:rPr>
           <w:noProof/>
           <w:sz w:val="16"/>
-          <w:szCs w:val="16"/>
         </w:rPr>
         <w:t>, vol. 6, no. 4, pp. 445–458, Oct. 2024, doi: 10.35882/jeeemi.v6i4.476.</w:t>
       </w:r>
@@ -6391,19 +6594,17 @@
         <w:autoSpaceDN w:val="0"/>
         <w:adjustRightInd w:val="0"/>
         <w:spacing w:after="60"/>
-        <w:ind w:left="641" w:hanging="641"/>
+        <w:ind w:left="640" w:hanging="640"/>
         <w:jc w:val="both"/>
         <w:rPr>
           <w:noProof/>
           <w:sz w:val="16"/>
-          <w:szCs w:val="16"/>
-        </w:rPr>
-      </w:pPr>
-      <w:r>
-        <w:rPr>
-          <w:noProof/>
-          <w:sz w:val="16"/>
-          <w:szCs w:val="16"/>
+        </w:rPr>
+      </w:pPr>
+      <w:r>
+        <w:rPr>
+          <w:noProof/>
+          <w:sz w:val="16"/>
         </w:rPr>
         <w:t>[4]</w:t>
       </w:r>
@@ -6411,7 +6612,6 @@
         <w:rPr>
           <w:noProof/>
           <w:sz w:val="16"/>
-          <w:szCs w:val="16"/>
         </w:rPr>
         <w:tab/>
         <w:t xml:space="preserve">R. A. Clark, N. Nikolova, W. J. McGeown, and M. Macdonald, “Eigenvector alignment: Assessing functional network changes in amnestic mild cognitive impairment and Alzheimer’s disease,” </w:t>
@@ -6422,7 +6622,6 @@
           <w:iCs/>
           <w:noProof/>
           <w:sz w:val="16"/>
-          <w:szCs w:val="16"/>
         </w:rPr>
         <w:t>PLoS One</w:t>
       </w:r>
@@ -6430,7 +6629,6 @@
         <w:rPr>
           <w:noProof/>
           <w:sz w:val="16"/>
-          <w:szCs w:val="16"/>
         </w:rPr>
         <w:t>, vol. 15, no. 8 August, Aug. 2020, doi: 10.1371/journal.pone.0231294.</w:t>
       </w:r>
@@ -6441,19 +6639,17 @@
         <w:autoSpaceDN w:val="0"/>
         <w:adjustRightInd w:val="0"/>
         <w:spacing w:after="60"/>
-        <w:ind w:left="641" w:hanging="641"/>
+        <w:ind w:left="640" w:hanging="640"/>
         <w:jc w:val="both"/>
         <w:rPr>
           <w:noProof/>
           <w:sz w:val="16"/>
-          <w:szCs w:val="16"/>
-        </w:rPr>
-      </w:pPr>
-      <w:r>
-        <w:rPr>
-          <w:noProof/>
-          <w:sz w:val="16"/>
-          <w:szCs w:val="16"/>
+        </w:rPr>
+      </w:pPr>
+      <w:r>
+        <w:rPr>
+          <w:noProof/>
+          <w:sz w:val="16"/>
         </w:rPr>
         <w:t>[5]</w:t>
       </w:r>
@@ -6461,7 +6657,6 @@
         <w:rPr>
           <w:noProof/>
           <w:sz w:val="16"/>
-          <w:szCs w:val="16"/>
         </w:rPr>
         <w:tab/>
         <w:t xml:space="preserve">T. Wen and Z. Zhang, “Deep Convolution Neural Network and Autoencoders-Based Unsupervised Feature Learning of EEG Signals,” </w:t>
@@ -6472,7 +6667,6 @@
           <w:iCs/>
           <w:noProof/>
           <w:sz w:val="16"/>
-          <w:szCs w:val="16"/>
         </w:rPr>
         <w:t>IEEE Access</w:t>
       </w:r>
@@ -6480,7 +6674,6 @@
         <w:rPr>
           <w:noProof/>
           <w:sz w:val="16"/>
-          <w:szCs w:val="16"/>
         </w:rPr>
         <w:t>, vol. 6, pp. 25399–25410, May 2018, doi: 10.1109/ACCESS.2018.2833746.</w:t>
       </w:r>
@@ -6491,19 +6684,17 @@
         <w:autoSpaceDN w:val="0"/>
         <w:adjustRightInd w:val="0"/>
         <w:spacing w:after="60"/>
-        <w:ind w:left="641" w:hanging="641"/>
+        <w:ind w:left="640" w:hanging="640"/>
         <w:jc w:val="both"/>
         <w:rPr>
           <w:noProof/>
           <w:sz w:val="16"/>
-          <w:szCs w:val="16"/>
-        </w:rPr>
-      </w:pPr>
-      <w:r>
-        <w:rPr>
-          <w:noProof/>
-          <w:sz w:val="16"/>
-          <w:szCs w:val="16"/>
+        </w:rPr>
+      </w:pPr>
+      <w:r>
+        <w:rPr>
+          <w:noProof/>
+          <w:sz w:val="16"/>
         </w:rPr>
         <w:t>[6]</w:t>
       </w:r>
@@ -6511,10 +6702,17 @@
         <w:rPr>
           <w:noProof/>
           <w:sz w:val="16"/>
-          <w:szCs w:val="16"/>
         </w:rPr>
         <w:tab/>
-        <w:t xml:space="preserve">M. Q. Pérez, S. L. Bernal, E. H. Prat, L. M. Del Campo, L. F. Maimó, and A. H. Celdrán, “EEG channel reconstruction using convolutional neural networks in limited BCIs: A proposed method for neuromarketing applications,” </w:t>
+        <w:t xml:space="preserve">M. Q. Pérez, S. L. Bernal, E. H. Prat, L. M. Del Campo, L. F. Maimó, and A. H. Celdrán, “EEG channel reconstruction using convolutional </w:t>
+      </w:r>
+      <w:r>
+        <w:rPr>
+          <w:noProof/>
+          <w:sz w:val="16"/>
+        </w:rPr>
+        <w:lastRenderedPageBreak/>
+        <w:t xml:space="preserve">neural networks in limited BCIs: A proposed method for neuromarketing applications,” </w:t>
       </w:r>
       <w:r>
         <w:rPr>
@@ -6522,7 +6720,6 @@
           <w:iCs/>
           <w:noProof/>
           <w:sz w:val="16"/>
-          <w:szCs w:val="16"/>
         </w:rPr>
         <w:t>Appl. Soft Comput.</w:t>
       </w:r>
@@ -6530,7 +6727,6 @@
         <w:rPr>
           <w:noProof/>
           <w:sz w:val="16"/>
-          <w:szCs w:val="16"/>
         </w:rPr>
         <w:t>, vol. 181, Sep. 2025, doi: 10.1016/j.asoc.2025.113455.</w:t>
       </w:r>
@@ -6541,19 +6737,17 @@
         <w:autoSpaceDN w:val="0"/>
         <w:adjustRightInd w:val="0"/>
         <w:spacing w:after="60"/>
-        <w:ind w:left="641" w:hanging="641"/>
+        <w:ind w:left="640" w:hanging="640"/>
         <w:jc w:val="both"/>
         <w:rPr>
           <w:noProof/>
           <w:sz w:val="16"/>
-          <w:szCs w:val="16"/>
-        </w:rPr>
-      </w:pPr>
-      <w:r>
-        <w:rPr>
-          <w:noProof/>
-          <w:sz w:val="16"/>
-          <w:szCs w:val="16"/>
+        </w:rPr>
+      </w:pPr>
+      <w:r>
+        <w:rPr>
+          <w:noProof/>
+          <w:sz w:val="16"/>
         </w:rPr>
         <w:t>[7]</w:t>
       </w:r>
@@ -6561,7 +6755,6 @@
         <w:rPr>
           <w:noProof/>
           <w:sz w:val="16"/>
-          <w:szCs w:val="16"/>
         </w:rPr>
         <w:tab/>
         <w:t>T. Hoffmann, “Latent space approaches to aggregate network data,” Mar. 2023, [Online]. Available: http://arxiv.org/abs/2303.08338</w:t>
@@ -6573,19 +6766,17 @@
         <w:autoSpaceDN w:val="0"/>
         <w:adjustRightInd w:val="0"/>
         <w:spacing w:after="60"/>
-        <w:ind w:left="641" w:hanging="641"/>
+        <w:ind w:left="640" w:hanging="640"/>
         <w:jc w:val="both"/>
         <w:rPr>
           <w:noProof/>
           <w:sz w:val="16"/>
-          <w:szCs w:val="16"/>
-        </w:rPr>
-      </w:pPr>
-      <w:r>
-        <w:rPr>
-          <w:noProof/>
-          <w:sz w:val="16"/>
-          <w:szCs w:val="16"/>
+        </w:rPr>
+      </w:pPr>
+      <w:r>
+        <w:rPr>
+          <w:noProof/>
+          <w:sz w:val="16"/>
         </w:rPr>
         <w:t>[8]</w:t>
       </w:r>
@@ -6593,7 +6784,6 @@
         <w:rPr>
           <w:noProof/>
           <w:sz w:val="16"/>
-          <w:szCs w:val="16"/>
         </w:rPr>
         <w:tab/>
         <w:t xml:space="preserve">I. Wijayanto, “TelUnisba Neuropsychology EEG Dataset (TUNDA),” 2024, </w:t>
@@ -6604,7 +6794,6 @@
           <w:iCs/>
           <w:noProof/>
           <w:sz w:val="16"/>
-          <w:szCs w:val="16"/>
         </w:rPr>
         <w:t>Telkom University Dataverse</w:t>
       </w:r>
@@ -6612,18 +6801,8 @@
         <w:rPr>
           <w:noProof/>
           <w:sz w:val="16"/>
-          <w:szCs w:val="16"/>
-        </w:rPr>
-        <w:t xml:space="preserve">. doi: </w:t>
-      </w:r>
-      <w:r>
-        <w:rPr>
-          <w:noProof/>
-          <w:sz w:val="16"/>
-          <w:szCs w:val="16"/>
-        </w:rPr>
-        <w:lastRenderedPageBreak/>
-        <w:t>10.34820/FK2/GW8JIV.</w:t>
+        </w:rPr>
+        <w:t>. doi: 10.34820/FK2/GW8JIV.</w:t>
       </w:r>
     </w:p>
     <w:p>
@@ -6632,19 +6811,17 @@
         <w:autoSpaceDN w:val="0"/>
         <w:adjustRightInd w:val="0"/>
         <w:spacing w:after="60"/>
-        <w:ind w:left="641" w:hanging="641"/>
+        <w:ind w:left="640" w:hanging="640"/>
         <w:jc w:val="both"/>
         <w:rPr>
           <w:noProof/>
           <w:sz w:val="16"/>
-          <w:szCs w:val="16"/>
-        </w:rPr>
-      </w:pPr>
-      <w:r>
-        <w:rPr>
-          <w:noProof/>
-          <w:sz w:val="16"/>
-          <w:szCs w:val="16"/>
+        </w:rPr>
+      </w:pPr>
+      <w:r>
+        <w:rPr>
+          <w:noProof/>
+          <w:sz w:val="16"/>
         </w:rPr>
         <w:t>[9]</w:t>
       </w:r>
@@ -6652,7 +6829,6 @@
         <w:rPr>
           <w:noProof/>
           <w:sz w:val="16"/>
-          <w:szCs w:val="16"/>
         </w:rPr>
         <w:tab/>
         <w:t xml:space="preserve">J. Masci, U. Meier, D. Cireşan, and J. Schmidhuber, “Stacked convolutional auto-encoders for hierarchical feature extraction,” </w:t>
@@ -6663,7 +6839,6 @@
           <w:iCs/>
           <w:noProof/>
           <w:sz w:val="16"/>
-          <w:szCs w:val="16"/>
         </w:rPr>
         <w:t>Lect. Notes Comput. Sci. (including Subser. Lect. Notes Artif. Intell. Lect. Notes Bioinformatics)</w:t>
       </w:r>
@@ -6671,7 +6846,6 @@
         <w:rPr>
           <w:noProof/>
           <w:sz w:val="16"/>
-          <w:szCs w:val="16"/>
         </w:rPr>
         <w:t>, vol. 6791 LNCS, no. PART 1, pp. 52–59, 2011, doi: 10.1007/978-3-642-21735-7_7.</w:t>
       </w:r>
@@ -6682,19 +6856,17 @@
         <w:autoSpaceDN w:val="0"/>
         <w:adjustRightInd w:val="0"/>
         <w:spacing w:after="60"/>
-        <w:ind w:left="641" w:hanging="641"/>
+        <w:ind w:left="640" w:hanging="640"/>
         <w:jc w:val="both"/>
         <w:rPr>
           <w:noProof/>
           <w:sz w:val="16"/>
-          <w:szCs w:val="16"/>
-        </w:rPr>
-      </w:pPr>
-      <w:r>
-        <w:rPr>
-          <w:noProof/>
-          <w:sz w:val="16"/>
-          <w:szCs w:val="16"/>
+        </w:rPr>
+      </w:pPr>
+      <w:r>
+        <w:rPr>
+          <w:noProof/>
+          <w:sz w:val="16"/>
         </w:rPr>
         <w:t>[10]</w:t>
       </w:r>
@@ -6702,7 +6874,6 @@
         <w:rPr>
           <w:noProof/>
           <w:sz w:val="16"/>
-          <w:szCs w:val="16"/>
         </w:rPr>
         <w:tab/>
         <w:t xml:space="preserve">R. Yamashita, M. Nishio, R. K. G. Do, and K. Togashi, “Convolutional neural networks: an overview and application in radiology,” </w:t>
@@ -6713,7 +6884,6 @@
           <w:iCs/>
           <w:noProof/>
           <w:sz w:val="16"/>
-          <w:szCs w:val="16"/>
         </w:rPr>
         <w:t>Insights Imaging</w:t>
       </w:r>
@@ -6721,7 +6891,6 @@
         <w:rPr>
           <w:noProof/>
           <w:sz w:val="16"/>
-          <w:szCs w:val="16"/>
         </w:rPr>
         <w:t>, vol. 9, no. 4, pp. 611–629, 2018, doi: 10.1007/s13244-018-0639-9.</w:t>
       </w:r>
@@ -6732,19 +6901,17 @@
         <w:autoSpaceDN w:val="0"/>
         <w:adjustRightInd w:val="0"/>
         <w:spacing w:after="60"/>
-        <w:ind w:left="641" w:hanging="641"/>
+        <w:ind w:left="640" w:hanging="640"/>
         <w:jc w:val="both"/>
         <w:rPr>
           <w:noProof/>
           <w:sz w:val="16"/>
-          <w:szCs w:val="16"/>
-        </w:rPr>
-      </w:pPr>
-      <w:r>
-        <w:rPr>
-          <w:noProof/>
-          <w:sz w:val="16"/>
-          <w:szCs w:val="16"/>
+        </w:rPr>
+      </w:pPr>
+      <w:r>
+        <w:rPr>
+          <w:noProof/>
+          <w:sz w:val="16"/>
         </w:rPr>
         <w:t>[11]</w:t>
       </w:r>
@@ -6752,7 +6919,6 @@
         <w:rPr>
           <w:noProof/>
           <w:sz w:val="16"/>
-          <w:szCs w:val="16"/>
         </w:rPr>
         <w:tab/>
         <w:t xml:space="preserve">S. Albawi, T. A. M. Mohammed, and S. Alzawi, “Understanding of a Convolutional Neural Network,” </w:t>
@@ -6763,7 +6929,6 @@
           <w:iCs/>
           <w:noProof/>
           <w:sz w:val="16"/>
-          <w:szCs w:val="16"/>
         </w:rPr>
         <w:t>Icet2017</w:t>
       </w:r>
@@ -6771,60 +6936,8 @@
         <w:rPr>
           <w:noProof/>
           <w:sz w:val="16"/>
-          <w:szCs w:val="16"/>
-        </w:rPr>
-        <w:t>, pp. 1–6, 2017</w:t>
-      </w:r>
-      <w:r>
-        <w:rPr>
-          <w:noProof/>
-          <w:sz w:val="16"/>
-          <w:szCs w:val="16"/>
-        </w:rPr>
-        <w:t>,</w:t>
-      </w:r>
-      <w:r>
-        <w:rPr>
-          <w:noProof/>
-          <w:color w:val="auto"/>
-          <w:sz w:val="16"/>
-          <w:szCs w:val="16"/>
-        </w:rPr>
-        <w:t xml:space="preserve"> </w:t>
-      </w:r>
-      <w:r>
-        <w:rPr>
-          <w:noProof/>
-          <w:color w:val="auto"/>
-          <w:sz w:val="16"/>
-          <w:szCs w:val="16"/>
-        </w:rPr>
-        <w:t xml:space="preserve">doi: </w:t>
-      </w:r>
-      <w:r>
-        <w:rPr>
-          <w:noProof/>
-          <w:color w:val="auto"/>
-          <w:sz w:val="16"/>
-          <w:szCs w:val="16"/>
-        </w:rPr>
-        <w:t>10.1109/ICEngTechnol.2017.8308186</w:t>
-      </w:r>
-      <w:r>
-        <w:rPr>
-          <w:noProof/>
-          <w:sz w:val="16"/>
-          <w:szCs w:val="16"/>
-        </w:rPr>
-        <w:t>.</w:t>
-      </w:r>
-      <w:r>
-        <w:rPr>
-          <w:noProof/>
-          <w:sz w:val="16"/>
-          <w:szCs w:val="16"/>
-        </w:rPr>
-        <w:t xml:space="preserve"> </w:t>
+        </w:rPr>
+        <w:t>, pp. 1–6, 2017.</w:t>
       </w:r>
     </w:p>
     <w:p>
@@ -6833,19 +6946,17 @@
         <w:autoSpaceDN w:val="0"/>
         <w:adjustRightInd w:val="0"/>
         <w:spacing w:after="60"/>
-        <w:ind w:left="641" w:hanging="641"/>
+        <w:ind w:left="640" w:hanging="640"/>
         <w:jc w:val="both"/>
         <w:rPr>
           <w:noProof/>
           <w:sz w:val="16"/>
-          <w:szCs w:val="16"/>
-        </w:rPr>
-      </w:pPr>
-      <w:r>
-        <w:rPr>
-          <w:noProof/>
-          <w:sz w:val="16"/>
-          <w:szCs w:val="16"/>
+        </w:rPr>
+      </w:pPr>
+      <w:r>
+        <w:rPr>
+          <w:noProof/>
+          <w:sz w:val="16"/>
         </w:rPr>
         <w:t>[12]</w:t>
       </w:r>
@@ -6853,7 +6964,6 @@
         <w:rPr>
           <w:noProof/>
           <w:sz w:val="16"/>
-          <w:szCs w:val="16"/>
         </w:rPr>
         <w:tab/>
         <w:t xml:space="preserve">Y. Bengio, A. Courville, and P. Vincent, “Representation learning: A review and new perspectives,” </w:t>
@@ -6864,7 +6974,6 @@
           <w:iCs/>
           <w:noProof/>
           <w:sz w:val="16"/>
-          <w:szCs w:val="16"/>
         </w:rPr>
         <w:t>IEEE Trans. Pattern Anal. Mach. Intell.</w:t>
       </w:r>
@@ -6872,7 +6981,6 @@
         <w:rPr>
           <w:noProof/>
           <w:sz w:val="16"/>
-          <w:szCs w:val="16"/>
         </w:rPr>
         <w:t>, vol. 35, no. 8, pp. 1798–1828, 2013, doi: 10.1109/TPAMI.2013.50.</w:t>
       </w:r>
@@ -6883,19 +6991,17 @@
         <w:autoSpaceDN w:val="0"/>
         <w:adjustRightInd w:val="0"/>
         <w:spacing w:after="60"/>
-        <w:ind w:left="641" w:hanging="641"/>
+        <w:ind w:left="640" w:hanging="640"/>
         <w:jc w:val="both"/>
         <w:rPr>
           <w:noProof/>
           <w:sz w:val="16"/>
-          <w:szCs w:val="16"/>
-        </w:rPr>
-      </w:pPr>
-      <w:r>
-        <w:rPr>
-          <w:noProof/>
-          <w:sz w:val="16"/>
-          <w:szCs w:val="16"/>
+        </w:rPr>
+      </w:pPr>
+      <w:r>
+        <w:rPr>
+          <w:noProof/>
+          <w:sz w:val="16"/>
         </w:rPr>
         <w:t>[13]</w:t>
       </w:r>
@@ -6903,7 +7009,6 @@
         <w:rPr>
           <w:noProof/>
           <w:sz w:val="16"/>
-          <w:szCs w:val="16"/>
         </w:rPr>
         <w:tab/>
         <w:t xml:space="preserve">D. Berthelot, I. Goodfellow, C. Raffel, and A. Roy, “Understanding and improving interpolation in autoencoders via an adversarial regularizer,” </w:t>
@@ -6914,7 +7019,6 @@
           <w:iCs/>
           <w:noProof/>
           <w:sz w:val="16"/>
-          <w:szCs w:val="16"/>
         </w:rPr>
         <w:t>7th Int. Conf. Learn. Represent. ICLR 2019</w:t>
       </w:r>
@@ -6922,41 +7026,8 @@
         <w:rPr>
           <w:noProof/>
           <w:sz w:val="16"/>
-          <w:szCs w:val="16"/>
-        </w:rPr>
-        <w:t>, 2019,</w:t>
-      </w:r>
-      <w:r>
-        <w:rPr>
-          <w:noProof/>
-          <w:sz w:val="16"/>
-          <w:szCs w:val="16"/>
-        </w:rPr>
-        <w:t xml:space="preserve"> </w:t>
-      </w:r>
-      <w:r>
-        <w:rPr>
-          <w:noProof/>
-          <w:sz w:val="16"/>
-          <w:szCs w:val="16"/>
-        </w:rPr>
-        <w:t xml:space="preserve">doi: </w:t>
-      </w:r>
-      <w:r>
-        <w:rPr>
-          <w:noProof/>
-          <w:sz w:val="16"/>
-          <w:szCs w:val="16"/>
-        </w:rPr>
-        <w:t>10.48550/arXiv.1807.07543</w:t>
-      </w:r>
-      <w:r>
-        <w:rPr>
-          <w:noProof/>
-          <w:sz w:val="16"/>
-          <w:szCs w:val="16"/>
-        </w:rPr>
-        <w:t>.</w:t>
+        </w:rPr>
+        <w:t>, 2019.</w:t>
       </w:r>
     </w:p>
     <w:p>
@@ -6965,19 +7036,17 @@
         <w:autoSpaceDN w:val="0"/>
         <w:adjustRightInd w:val="0"/>
         <w:spacing w:after="60"/>
-        <w:ind w:left="641" w:hanging="641"/>
+        <w:ind w:left="640" w:hanging="640"/>
         <w:jc w:val="both"/>
         <w:rPr>
           <w:noProof/>
           <w:sz w:val="16"/>
-          <w:szCs w:val="16"/>
-        </w:rPr>
-      </w:pPr>
-      <w:r>
-        <w:rPr>
-          <w:noProof/>
-          <w:sz w:val="16"/>
-          <w:szCs w:val="16"/>
+        </w:rPr>
+      </w:pPr>
+      <w:r>
+        <w:rPr>
+          <w:noProof/>
+          <w:sz w:val="16"/>
         </w:rPr>
         <w:t>[14]</w:t>
       </w:r>
@@ -6985,7 +7054,6 @@
         <w:rPr>
           <w:noProof/>
           <w:sz w:val="16"/>
-          <w:szCs w:val="16"/>
         </w:rPr>
         <w:tab/>
         <w:t>E. M. Templeton, L. J. Chang, E. A. Reynolds, and M. D. Cone, “Fast response times signal social connection in conversation,” vol. 119, no. 4, 2022, doi: 10.1073/pnas.2116915119/-/DCSupplemental.Published.</w:t>
@@ -6997,19 +7065,17 @@
         <w:autoSpaceDN w:val="0"/>
         <w:adjustRightInd w:val="0"/>
         <w:spacing w:after="60"/>
-        <w:ind w:left="641" w:hanging="641"/>
+        <w:ind w:left="640" w:hanging="640"/>
         <w:jc w:val="both"/>
         <w:rPr>
           <w:noProof/>
           <w:sz w:val="16"/>
-          <w:szCs w:val="16"/>
-        </w:rPr>
-      </w:pPr>
-      <w:r>
-        <w:rPr>
-          <w:noProof/>
-          <w:sz w:val="16"/>
-          <w:szCs w:val="16"/>
+        </w:rPr>
+      </w:pPr>
+      <w:r>
+        <w:rPr>
+          <w:noProof/>
+          <w:sz w:val="16"/>
         </w:rPr>
         <w:t>[15]</w:t>
       </w:r>
@@ -7017,7 +7083,6 @@
         <w:rPr>
           <w:noProof/>
           <w:sz w:val="16"/>
-          <w:szCs w:val="16"/>
         </w:rPr>
         <w:tab/>
         <w:t xml:space="preserve">T. Emsawas, T. Kimura, S. Ogura, H. Morita, and E. Abdullajon, “Identifying english proficiency by frontal theta activity during english learning,” </w:t>
@@ -7028,7 +7093,6 @@
           <w:iCs/>
           <w:noProof/>
           <w:sz w:val="16"/>
-          <w:szCs w:val="16"/>
         </w:rPr>
         <w:t>Discov. Educ.</w:t>
       </w:r>
@@ -7036,7 +7100,6 @@
         <w:rPr>
           <w:noProof/>
           <w:sz w:val="16"/>
-          <w:szCs w:val="16"/>
         </w:rPr>
         <w:t>, 2025, doi: 10.1007/s44217-025-00517-3.</w:t>
       </w:r>
@@ -7047,19 +7110,17 @@
         <w:autoSpaceDN w:val="0"/>
         <w:adjustRightInd w:val="0"/>
         <w:spacing w:after="60"/>
-        <w:ind w:left="641" w:hanging="641"/>
+        <w:ind w:left="640" w:hanging="640"/>
         <w:jc w:val="both"/>
         <w:rPr>
           <w:noProof/>
           <w:sz w:val="16"/>
-          <w:szCs w:val="16"/>
-        </w:rPr>
-      </w:pPr>
-      <w:r>
-        <w:rPr>
-          <w:noProof/>
-          <w:sz w:val="16"/>
-          <w:szCs w:val="16"/>
+        </w:rPr>
+      </w:pPr>
+      <w:r>
+        <w:rPr>
+          <w:noProof/>
+          <w:sz w:val="16"/>
         </w:rPr>
         <w:t>[16]</w:t>
       </w:r>
@@ -7067,7 +7128,6 @@
         <w:rPr>
           <w:noProof/>
           <w:sz w:val="16"/>
-          <w:szCs w:val="16"/>
         </w:rPr>
         <w:tab/>
         <w:t>A. Valentin, R. Selway, G. Alarco, M. E. Lacruz, and J. J. Garcı, “Frontal and temporal functional connections of the living human brain,” vol. 26, no. March, pp. 1357–1370, 2007, doi: 10.1111/j.1460-9568.2007.05730.x.</w:t>
@@ -7079,19 +7139,17 @@
         <w:autoSpaceDN w:val="0"/>
         <w:adjustRightInd w:val="0"/>
         <w:spacing w:after="60"/>
-        <w:ind w:left="641" w:hanging="641"/>
+        <w:ind w:left="640" w:hanging="640"/>
         <w:jc w:val="both"/>
         <w:rPr>
           <w:noProof/>
           <w:sz w:val="16"/>
-          <w:szCs w:val="16"/>
-        </w:rPr>
-      </w:pPr>
-      <w:r>
-        <w:rPr>
-          <w:noProof/>
-          <w:sz w:val="16"/>
-          <w:szCs w:val="16"/>
+        </w:rPr>
+      </w:pPr>
+      <w:r>
+        <w:rPr>
+          <w:noProof/>
+          <w:sz w:val="16"/>
         </w:rPr>
         <w:t>[17]</w:t>
       </w:r>
@@ -7099,7 +7157,6 @@
         <w:rPr>
           <w:noProof/>
           <w:sz w:val="16"/>
-          <w:szCs w:val="16"/>
         </w:rPr>
         <w:tab/>
         <w:t xml:space="preserve">M. Kotas, M. Piela, and S. Contreras-Ortiz, “Modified Spatio-Temporal Matched Filtering for Brain Responses Classification,” </w:t>
@@ -7110,7 +7167,6 @@
           <w:iCs/>
           <w:noProof/>
           <w:sz w:val="16"/>
-          <w:szCs w:val="16"/>
         </w:rPr>
         <w:t>IEEE Trans. Human-Machine Syst.</w:t>
       </w:r>
@@ -7118,7 +7174,6 @@
         <w:rPr>
           <w:noProof/>
           <w:sz w:val="16"/>
-          <w:szCs w:val="16"/>
         </w:rPr>
         <w:t>, vol. 52, pp. 1–10, Jan. 2022, doi: 10.1109/THMS.2022.3168421.</w:t>
       </w:r>
@@ -7129,19 +7184,17 @@
         <w:autoSpaceDN w:val="0"/>
         <w:adjustRightInd w:val="0"/>
         <w:spacing w:after="60"/>
-        <w:ind w:left="641" w:hanging="641"/>
+        <w:ind w:left="640" w:hanging="640"/>
         <w:jc w:val="both"/>
         <w:rPr>
           <w:noProof/>
           <w:sz w:val="16"/>
-          <w:szCs w:val="16"/>
-        </w:rPr>
-      </w:pPr>
-      <w:r>
-        <w:rPr>
-          <w:noProof/>
-          <w:sz w:val="16"/>
-          <w:szCs w:val="16"/>
+        </w:rPr>
+      </w:pPr>
+      <w:r>
+        <w:rPr>
+          <w:noProof/>
+          <w:sz w:val="16"/>
         </w:rPr>
         <w:t>[18]</w:t>
       </w:r>
@@ -7149,7 +7202,6 @@
         <w:rPr>
           <w:noProof/>
           <w:sz w:val="16"/>
-          <w:szCs w:val="16"/>
         </w:rPr>
         <w:tab/>
         <w:t xml:space="preserve">X. Liang, F. Xiao, Y. Lei, H. Li, and Q. Chen, “N400/frontal negativity reveals the controlled processes of taxonomic and thematic relationships in semantic priming for artifacts,” </w:t>
@@ -7160,7 +7212,6 @@
           <w:iCs/>
           <w:noProof/>
           <w:sz w:val="16"/>
-          <w:szCs w:val="16"/>
         </w:rPr>
         <w:t>Psychophysiology</w:t>
       </w:r>
@@ -7168,7 +7219,6 @@
         <w:rPr>
           <w:noProof/>
           <w:sz w:val="16"/>
-          <w:szCs w:val="16"/>
         </w:rPr>
         <w:t>, vol. 57, no. 2, Feb. 2020, doi: 10.1111/psyp.13486.</w:t>
       </w:r>
@@ -7179,19 +7229,17 @@
         <w:autoSpaceDN w:val="0"/>
         <w:adjustRightInd w:val="0"/>
         <w:spacing w:after="60"/>
-        <w:ind w:left="641" w:hanging="641"/>
+        <w:ind w:left="640" w:hanging="640"/>
         <w:jc w:val="both"/>
         <w:rPr>
           <w:noProof/>
           <w:sz w:val="16"/>
-          <w:szCs w:val="16"/>
-        </w:rPr>
-      </w:pPr>
-      <w:r>
-        <w:rPr>
-          <w:noProof/>
-          <w:sz w:val="16"/>
-          <w:szCs w:val="16"/>
+        </w:rPr>
+      </w:pPr>
+      <w:r>
+        <w:rPr>
+          <w:noProof/>
+          <w:sz w:val="16"/>
         </w:rPr>
         <w:t>[19]</w:t>
       </w:r>
@@ -7199,7 +7247,6 @@
         <w:rPr>
           <w:noProof/>
           <w:sz w:val="16"/>
-          <w:szCs w:val="16"/>
         </w:rPr>
         <w:tab/>
         <w:t>A. C. Neubauer and A. Fink, “Neuroscience and Biobehavioral Reviews Intelligence and neural efficiency,” vol. 33, pp. 1004–1023, 2009, doi: 10.1016/j.neubiorev.2009.04.001.</w:t>
@@ -7211,19 +7258,17 @@
         <w:autoSpaceDN w:val="0"/>
         <w:adjustRightInd w:val="0"/>
         <w:spacing w:after="60"/>
-        <w:ind w:left="641" w:hanging="641"/>
+        <w:ind w:left="640" w:hanging="640"/>
         <w:jc w:val="both"/>
         <w:rPr>
           <w:noProof/>
           <w:sz w:val="16"/>
-          <w:szCs w:val="16"/>
-        </w:rPr>
-      </w:pPr>
-      <w:r>
-        <w:rPr>
-          <w:noProof/>
-          <w:sz w:val="16"/>
-          <w:szCs w:val="16"/>
+        </w:rPr>
+      </w:pPr>
+      <w:r>
+        <w:rPr>
+          <w:noProof/>
+          <w:sz w:val="16"/>
         </w:rPr>
         <w:t>[20]</w:t>
       </w:r>
@@ -7231,7 +7276,6 @@
         <w:rPr>
           <w:noProof/>
           <w:sz w:val="16"/>
-          <w:szCs w:val="16"/>
         </w:rPr>
         <w:tab/>
         <w:t xml:space="preserve">J. Zhang, L. Yang, Y. Zhang, H. Su, Y. Zhang, and Y. Yang, “Updating Emotional Stimuli in Heroin Abstainers’ Working Memory: An Event-Related Potential Investigation,” </w:t>
@@ -7242,7 +7286,6 @@
           <w:iCs/>
           <w:noProof/>
           <w:sz w:val="16"/>
-          <w:szCs w:val="16"/>
         </w:rPr>
         <w:t>Subst. Use Misuse</w:t>
       </w:r>
@@ -7250,7 +7293,6 @@
         <w:rPr>
           <w:noProof/>
           <w:sz w:val="16"/>
-          <w:szCs w:val="16"/>
         </w:rPr>
         <w:t>, vol. 56, no. 6, pp. 801–807, 2021, doi: 10.1080/10826084.2021.1899223.</w:t>
       </w:r>
@@ -7261,19 +7303,17 @@
         <w:autoSpaceDN w:val="0"/>
         <w:adjustRightInd w:val="0"/>
         <w:spacing w:after="60"/>
-        <w:ind w:left="641" w:hanging="641"/>
+        <w:ind w:left="640" w:hanging="640"/>
         <w:jc w:val="both"/>
         <w:rPr>
           <w:noProof/>
           <w:sz w:val="16"/>
-          <w:szCs w:val="16"/>
-        </w:rPr>
-      </w:pPr>
-      <w:r>
-        <w:rPr>
-          <w:noProof/>
-          <w:sz w:val="16"/>
-          <w:szCs w:val="16"/>
+        </w:rPr>
+      </w:pPr>
+      <w:r>
+        <w:rPr>
+          <w:noProof/>
+          <w:sz w:val="16"/>
         </w:rPr>
         <w:t>[21]</w:t>
       </w:r>
@@ -7281,7 +7321,6 @@
         <w:rPr>
           <w:noProof/>
           <w:sz w:val="16"/>
-          <w:szCs w:val="16"/>
         </w:rPr>
         <w:tab/>
         <w:t xml:space="preserve">G. F. Koob and N. D. Volkow, “Neurobiology of addiction : a neurocircuitry analysis,” </w:t>
@@ -7292,7 +7331,6 @@
           <w:iCs/>
           <w:noProof/>
           <w:sz w:val="16"/>
-          <w:szCs w:val="16"/>
         </w:rPr>
         <w:t>The Lancet Psychiatry</w:t>
       </w:r>
@@ -7300,7 +7338,6 @@
         <w:rPr>
           <w:noProof/>
           <w:sz w:val="16"/>
-          <w:szCs w:val="16"/>
         </w:rPr>
         <w:t>, vol. 3, no. 8, pp. 760–773, 2016, doi: 10.1016/S2215-0366(16)00104-8.</w:t>
       </w:r>
@@ -7311,19 +7348,17 @@
         <w:autoSpaceDN w:val="0"/>
         <w:adjustRightInd w:val="0"/>
         <w:spacing w:after="60"/>
-        <w:ind w:left="641" w:hanging="641"/>
+        <w:ind w:left="640" w:hanging="640"/>
         <w:jc w:val="both"/>
         <w:rPr>
           <w:noProof/>
           <w:sz w:val="16"/>
-          <w:szCs w:val="16"/>
-        </w:rPr>
-      </w:pPr>
-      <w:r>
-        <w:rPr>
-          <w:noProof/>
-          <w:sz w:val="16"/>
-          <w:szCs w:val="16"/>
+        </w:rPr>
+      </w:pPr>
+      <w:r>
+        <w:rPr>
+          <w:noProof/>
+          <w:sz w:val="16"/>
         </w:rPr>
         <w:t>[22]</w:t>
       </w:r>
@@ -7331,7 +7366,6 @@
         <w:rPr>
           <w:noProof/>
           <w:sz w:val="16"/>
-          <w:szCs w:val="16"/>
         </w:rPr>
         <w:tab/>
         <w:t>Y. Yalachkov, J. Kaiser, and M. J. Naumer, “Sensory and motor aspects of addiction,” vol. 207, pp. 215–222, 2010, doi: 10.1016/j.bbr.2009.09.015.</w:t>
@@ -7343,19 +7377,17 @@
         <w:autoSpaceDN w:val="0"/>
         <w:adjustRightInd w:val="0"/>
         <w:spacing w:after="60"/>
-        <w:ind w:left="641" w:hanging="641"/>
+        <w:ind w:left="640" w:hanging="640"/>
         <w:jc w:val="both"/>
         <w:rPr>
           <w:noProof/>
           <w:sz w:val="16"/>
-          <w:szCs w:val="16"/>
-        </w:rPr>
-      </w:pPr>
-      <w:r>
-        <w:rPr>
-          <w:noProof/>
-          <w:sz w:val="16"/>
-          <w:szCs w:val="16"/>
+        </w:rPr>
+      </w:pPr>
+      <w:r>
+        <w:rPr>
+          <w:noProof/>
+          <w:sz w:val="16"/>
         </w:rPr>
         <w:t>[23]</w:t>
       </w:r>
@@ -7363,7 +7395,6 @@
         <w:rPr>
           <w:noProof/>
           <w:sz w:val="16"/>
-          <w:szCs w:val="16"/>
         </w:rPr>
         <w:tab/>
         <w:t>A. O. Ceceli and C. W. Bradberry, “The neurobiology of drug addiction : cross-species insights into the dysfunction and recovery of the prefrontal cortex,” no. August, 2021, doi: 10.1038/s41386-021-01153-9.</w:t>
@@ -7375,19 +7406,17 @@
         <w:autoSpaceDN w:val="0"/>
         <w:adjustRightInd w:val="0"/>
         <w:spacing w:after="60"/>
-        <w:ind w:left="641" w:hanging="641"/>
+        <w:ind w:left="640" w:hanging="640"/>
         <w:jc w:val="both"/>
         <w:rPr>
           <w:noProof/>
           <w:sz w:val="16"/>
-          <w:szCs w:val="16"/>
-        </w:rPr>
-      </w:pPr>
-      <w:r>
-        <w:rPr>
-          <w:noProof/>
-          <w:sz w:val="16"/>
-          <w:szCs w:val="16"/>
+        </w:rPr>
+      </w:pPr>
+      <w:r>
+        <w:rPr>
+          <w:noProof/>
+          <w:sz w:val="16"/>
         </w:rPr>
         <w:t>[24]</w:t>
       </w:r>
@@ -7395,10 +7424,9 @@
         <w:rPr>
           <w:noProof/>
           <w:sz w:val="16"/>
-          <w:szCs w:val="16"/>
         </w:rPr>
         <w:tab/>
-        <w:t xml:space="preserve">T. Zhao </w:t>
+        <w:t xml:space="preserve">A. Horé and D. Ziou, “Image Quality Metrics: PSNR vs. SSIM,” in </w:t>
       </w:r>
       <w:r>
         <w:rPr>
@@ -7406,35 +7434,15 @@
           <w:iCs/>
           <w:noProof/>
           <w:sz w:val="16"/>
-          <w:szCs w:val="16"/>
-        </w:rPr>
-        <w:t>et al.</w:t>
-      </w:r>
-      <w:r>
-        <w:rPr>
-          <w:noProof/>
-          <w:sz w:val="16"/>
-          <w:szCs w:val="16"/>
-        </w:rPr>
-        <w:t xml:space="preserve">, “NeuroImage VAEEG : Variational auto-encoder for extracting EEG representation,” </w:t>
-      </w:r>
-      <w:r>
-        <w:rPr>
-          <w:i/>
-          <w:iCs/>
-          <w:noProof/>
-          <w:sz w:val="16"/>
-          <w:szCs w:val="16"/>
-        </w:rPr>
-        <w:t>Neuroimage</w:t>
-      </w:r>
-      <w:r>
-        <w:rPr>
-          <w:noProof/>
-          <w:sz w:val="16"/>
-          <w:szCs w:val="16"/>
-        </w:rPr>
-        <w:t>, vol. 304, no. July, p. 120946, 2024, doi: 10.1016/j.neuroimage.2024.120946.</w:t>
+        </w:rPr>
+        <w:t>2010 20th International Conference on Pattern Recognition</w:t>
+      </w:r>
+      <w:r>
+        <w:rPr>
+          <w:noProof/>
+          <w:sz w:val="16"/>
+        </w:rPr>
+        <w:t>, 2010, pp. 2366–2369. doi: 10.1109/ICPR.2010.579.</w:t>
       </w:r>
     </w:p>
     <w:p>
@@ -7443,17 +7451,17 @@
         <w:autoSpaceDN w:val="0"/>
         <w:adjustRightInd w:val="0"/>
         <w:spacing w:after="60"/>
-        <w:ind w:left="641" w:hanging="641"/>
+        <w:ind w:left="640" w:hanging="640"/>
         <w:jc w:val="both"/>
         <w:rPr>
           <w:noProof/>
-        </w:rPr>
-      </w:pPr>
-      <w:r>
-        <w:rPr>
-          <w:noProof/>
-          <w:sz w:val="16"/>
-          <w:szCs w:val="16"/>
+          <w:sz w:val="16"/>
+        </w:rPr>
+      </w:pPr>
+      <w:r>
+        <w:rPr>
+          <w:noProof/>
+          <w:sz w:val="16"/>
         </w:rPr>
         <w:t>[25]</w:t>
       </w:r>
@@ -7461,7 +7469,67 @@
         <w:rPr>
           <w:noProof/>
           <w:sz w:val="16"/>
-          <w:szCs w:val="16"/>
+        </w:rPr>
+        <w:tab/>
+        <w:t xml:space="preserve">T. Zhao </w:t>
+      </w:r>
+      <w:r>
+        <w:rPr>
+          <w:i/>
+          <w:iCs/>
+          <w:noProof/>
+          <w:sz w:val="16"/>
+        </w:rPr>
+        <w:t>et al.</w:t>
+      </w:r>
+      <w:r>
+        <w:rPr>
+          <w:noProof/>
+          <w:sz w:val="16"/>
+        </w:rPr>
+        <w:t xml:space="preserve">, “NeuroImage VAEEG : Variational auto-encoder for extracting EEG representation,” </w:t>
+      </w:r>
+      <w:r>
+        <w:rPr>
+          <w:i/>
+          <w:iCs/>
+          <w:noProof/>
+          <w:sz w:val="16"/>
+        </w:rPr>
+        <w:t>Neuroimage</w:t>
+      </w:r>
+      <w:r>
+        <w:rPr>
+          <w:noProof/>
+          <w:sz w:val="16"/>
+        </w:rPr>
+        <w:t>, vol. 304, no. July, p. 120946, 2024, doi: 10.1016/j.neuroimage.2024.120946.</w:t>
+      </w:r>
+    </w:p>
+    <w:p>
+      <w:pPr>
+        <w:autoSpaceDE w:val="0"/>
+        <w:autoSpaceDN w:val="0"/>
+        <w:adjustRightInd w:val="0"/>
+        <w:spacing w:after="60"/>
+        <w:ind w:left="640" w:hanging="640"/>
+        <w:jc w:val="both"/>
+        <w:rPr>
+          <w:noProof/>
+          <w:sz w:val="16"/>
+        </w:rPr>
+      </w:pPr>
+      <w:r>
+        <w:rPr>
+          <w:noProof/>
+          <w:sz w:val="16"/>
+        </w:rPr>
+        <w:t>[26]</w:t>
+      </w:r>
+      <w:r>
+        <w:rPr>
+          <w:noProof/>
+          <w:sz w:val="16"/>
         </w:rPr>
         <w:tab/>
         <w:t xml:space="preserve">M. Y. Sikkandar </w:t>
@@ -7472,7 +7540,6 @@
           <w:iCs/>
           <w:noProof/>
           <w:sz w:val="16"/>
-          <w:szCs w:val="16"/>
         </w:rPr>
         <w:t>et al.</w:t>
       </w:r>
@@ -7480,7 +7547,6 @@
         <w:rPr>
           <w:noProof/>
           <w:sz w:val="16"/>
-          <w:szCs w:val="16"/>
         </w:rPr>
         <w:t>, “Optimization Driven Variational Autoencoder GAN for Artifact Reduction in EEG Signals for Improved Neurological Disorder and Disability Assessment,” no. 1, pp. 10–14, 2025, doi: 10.2478/msr-2025-0002.</w:t>
       </w:r>
@@ -7776,19 +7842,11 @@
               <w:tab w:val="left" w:pos="851"/>
             </w:tabs>
           </w:pPr>
-          <w:proofErr w:type="gramStart"/>
           <w:r>
             <w:rPr>
               <w:sz w:val="22"/>
             </w:rPr>
-            <w:t>DOI :</w:t>
-          </w:r>
-          <w:proofErr w:type="gramEnd"/>
-          <w:r>
-            <w:rPr>
-              <w:sz w:val="22"/>
-            </w:rPr>
-            <w:t xml:space="preserve"> 10.32736/</w:t>
+            <w:t>DOI : 10.32736/</w:t>
           </w:r>
           <w:proofErr w:type="spellStart"/>
           <w:r>
@@ -7797,7 +7855,6 @@
             </w:rPr>
             <w:t>sisfokom.</w:t>
           </w:r>
-          <w:proofErr w:type="gramStart"/>
           <w:r>
             <w:rPr>
               <w:sz w:val="22"/>
@@ -7805,7 +7862,6 @@
             <w:t>xx.xx</w:t>
           </w:r>
           <w:proofErr w:type="spellEnd"/>
-          <w:proofErr w:type="gramEnd"/>
           <w:r>
             <w:rPr>
               <w:sz w:val="22"/>
@@ -7833,35 +7889,9 @@
               <w:tab w:val="left" w:pos="1193"/>
             </w:tabs>
           </w:pPr>
-          <w:proofErr w:type="gramStart"/>
           <w:r>
-            <w:t>Submitted :</w:t>
+            <w:t>Submitted : , Revised : , Accepted : , Published :</w:t>
           </w:r>
-          <w:proofErr w:type="gramEnd"/>
-          <w:r>
-            <w:t xml:space="preserve"> , </w:t>
-          </w:r>
-          <w:proofErr w:type="gramStart"/>
-          <w:r>
-            <w:t>Revised :</w:t>
-          </w:r>
-          <w:proofErr w:type="gramEnd"/>
-          <w:r>
-            <w:t xml:space="preserve"> , </w:t>
-          </w:r>
-          <w:proofErr w:type="gramStart"/>
-          <w:r>
-            <w:t>Accepted :</w:t>
-          </w:r>
-          <w:proofErr w:type="gramEnd"/>
-          <w:r>
-            <w:t xml:space="preserve"> , </w:t>
-          </w:r>
-          <w:proofErr w:type="gramStart"/>
-          <w:r>
-            <w:t>Published :</w:t>
-          </w:r>
-          <w:proofErr w:type="gramEnd"/>
         </w:p>
       </w:tc>
     </w:tr>
@@ -9719,6 +9749,7 @@
     <w:name w:val="heading 2"/>
     <w:basedOn w:val="Normal"/>
     <w:next w:val="Normal"/>
+    <w:link w:val="Heading2Char"/>
     <w:pPr>
       <w:keepNext/>
       <w:keepLines/>
@@ -10078,6 +10109,15 @@
       <w:color w:val="666666"/>
     </w:rPr>
   </w:style>
+  <w:style w:type="character" w:customStyle="1" w:styleId="Heading2Char">
+    <w:name w:val="Heading 2 Char"/>
+    <w:basedOn w:val="DefaultParagraphFont"/>
+    <w:link w:val="Heading2"/>
+    <w:rsid w:val="00F70B5B"/>
+    <w:rPr>
+      <w:i/>
+    </w:rPr>
+  </w:style>
 </w:styles>
 </file>
 

</xml_diff>